<commit_message>
Update Monografia - Jessica_Maikon.docx
</commit_message>
<xml_diff>
--- a/Monografia - Jessica_Maikon.docx
+++ b/Monografia - Jessica_Maikon.docx
@@ -1,6 +1,6 @@
 
 <file path=word/document.xml><?xml version="1.0" encoding="utf-8"?>
-<w:document xmlns:wpc="http://schemas.microsoft.com/office/word/2010/wordprocessingCanvas" xmlns:mc="http://schemas.openxmlformats.org/markup-compatibility/2006" xmlns:o="urn:schemas-microsoft-com:office:office" xmlns:r="http://schemas.openxmlformats.org/officeDocument/2006/relationships" xmlns:m="http://schemas.openxmlformats.org/officeDocument/2006/math" xmlns:v="urn:schemas-microsoft-com:vml" xmlns:wp14="http://schemas.microsoft.com/office/word/2010/wordprocessingDrawing" xmlns:wp="http://schemas.openxmlformats.org/drawingml/2006/wordprocessingDrawing" xmlns:w10="urn:schemas-microsoft-com:office:word" xmlns:w="http://schemas.openxmlformats.org/wordprocessingml/2006/main" xmlns:w14="http://schemas.microsoft.com/office/word/2010/wordml" xmlns:wpg="http://schemas.microsoft.com/office/word/2010/wordprocessingGroup" xmlns:wpi="http://schemas.microsoft.com/office/word/2010/wordprocessingInk" xmlns:wne="http://schemas.microsoft.com/office/word/2006/wordml" xmlns:wps="http://schemas.microsoft.com/office/word/2010/wordprocessingShape" mc:Ignorable="w14 wp14">
+<w:document xmlns:wpc="http://schemas.microsoft.com/office/word/2010/wordprocessingCanvas" xmlns:cx="http://schemas.microsoft.com/office/drawing/2014/chartex" xmlns:cx1="http://schemas.microsoft.com/office/drawing/2015/9/8/chartex" xmlns:cx2="http://schemas.microsoft.com/office/drawing/2015/10/21/chartex" xmlns:cx3="http://schemas.microsoft.com/office/drawing/2016/5/9/chartex" xmlns:cx4="http://schemas.microsoft.com/office/drawing/2016/5/10/chartex" xmlns:cx5="http://schemas.microsoft.com/office/drawing/2016/5/11/chartex" xmlns:cx6="http://schemas.microsoft.com/office/drawing/2016/5/12/chartex" xmlns:cx7="http://schemas.microsoft.com/office/drawing/2016/5/13/chartex" xmlns:cx8="http://schemas.microsoft.com/office/drawing/2016/5/14/chartex" xmlns:mc="http://schemas.openxmlformats.org/markup-compatibility/2006" xmlns:aink="http://schemas.microsoft.com/office/drawing/2016/ink" xmlns:am3d="http://schemas.microsoft.com/office/drawing/2017/model3d" xmlns:o="urn:schemas-microsoft-com:office:office" xmlns:r="http://schemas.openxmlformats.org/officeDocument/2006/relationships" xmlns:m="http://schemas.openxmlformats.org/officeDocument/2006/math" xmlns:v="urn:schemas-microsoft-com:vml" xmlns:wp14="http://schemas.microsoft.com/office/word/2010/wordprocessingDrawing" xmlns:wp="http://schemas.openxmlformats.org/drawingml/2006/wordprocessingDrawing" xmlns:w10="urn:schemas-microsoft-com:office:word" xmlns:w="http://schemas.openxmlformats.org/wordprocessingml/2006/main" xmlns:w14="http://schemas.microsoft.com/office/word/2010/wordml" xmlns:w15="http://schemas.microsoft.com/office/word/2012/wordml" xmlns:w16cex="http://schemas.microsoft.com/office/word/2018/wordml/cex" xmlns:w16cid="http://schemas.microsoft.com/office/word/2016/wordml/cid" xmlns:w16="http://schemas.microsoft.com/office/word/2018/wordml" xmlns:w16se="http://schemas.microsoft.com/office/word/2015/wordml/symex" xmlns:wpg="http://schemas.microsoft.com/office/word/2010/wordprocessingGroup" xmlns:wpi="http://schemas.microsoft.com/office/word/2010/wordprocessingInk" xmlns:wne="http://schemas.microsoft.com/office/word/2006/wordml" xmlns:wps="http://schemas.microsoft.com/office/word/2010/wordprocessingShape" mc:Ignorable="w14 w15 w16se w16cid w16 w16cex wp14">
   <w:body>
     <w:p>
       <w:pPr>
@@ -954,7 +954,7 @@
           </mc:Choice>
           <mc:Fallback>
             <w:pict>
-              <v:rect id="Retângulo 24" o:spid="_x0000_s1026" style="position:absolute;left:0;text-align:left;margin-left:399pt;margin-top:76pt;width:58.4pt;height:30.75pt;z-index:251658240;visibility:visible;mso-wrap-style:square;mso-wrap-distance-left:9pt;mso-wrap-distance-top:9pt;mso-wrap-distance-right:9pt;mso-wrap-distance-bottom:9pt;mso-position-horizontal:absolute;mso-position-horizontal-relative:text;mso-position-vertical:absolute;mso-position-vertical-relative:text;v-text-anchor:middle" o:gfxdata="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" strokecolor="white">
+              <v:rect w14:anchorId="726B0C44" id="Retângulo 24" o:spid="_x0000_s1026" style="position:absolute;left:0;text-align:left;margin-left:399pt;margin-top:76pt;width:58.4pt;height:30.75pt;z-index:251658240;visibility:visible;mso-wrap-style:square;mso-wrap-distance-left:9pt;mso-wrap-distance-top:9pt;mso-wrap-distance-right:9pt;mso-wrap-distance-bottom:9pt;mso-position-horizontal:absolute;mso-position-horizontal-relative:text;mso-position-vertical:absolute;mso-position-vertical-relative:text;v-text-anchor:middle" o:gfxdata="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" strokecolor="white">
                 <v:stroke startarrowwidth="narrow" startarrowlength="short" endarrowwidth="narrow" endarrowlength="short" joinstyle="round"/>
                 <v:textbox inset="2.53958mm,2.53958mm,2.53958mm,2.53958mm">
                   <w:txbxContent>
@@ -1371,23 +1371,13 @@
               </w:rPr>
               <w:t xml:space="preserve">Batista, </w:t>
             </w:r>
-            <w:proofErr w:type="spellStart"/>
             <w:r>
               <w:rPr>
                 <w:rFonts w:ascii="Times New Roman" w:eastAsia="Times New Roman" w:hAnsi="Times New Roman" w:cs="Times New Roman"/>
                 <w:sz w:val="20"/>
                 <w:szCs w:val="20"/>
               </w:rPr>
-              <w:t>Maikon</w:t>
-            </w:r>
-            <w:proofErr w:type="spellEnd"/>
-            <w:r>
-              <w:rPr>
-                <w:rFonts w:ascii="Times New Roman" w:eastAsia="Times New Roman" w:hAnsi="Times New Roman" w:cs="Times New Roman"/>
-                <w:sz w:val="20"/>
-                <w:szCs w:val="20"/>
-              </w:rPr>
-              <w:t xml:space="preserve"> </w:t>
+              <w:t xml:space="preserve">Maikon </w:t>
             </w:r>
             <w:proofErr w:type="spellStart"/>
             <w:r>
@@ -1534,25 +1524,7 @@
                 <w:sz w:val="20"/>
                 <w:szCs w:val="20"/>
               </w:rPr>
-              <w:t xml:space="preserve"> </w:t>
-            </w:r>
-            <w:proofErr w:type="spellStart"/>
-            <w:r>
-              <w:rPr>
-                <w:rFonts w:ascii="Times New Roman" w:eastAsia="Times New Roman" w:hAnsi="Times New Roman" w:cs="Times New Roman"/>
-                <w:sz w:val="20"/>
-                <w:szCs w:val="20"/>
-              </w:rPr>
-              <w:t>Maikon</w:t>
-            </w:r>
-            <w:proofErr w:type="spellEnd"/>
-            <w:r>
-              <w:rPr>
-                <w:rFonts w:ascii="Times New Roman" w:eastAsia="Times New Roman" w:hAnsi="Times New Roman" w:cs="Times New Roman"/>
-                <w:sz w:val="20"/>
-                <w:szCs w:val="20"/>
-              </w:rPr>
-              <w:t xml:space="preserve"> </w:t>
+              <w:t xml:space="preserve"> Maikon </w:t>
             </w:r>
             <w:proofErr w:type="spellStart"/>
             <w:r>
@@ -1790,6 +1762,7 @@
               </w:rPr>
               <w:t xml:space="preserve"> </w:t>
             </w:r>
+            <w:proofErr w:type="gramStart"/>
             <w:r>
               <w:rPr>
                 <w:rFonts w:ascii="Times New Roman" w:eastAsia="Times New Roman" w:hAnsi="Times New Roman" w:cs="Times New Roman"/>
@@ -1798,14 +1771,13 @@
               </w:rPr>
               <w:t>Desenvolvimento</w:t>
             </w:r>
-            <w:proofErr w:type="gramStart"/>
             <w:r>
               <w:rPr>
                 <w:rFonts w:ascii="Times New Roman" w:eastAsia="Times New Roman" w:hAnsi="Times New Roman" w:cs="Times New Roman"/>
                 <w:sz w:val="20"/>
                 <w:szCs w:val="20"/>
               </w:rPr>
-              <w:t xml:space="preserve">  </w:t>
+              <w:t xml:space="preserve">  2</w:t>
             </w:r>
             <w:proofErr w:type="gramEnd"/>
             <w:r>
@@ -1814,7 +1786,7 @@
                 <w:sz w:val="20"/>
                 <w:szCs w:val="20"/>
               </w:rPr>
-              <w:t xml:space="preserve">2. </w:t>
+              <w:t xml:space="preserve">. </w:t>
             </w:r>
             <w:r>
               <w:rPr>
@@ -1824,6 +1796,7 @@
               </w:rPr>
               <w:t xml:space="preserve"> </w:t>
             </w:r>
+            <w:proofErr w:type="gramStart"/>
             <w:r>
               <w:rPr>
                 <w:rFonts w:ascii="Times New Roman" w:eastAsia="Times New Roman" w:hAnsi="Times New Roman" w:cs="Times New Roman"/>
@@ -1832,14 +1805,13 @@
               </w:rPr>
               <w:t>Angular</w:t>
             </w:r>
-            <w:proofErr w:type="gramStart"/>
             <w:r>
               <w:rPr>
                 <w:rFonts w:ascii="Times New Roman" w:eastAsia="Times New Roman" w:hAnsi="Times New Roman" w:cs="Times New Roman"/>
                 <w:sz w:val="20"/>
                 <w:szCs w:val="20"/>
               </w:rPr>
-              <w:t xml:space="preserve">  </w:t>
+              <w:t xml:space="preserve">  3</w:t>
             </w:r>
             <w:proofErr w:type="gramEnd"/>
             <w:r>
@@ -1848,7 +1820,7 @@
                 <w:sz w:val="20"/>
                 <w:szCs w:val="20"/>
               </w:rPr>
-              <w:t xml:space="preserve">3. </w:t>
+              <w:t xml:space="preserve">. </w:t>
             </w:r>
             <w:r>
               <w:rPr>
@@ -1950,25 +1922,7 @@
                 <w:sz w:val="20"/>
                 <w:szCs w:val="20"/>
               </w:rPr>
-              <w:t xml:space="preserve">Jéssica Fernanda de Carvalho / </w:t>
-            </w:r>
-            <w:proofErr w:type="spellStart"/>
-            <w:r>
-              <w:rPr>
-                <w:rFonts w:ascii="Times New Roman" w:eastAsia="Times New Roman" w:hAnsi="Times New Roman" w:cs="Times New Roman"/>
-                <w:sz w:val="20"/>
-                <w:szCs w:val="20"/>
-              </w:rPr>
-              <w:t>Maikon</w:t>
-            </w:r>
-            <w:proofErr w:type="spellEnd"/>
-            <w:r>
-              <w:rPr>
-                <w:rFonts w:ascii="Times New Roman" w:eastAsia="Times New Roman" w:hAnsi="Times New Roman" w:cs="Times New Roman"/>
-                <w:sz w:val="20"/>
-                <w:szCs w:val="20"/>
-              </w:rPr>
-              <w:t xml:space="preserve"> </w:t>
+              <w:t xml:space="preserve">Jéssica Fernanda de Carvalho / Maikon </w:t>
             </w:r>
             <w:proofErr w:type="spellStart"/>
             <w:r>
@@ -2023,7 +1977,7 @@
                 <w:sz w:val="20"/>
                 <w:szCs w:val="20"/>
               </w:rPr>
-              <w:t xml:space="preserve">                                                                                    CDD</w:t>
+              <w:t xml:space="preserve">                                                                                    </w:t>
             </w:r>
             <w:proofErr w:type="gramStart"/>
             <w:r>
@@ -2032,7 +1986,7 @@
                 <w:sz w:val="20"/>
                 <w:szCs w:val="20"/>
               </w:rPr>
-              <w:t xml:space="preserve">  </w:t>
+              <w:t>CDD  --</w:t>
             </w:r>
             <w:proofErr w:type="gramEnd"/>
             <w:r>
@@ -2041,7 +1995,7 @@
                 <w:sz w:val="20"/>
                 <w:szCs w:val="20"/>
               </w:rPr>
-              <w:t>-- 005.3</w:t>
+              <w:t xml:space="preserve"> 005.3</w:t>
             </w:r>
           </w:p>
           <w:p>
@@ -3171,7 +3125,7 @@
           </mc:Choice>
           <mc:Fallback>
             <w:pict>
-              <v:rect id="Retângulo 23" o:spid="_x0000_s1027" style="position:absolute;margin-left:415pt;margin-top:25pt;width:58.4pt;height:30.75pt;z-index:251659264;visibility:visible;mso-wrap-style:square;mso-wrap-distance-left:9pt;mso-wrap-distance-top:9pt;mso-wrap-distance-right:9pt;mso-wrap-distance-bottom:9pt;mso-position-horizontal:absolute;mso-position-horizontal-relative:text;mso-position-vertical:absolute;mso-position-vertical-relative:text;v-text-anchor:middle" o:gfxdata="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" strokecolor="white">
+              <v:rect w14:anchorId="31A52012" id="Retângulo 23" o:spid="_x0000_s1027" style="position:absolute;margin-left:415pt;margin-top:25pt;width:58.4pt;height:30.75pt;z-index:251659264;visibility:visible;mso-wrap-style:square;mso-wrap-distance-left:9pt;mso-wrap-distance-top:9pt;mso-wrap-distance-right:9pt;mso-wrap-distance-bottom:9pt;mso-position-horizontal:absolute;mso-position-horizontal-relative:text;mso-position-vertical:absolute;mso-position-vertical-relative:text;v-text-anchor:middle" o:gfxdata="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" strokecolor="white">
                 <v:stroke startarrowwidth="narrow" startarrowlength="short" endarrowwidth="narrow" endarrowlength="short" joinstyle="round"/>
                 <v:textbox inset="2.53958mm,2.53958mm,2.53958mm,2.53958mm">
                   <w:txbxContent>
@@ -3307,7 +3261,7 @@
           </mc:Choice>
           <mc:Fallback>
             <w:pict>
-              <v:rect id="Retângulo 26" o:spid="_x0000_s1028" style="position:absolute;left:0;text-align:left;margin-left:424pt;margin-top:205pt;width:58.4pt;height:30.75pt;z-index:251660288;visibility:visible;mso-wrap-style:square;mso-wrap-distance-left:9pt;mso-wrap-distance-top:9pt;mso-wrap-distance-right:9pt;mso-wrap-distance-bottom:9pt;mso-position-horizontal:absolute;mso-position-horizontal-relative:text;mso-position-vertical:absolute;mso-position-vertical-relative:text;v-text-anchor:middle" o:gfxdata="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" strokecolor="white">
+              <v:rect w14:anchorId="7E6E1DD5" id="Retângulo 26" o:spid="_x0000_s1028" style="position:absolute;left:0;text-align:left;margin-left:424pt;margin-top:205pt;width:58.4pt;height:30.75pt;z-index:251660288;visibility:visible;mso-wrap-style:square;mso-wrap-distance-left:9pt;mso-wrap-distance-top:9pt;mso-wrap-distance-right:9pt;mso-wrap-distance-bottom:9pt;mso-position-horizontal:absolute;mso-position-horizontal-relative:text;mso-position-vertical:absolute;mso-position-vertical-relative:text;v-text-anchor:middle" o:gfxdata="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" strokecolor="white">
                 <v:stroke startarrowwidth="narrow" startarrowlength="short" endarrowwidth="narrow" endarrowlength="short" joinstyle="round"/>
                 <v:textbox inset="2.53958mm,2.53958mm,2.53958mm,2.53958mm">
                   <w:txbxContent>
@@ -3438,7 +3392,7 @@
           </mc:Choice>
           <mc:Fallback>
             <w:pict>
-              <v:rect id="Retângulo 25" o:spid="_x0000_s1029" style="position:absolute;left:0;text-align:left;margin-left:422pt;margin-top:595pt;width:58.4pt;height:30.75pt;z-index:251661312;visibility:visible;mso-wrap-style:square;mso-wrap-distance-left:9pt;mso-wrap-distance-top:9pt;mso-wrap-distance-right:9pt;mso-wrap-distance-bottom:9pt;mso-position-horizontal:absolute;mso-position-horizontal-relative:text;mso-position-vertical:absolute;mso-position-vertical-relative:text;v-text-anchor:middle" o:gfxdata="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" strokecolor="white">
+              <v:rect w14:anchorId="5A0E9476" id="Retângulo 25" o:spid="_x0000_s1029" style="position:absolute;left:0;text-align:left;margin-left:422pt;margin-top:595pt;width:58.4pt;height:30.75pt;z-index:251661312;visibility:visible;mso-wrap-style:square;mso-wrap-distance-left:9pt;mso-wrap-distance-top:9pt;mso-wrap-distance-right:9pt;mso-wrap-distance-bottom:9pt;mso-position-horizontal:absolute;mso-position-horizontal-relative:text;mso-position-vertical:absolute;mso-position-vertical-relative:text;v-text-anchor:middle" o:gfxdata="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" strokecolor="white">
                 <v:stroke startarrowwidth="narrow" startarrowlength="short" endarrowwidth="narrow" endarrowlength="short" joinstyle="round"/>
                 <v:textbox inset="2.53958mm,2.53958mm,2.53958mm,2.53958mm">
                   <w:txbxContent>
@@ -3572,7 +3526,7 @@
           </mc:Choice>
           <mc:Fallback>
             <w:pict>
-              <v:rect id="Retângulo 21" o:spid="_x0000_s1030" style="position:absolute;left:0;text-align:left;margin-left:416pt;margin-top:487pt;width:58.4pt;height:30.75pt;z-index:251662336;visibility:visible;mso-wrap-style:square;mso-wrap-distance-left:9pt;mso-wrap-distance-top:9pt;mso-wrap-distance-right:9pt;mso-wrap-distance-bottom:9pt;mso-position-horizontal:absolute;mso-position-horizontal-relative:text;mso-position-vertical:absolute;mso-position-vertical-relative:text;v-text-anchor:middle" o:gfxdata="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" strokecolor="white">
+              <v:rect w14:anchorId="63A99BF7" id="Retângulo 21" o:spid="_x0000_s1030" style="position:absolute;left:0;text-align:left;margin-left:416pt;margin-top:487pt;width:58.4pt;height:30.75pt;z-index:251662336;visibility:visible;mso-wrap-style:square;mso-wrap-distance-left:9pt;mso-wrap-distance-top:9pt;mso-wrap-distance-right:9pt;mso-wrap-distance-bottom:9pt;mso-position-horizontal:absolute;mso-position-horizontal-relative:text;mso-position-vertical:absolute;mso-position-vertical-relative:text;v-text-anchor:middle" o:gfxdata="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" strokecolor="white">
                 <v:stroke startarrowwidth="narrow" startarrowlength="short" endarrowwidth="narrow" endarrowlength="short" joinstyle="round"/>
                 <v:textbox inset="2.53958mm,2.53958mm,2.53958mm,2.53958mm">
                   <w:txbxContent>
@@ -3749,6 +3703,9 @@
       <w:pPr>
         <w:spacing w:line="240" w:lineRule="auto"/>
         <w:jc w:val="both"/>
+        <w:rPr>
+          <w:lang w:val="en-US"/>
+        </w:rPr>
       </w:pPr>
       <w:r>
         <w:rPr>
@@ -3790,40 +3747,153 @@
           <w:sz w:val="24"/>
           <w:szCs w:val="24"/>
         </w:rPr>
-        <w:t>Angular. Extensão. Saúde.</w:t>
+        <w:t xml:space="preserve">Angular. Extensão. </w:t>
+      </w:r>
+      <w:proofErr w:type="spellStart"/>
+      <w:r>
+        <w:rPr>
+          <w:rFonts w:ascii="Times New Roman" w:eastAsia="Times New Roman" w:hAnsi="Times New Roman" w:cs="Times New Roman"/>
+          <w:sz w:val="24"/>
+          <w:szCs w:val="24"/>
+          <w:lang w:val="en-US"/>
+        </w:rPr>
+        <w:t>Saúde</w:t>
+      </w:r>
+      <w:proofErr w:type="spellEnd"/>
+      <w:r>
+        <w:rPr>
+          <w:rFonts w:ascii="Times New Roman" w:eastAsia="Times New Roman" w:hAnsi="Times New Roman" w:cs="Times New Roman"/>
+          <w:sz w:val="24"/>
+          <w:szCs w:val="24"/>
+          <w:lang w:val="en-US"/>
+        </w:rPr>
+        <w:t>.</w:t>
       </w:r>
       <w:bookmarkEnd w:id="8"/>
       <w:r>
         <w:rPr>
           <w:rFonts w:ascii="Arial" w:hAnsi="Arial" w:cs="Arial"/>
+          <w:lang w:val="en-US"/>
         </w:rPr>
         <w:t xml:space="preserve">    </w:t>
       </w:r>
     </w:p>
-    <w:p/>
-    <w:p/>
-    <w:p/>
-    <w:p/>
-    <w:p/>
-    <w:p/>
-    <w:p/>
-    <w:p/>
-    <w:p/>
-    <w:p/>
-    <w:p/>
-    <w:p/>
-    <w:p/>
+    <w:p>
+      <w:pPr>
+        <w:rPr>
+          <w:lang w:val="en-US"/>
+        </w:rPr>
+      </w:pPr>
+    </w:p>
+    <w:p>
+      <w:pPr>
+        <w:rPr>
+          <w:lang w:val="en-US"/>
+        </w:rPr>
+      </w:pPr>
+    </w:p>
+    <w:p>
+      <w:pPr>
+        <w:rPr>
+          <w:lang w:val="en-US"/>
+        </w:rPr>
+      </w:pPr>
+    </w:p>
+    <w:p>
+      <w:pPr>
+        <w:rPr>
+          <w:lang w:val="en-US"/>
+        </w:rPr>
+      </w:pPr>
+    </w:p>
+    <w:p>
+      <w:pPr>
+        <w:rPr>
+          <w:lang w:val="en-US"/>
+        </w:rPr>
+      </w:pPr>
+    </w:p>
+    <w:p>
+      <w:pPr>
+        <w:rPr>
+          <w:lang w:val="en-US"/>
+        </w:rPr>
+      </w:pPr>
+    </w:p>
+    <w:p>
+      <w:pPr>
+        <w:rPr>
+          <w:lang w:val="en-US"/>
+        </w:rPr>
+      </w:pPr>
+    </w:p>
+    <w:p>
+      <w:pPr>
+        <w:rPr>
+          <w:lang w:val="en-US"/>
+        </w:rPr>
+      </w:pPr>
+    </w:p>
+    <w:p>
+      <w:pPr>
+        <w:rPr>
+          <w:lang w:val="en-US"/>
+        </w:rPr>
+      </w:pPr>
+    </w:p>
+    <w:p>
+      <w:pPr>
+        <w:rPr>
+          <w:lang w:val="en-US"/>
+        </w:rPr>
+      </w:pPr>
+    </w:p>
+    <w:p>
+      <w:pPr>
+        <w:rPr>
+          <w:lang w:val="en-US"/>
+        </w:rPr>
+      </w:pPr>
+    </w:p>
+    <w:p>
+      <w:pPr>
+        <w:rPr>
+          <w:lang w:val="en-US"/>
+        </w:rPr>
+      </w:pPr>
+    </w:p>
+    <w:p>
+      <w:pPr>
+        <w:rPr>
+          <w:lang w:val="en-US"/>
+        </w:rPr>
+      </w:pPr>
+    </w:p>
     <w:p>
       <w:pPr>
         <w:pStyle w:val="Ttulo1"/>
         <w:spacing w:before="480" w:after="0"/>
         <w:jc w:val="left"/>
+        <w:rPr>
+          <w:lang w:val="en-US"/>
+        </w:rPr>
       </w:pPr>
       <w:bookmarkStart w:id="9" w:name="_heading=h.1fob9te" w:colFirst="0" w:colLast="0"/>
       <w:bookmarkEnd w:id="9"/>
     </w:p>
-    <w:p/>
-    <w:p>
+    <w:p>
+      <w:pPr>
+        <w:rPr>
+          <w:lang w:val="en-US"/>
+        </w:rPr>
+      </w:pPr>
+    </w:p>
+    <w:p>
+      <w:pPr>
+        <w:rPr>
+          <w:lang w:val="en-US"/>
+        </w:rPr>
+      </w:pPr>
       <w:r>
         <w:rPr>
           <w:noProof/>
@@ -3892,7 +3962,7 @@
           </mc:Choice>
           <mc:Fallback>
             <w:pict>
-              <v:rect id="Retângulo 20" o:spid="_x0000_s1031" style="position:absolute;left:0;text-align:left;margin-left:414pt;margin-top:31pt;width:58.4pt;height:30.75pt;z-index:251663360;visibility:visible;mso-wrap-style:square;mso-wrap-distance-left:9pt;mso-wrap-distance-top:9pt;mso-wrap-distance-right:9pt;mso-wrap-distance-bottom:9pt;mso-position-horizontal:absolute;mso-position-horizontal-relative:text;mso-position-vertical:absolute;mso-position-vertical-relative:text;v-text-anchor:middle" o:gfxdata="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" strokecolor="white">
+              <v:rect w14:anchorId="02764E62" id="Retângulo 20" o:spid="_x0000_s1031" style="position:absolute;left:0;text-align:left;margin-left:414pt;margin-top:31pt;width:58.4pt;height:30.75pt;z-index:251663360;visibility:visible;mso-wrap-style:square;mso-wrap-distance-left:9pt;mso-wrap-distance-top:9pt;mso-wrap-distance-right:9pt;mso-wrap-distance-bottom:9pt;mso-position-horizontal:absolute;mso-position-horizontal-relative:text;mso-position-vertical:absolute;mso-position-vertical-relative:text;v-text-anchor:middle" o:gfxdata="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" strokecolor="white">
                 <v:stroke startarrowwidth="narrow" startarrowlength="short" endarrowwidth="narrow" endarrowlength="short" joinstyle="round"/>
                 <v:textbox inset="2.53958mm,2.53958mm,2.53958mm,2.53958mm">
                   <w:txbxContent>
@@ -3917,6 +3987,9 @@
         <w:pStyle w:val="Ttulo1"/>
         <w:spacing w:after="0" w:line="240" w:lineRule="auto"/>
         <w:jc w:val="center"/>
+        <w:rPr>
+          <w:lang w:val="en-US"/>
+        </w:rPr>
       </w:pPr>
       <w:bookmarkStart w:id="10" w:name="_heading=h.3znysh7" w:colFirst="0" w:colLast="0"/>
       <w:bookmarkStart w:id="11" w:name="_Toc54205347"/>
@@ -3924,6 +3997,9 @@
       <w:bookmarkStart w:id="13" w:name="_Toc54552473"/>
       <w:bookmarkEnd w:id="10"/>
       <w:r>
+        <w:rPr>
+          <w:lang w:val="en-US"/>
+        </w:rPr>
         <w:t>ABSTRACT</w:t>
       </w:r>
       <w:bookmarkEnd w:id="11"/>
@@ -3933,6 +4009,9 @@
     <w:p>
       <w:pPr>
         <w:spacing w:after="0"/>
+        <w:rPr>
+          <w:lang w:val="en-US"/>
+        </w:rPr>
       </w:pPr>
     </w:p>
     <w:p>
@@ -3943,6 +4022,7 @@
           <w:rFonts w:ascii="Times New Roman" w:eastAsia="Times New Roman" w:hAnsi="Times New Roman" w:cs="Times New Roman"/>
           <w:sz w:val="24"/>
           <w:szCs w:val="24"/>
+          <w:lang w:val="en-US"/>
         </w:rPr>
       </w:pPr>
     </w:p>
@@ -4342,7 +4422,7 @@
           </mc:Choice>
           <mc:Fallback>
             <w:pict>
-              <v:rect id="Retângulo 22" o:spid="_x0000_s1032" style="position:absolute;left:0;text-align:left;margin-left:418pt;margin-top:59pt;width:58.4pt;height:30.75pt;z-index:251664384;visibility:visible;mso-wrap-style:square;mso-wrap-distance-left:9pt;mso-wrap-distance-top:9pt;mso-wrap-distance-right:9pt;mso-wrap-distance-bottom:9pt;mso-position-horizontal:absolute;mso-position-horizontal-relative:text;mso-position-vertical:absolute;mso-position-vertical-relative:text;v-text-anchor:middle" o:gfxdata="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" strokecolor="white">
+              <v:rect w14:anchorId="7DF17D24" id="Retângulo 22" o:spid="_x0000_s1032" style="position:absolute;left:0;text-align:left;margin-left:418pt;margin-top:59pt;width:58.4pt;height:30.75pt;z-index:251664384;visibility:visible;mso-wrap-style:square;mso-wrap-distance-left:9pt;mso-wrap-distance-top:9pt;mso-wrap-distance-right:9pt;mso-wrap-distance-bottom:9pt;mso-position-horizontal:absolute;mso-position-horizontal-relative:text;mso-position-vertical:absolute;mso-position-vertical-relative:text;v-text-anchor:middle" o:gfxdata="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" strokecolor="white">
                 <v:stroke startarrowwidth="narrow" startarrowlength="short" endarrowwidth="narrow" endarrowlength="short" joinstyle="round"/>
                 <v:textbox inset="2.53958mm,2.53958mm,2.53958mm,2.53958mm">
                   <w:txbxContent>
@@ -5473,13 +5553,8 @@
     </w:p>
     <w:p>
       <w:r>
-        <w:t xml:space="preserve">Angular é um framework para desenvolvimento de aplicações Web </w:t>
-      </w:r>
-      <w:proofErr w:type="gramStart"/>
-      <w:r>
-        <w:t>SPA(</w:t>
-      </w:r>
-      <w:proofErr w:type="gramEnd"/>
+        <w:t>Angular é um framework para desenvolvimento de aplicações Web SPA(</w:t>
+      </w:r>
       <w:r>
         <w:rPr>
           <w:i/>
@@ -5530,44 +5605,125 @@
     </w:p>
     <w:p>
       <w:r>
-        <w:t xml:space="preserve">Ao contrario de outros </w:t>
+        <w:t xml:space="preserve">Ao </w:t>
+      </w:r>
+      <w:proofErr w:type="spellStart"/>
+      <w:r>
+        <w:t>contrario</w:t>
+      </w:r>
+      <w:proofErr w:type="spellEnd"/>
+      <w:r>
+        <w:t xml:space="preserve"> de outros </w:t>
       </w:r>
       <w:r>
         <w:rPr>
           <w:i/>
         </w:rPr>
         <w:t xml:space="preserve">frameworks </w:t>
+      </w:r>
+      <w:proofErr w:type="spellStart"/>
+      <w:r>
+        <w:rPr>
+          <w:i/>
+        </w:rPr>
+        <w:t>JavaScript</w:t>
+      </w:r>
+      <w:proofErr w:type="spellEnd"/>
+      <w:r>
+        <w:t xml:space="preserve">, o Angular é um </w:t>
+      </w:r>
+      <w:r>
+        <w:rPr>
+          <w:i/>
+        </w:rPr>
+        <w:t>framework</w:t>
+      </w:r>
+      <w:r>
+        <w:t xml:space="preserve"> completo, pois fornece tudo que é necessário para o desenvolvimento, desde </w:t>
+      </w:r>
+      <w:r>
+        <w:rPr>
+          <w:i/>
+        </w:rPr>
+        <w:t>framework</w:t>
+      </w:r>
+      <w:r>
+        <w:t xml:space="preserve"> para teste até ferramentas para roteamento.</w:t>
+      </w:r>
+    </w:p>
+    <w:p>
+      <w:r>
+        <w:t xml:space="preserve">Para iniciar </w:t>
+      </w:r>
+      <w:r>
+        <w:t>um projeto</w:t>
+      </w:r>
+      <w:r>
+        <w:t xml:space="preserve"> em Angular </w:t>
+      </w:r>
+      <w:r>
+        <w:t>é essencial a instalação de duas coisas: Node.JS</w:t>
+      </w:r>
+      <w:r>
+        <w:t xml:space="preserve"> e </w:t>
       </w:r>
       <w:proofErr w:type="spellStart"/>
       <w:proofErr w:type="gramStart"/>
       <w:r>
-        <w:rPr>
-          <w:i/>
-        </w:rPr>
-        <w:t>JavaScript</w:t>
+        <w:t>npm</w:t>
       </w:r>
       <w:proofErr w:type="spellEnd"/>
+      <w:r>
+        <w:t>(</w:t>
+      </w:r>
       <w:proofErr w:type="gramEnd"/>
       <w:r>
-        <w:t xml:space="preserve">, o Angular é um </w:t>
-      </w:r>
-      <w:r>
-        <w:rPr>
-          <w:i/>
-        </w:rPr>
-        <w:t>framework</w:t>
-      </w:r>
-      <w:r>
-        <w:t xml:space="preserve"> completo, pois fornece tudo que é necessário para o desenvolvimento, desde </w:t>
-      </w:r>
-      <w:r>
-        <w:rPr>
-          <w:i/>
-        </w:rPr>
-        <w:t>framework</w:t>
-      </w:r>
-      <w:r>
-        <w:t xml:space="preserve"> para teste até ferramentas para roteamento.</w:t>
+        <w:t xml:space="preserve">Node </w:t>
+      </w:r>
+      <w:proofErr w:type="spellStart"/>
+      <w:r>
+        <w:t>Package</w:t>
+      </w:r>
+      <w:proofErr w:type="spellEnd"/>
+      <w:r>
+        <w:t xml:space="preserve"> Manager), o qual vem instalado por padrão juntamente do Node.JS. Após a instalação do Node, deve-se instalar a </w:t>
+      </w:r>
+      <w:proofErr w:type="gramStart"/>
+      <w:r>
+        <w:t>CLI(</w:t>
+      </w:r>
+      <w:proofErr w:type="spellStart"/>
+      <w:proofErr w:type="gramEnd"/>
+      <w:r>
+        <w:t>Command</w:t>
+      </w:r>
+      <w:proofErr w:type="spellEnd"/>
+      <w:r>
+        <w:t xml:space="preserve"> </w:t>
+      </w:r>
+      <w:proofErr w:type="spellStart"/>
+      <w:r>
+        <w:t>Line</w:t>
+      </w:r>
+      <w:proofErr w:type="spellEnd"/>
+      <w:r>
+        <w:t xml:space="preserve"> Interface) do Angular, rodando o comando ‘</w:t>
+      </w:r>
+      <w:proofErr w:type="spellStart"/>
+      <w:r>
+        <w:t>npm</w:t>
+      </w:r>
+      <w:proofErr w:type="spellEnd"/>
+      <w:r>
+        <w:t xml:space="preserve"> </w:t>
+      </w:r>
+      <w:proofErr w:type="spellStart"/>
+      <w:r>
+        <w:t>install</w:t>
+      </w:r>
+      <w:proofErr w:type="spellEnd"/>
+      <w:r>
+        <w:t xml:space="preserve"> -g @angular/cli’.</w:t>
       </w:r>
     </w:p>
     <w:p>
@@ -5576,15 +5732,18 @@
           <w:b/>
         </w:rPr>
       </w:pPr>
+      <w:bookmarkStart w:id="20" w:name="_Hlk55124950"/>
       <w:r>
         <w:rPr>
           <w:b/>
         </w:rPr>
         <w:t>Estrutura de um aplicativo Angular</w:t>
       </w:r>
-    </w:p>
-    <w:p>
-      <w:r>
+      <w:bookmarkEnd w:id="20"/>
+    </w:p>
+    <w:p>
+      <w:r>
+        <w:lastRenderedPageBreak/>
         <w:t>Ao criar uma aplicação Angular, com o comando ‘</w:t>
       </w:r>
       <w:proofErr w:type="spellStart"/>
@@ -5614,11 +5773,10 @@
         <w:rPr>
           <w:noProof/>
         </w:rPr>
-        <w:lastRenderedPageBreak/>
         <w:drawing>
-          <wp:inline distT="0" distB="0" distL="0" distR="0" wp14:anchorId="0AF23254" wp14:editId="088165E9">
-            <wp:extent cx="5400040" cy="4038115"/>
-            <wp:effectExtent l="0" t="0" r="0" b="635"/>
+          <wp:inline distT="0" distB="0" distL="0" distR="0" wp14:anchorId="531E2CAB" wp14:editId="47A47908">
+            <wp:extent cx="5410200" cy="4057650"/>
+            <wp:effectExtent l="0" t="0" r="0" b="0"/>
             <wp:docPr id="1" name="Imagem 1"/>
             <wp:cNvGraphicFramePr>
               <a:graphicFrameLocks xmlns:a="http://schemas.openxmlformats.org/drawingml/2006/main" noChangeAspect="1"/>
@@ -5627,7 +5785,232 @@
               <a:graphicData uri="http://schemas.openxmlformats.org/drawingml/2006/picture">
                 <pic:pic xmlns:pic="http://schemas.openxmlformats.org/drawingml/2006/picture">
                   <pic:nvPicPr>
-                    <pic:cNvPr id="0" name=""/>
+                    <pic:cNvPr id="0" name="Picture 1"/>
+                    <pic:cNvPicPr>
+                      <a:picLocks noChangeAspect="1" noChangeArrowheads="1"/>
+                    </pic:cNvPicPr>
+                  </pic:nvPicPr>
+                  <pic:blipFill>
+                    <a:blip r:embed="rId9">
+                      <a:extLst>
+                        <a:ext uri="{28A0092B-C50C-407E-A947-70E740481C1C}">
+                          <a14:useLocalDpi xmlns:a14="http://schemas.microsoft.com/office/drawing/2010/main" val="0"/>
+                        </a:ext>
+                      </a:extLst>
+                    </a:blip>
+                    <a:srcRect/>
+                    <a:stretch>
+                      <a:fillRect/>
+                    </a:stretch>
+                  </pic:blipFill>
+                  <pic:spPr bwMode="auto">
+                    <a:xfrm>
+                      <a:off x="0" y="0"/>
+                      <a:ext cx="5410200" cy="4057650"/>
+                    </a:xfrm>
+                    <a:prstGeom prst="rect">
+                      <a:avLst/>
+                    </a:prstGeom>
+                    <a:noFill/>
+                    <a:ln>
+                      <a:noFill/>
+                    </a:ln>
+                  </pic:spPr>
+                </pic:pic>
+              </a:graphicData>
+            </a:graphic>
+          </wp:inline>
+        </w:drawing>
+      </w:r>
+    </w:p>
+    <w:p>
+      <w:pPr>
+        <w:jc w:val="center"/>
+      </w:pPr>
+      <w:r>
+        <w:t>Fonte: Autoria própria.</w:t>
+      </w:r>
+    </w:p>
+    <w:p>
+      <w:pPr>
+        <w:pStyle w:val="PargrafodaLista"/>
+        <w:numPr>
+          <w:ilvl w:val="0"/>
+          <w:numId w:val="5"/>
+        </w:numPr>
+      </w:pPr>
+      <w:r>
+        <w:t>As pastas têm os seguintes objetivos:</w:t>
+      </w:r>
+    </w:p>
+    <w:p>
+      <w:pPr>
+        <w:pStyle w:val="PargrafodaLista"/>
+        <w:numPr>
+          <w:ilvl w:val="0"/>
+          <w:numId w:val="5"/>
+        </w:numPr>
+      </w:pPr>
+      <w:r>
+        <w:t xml:space="preserve">E2e – Testes </w:t>
+      </w:r>
+      <w:proofErr w:type="spellStart"/>
+      <w:r>
+        <w:t>End-To-End</w:t>
+      </w:r>
+      <w:proofErr w:type="spellEnd"/>
+      <w:r>
+        <w:t xml:space="preserve"> usando </w:t>
+      </w:r>
+      <w:proofErr w:type="spellStart"/>
+      <w:r>
+        <w:t>proctractor</w:t>
+      </w:r>
+      <w:proofErr w:type="spellEnd"/>
+      <w:r>
+        <w:t>.</w:t>
+      </w:r>
+    </w:p>
+    <w:p>
+      <w:pPr>
+        <w:pStyle w:val="PargrafodaLista"/>
+        <w:numPr>
+          <w:ilvl w:val="0"/>
+          <w:numId w:val="5"/>
+        </w:numPr>
+      </w:pPr>
+      <w:proofErr w:type="spellStart"/>
+      <w:r>
+        <w:t>Node_modules</w:t>
+      </w:r>
+      <w:proofErr w:type="spellEnd"/>
+      <w:r>
+        <w:t xml:space="preserve"> – Dependências do Node.JS para o projeto.</w:t>
+      </w:r>
+    </w:p>
+    <w:p>
+      <w:pPr>
+        <w:pStyle w:val="PargrafodaLista"/>
+        <w:numPr>
+          <w:ilvl w:val="0"/>
+          <w:numId w:val="5"/>
+        </w:numPr>
+      </w:pPr>
+      <w:proofErr w:type="spellStart"/>
+      <w:r>
+        <w:t>Src</w:t>
+      </w:r>
+      <w:proofErr w:type="spellEnd"/>
+      <w:r>
+        <w:t>/</w:t>
+      </w:r>
+      <w:proofErr w:type="spellStart"/>
+      <w:r>
+        <w:t>assets</w:t>
+      </w:r>
+      <w:proofErr w:type="spellEnd"/>
+      <w:r>
+        <w:t xml:space="preserve"> – Recursos externos como arquivos diversos, imagens, etc.</w:t>
+      </w:r>
+    </w:p>
+    <w:p>
+      <w:pPr>
+        <w:pStyle w:val="PargrafodaLista"/>
+        <w:numPr>
+          <w:ilvl w:val="0"/>
+          <w:numId w:val="5"/>
+        </w:numPr>
+      </w:pPr>
+      <w:proofErr w:type="spellStart"/>
+      <w:r>
+        <w:t>Src</w:t>
+      </w:r>
+      <w:proofErr w:type="spellEnd"/>
+      <w:r>
+        <w:t>/</w:t>
+      </w:r>
+      <w:proofErr w:type="spellStart"/>
+      <w:r>
+        <w:t>environments</w:t>
+      </w:r>
+      <w:proofErr w:type="spellEnd"/>
+      <w:r>
+        <w:t xml:space="preserve"> – Configuração de ambientes (desenvolvimento/produção).</w:t>
+      </w:r>
+    </w:p>
+    <w:p>
+      <w:pPr>
+        <w:pStyle w:val="PargrafodaLista"/>
+        <w:numPr>
+          <w:ilvl w:val="0"/>
+          <w:numId w:val="5"/>
+        </w:numPr>
+      </w:pPr>
+      <w:proofErr w:type="spellStart"/>
+      <w:r>
+        <w:t>Src</w:t>
+      </w:r>
+      <w:proofErr w:type="spellEnd"/>
+      <w:r>
+        <w:t>/app – Pasta criada junto do aplicativo, que contém o código padrão da aplicação.</w:t>
+      </w:r>
+    </w:p>
+    <w:p>
+      <w:r>
+        <w:t>Para criar um novo componente, usa-se o comando “</w:t>
+      </w:r>
+      <w:proofErr w:type="spellStart"/>
+      <w:r>
+        <w:t>ng</w:t>
+      </w:r>
+      <w:proofErr w:type="spellEnd"/>
+      <w:r>
+        <w:t xml:space="preserve"> </w:t>
+      </w:r>
+      <w:proofErr w:type="spellStart"/>
+      <w:r>
+        <w:t>generate</w:t>
+      </w:r>
+      <w:proofErr w:type="spellEnd"/>
+      <w:r>
+        <w:t xml:space="preserve"> </w:t>
+      </w:r>
+      <w:proofErr w:type="spellStart"/>
+      <w:r>
+        <w:t>component</w:t>
+      </w:r>
+      <w:proofErr w:type="spellEnd"/>
+      <w:r>
+        <w:t xml:space="preserve"> [</w:t>
+      </w:r>
+      <w:proofErr w:type="spellStart"/>
+      <w:r>
+        <w:t>nomecomponente</w:t>
+      </w:r>
+      <w:proofErr w:type="spellEnd"/>
+      <w:r>
+        <w:t>]”</w:t>
+      </w:r>
+    </w:p>
+    <w:p>
+      <w:r>
+        <w:rPr>
+          <w:noProof/>
+        </w:rPr>
+        <w:lastRenderedPageBreak/>
+        <w:drawing>
+          <wp:inline distT="0" distB="0" distL="0" distR="0" wp14:anchorId="12334C3A" wp14:editId="2EAC0DFB">
+            <wp:extent cx="5612130" cy="3812540"/>
+            <wp:effectExtent l="0" t="0" r="7620" b="0"/>
+            <wp:docPr id="2" name="Imagem 2"/>
+            <wp:cNvGraphicFramePr>
+              <a:graphicFrameLocks xmlns:a="http://schemas.openxmlformats.org/drawingml/2006/main" noChangeAspect="1"/>
+            </wp:cNvGraphicFramePr>
+            <a:graphic xmlns:a="http://schemas.openxmlformats.org/drawingml/2006/main">
+              <a:graphicData uri="http://schemas.openxmlformats.org/drawingml/2006/picture">
+                <pic:pic xmlns:pic="http://schemas.openxmlformats.org/drawingml/2006/picture">
+                  <pic:nvPicPr>
+                    <pic:cNvPr id="1" name=""/>
                     <pic:cNvPicPr/>
                   </pic:nvPicPr>
                   <pic:blipFill>
@@ -5639,7 +6022,7 @@
                   <pic:spPr>
                     <a:xfrm>
                       <a:off x="0" y="0"/>
-                      <a:ext cx="5400040" cy="4038115"/>
+                      <a:ext cx="5612130" cy="3812540"/>
                     </a:xfrm>
                     <a:prstGeom prst="rect">
                       <a:avLst/>
@@ -5651,239 +6034,6 @@
           </wp:inline>
         </w:drawing>
       </w:r>
-    </w:p>
-    <w:p>
-      <w:pPr>
-        <w:jc w:val="center"/>
-      </w:pPr>
-      <w:r>
-        <w:t>Fonte: Autoria própria.</w:t>
-      </w:r>
-    </w:p>
-    <w:p>
-      <w:pPr>
-        <w:pStyle w:val="PargrafodaLista"/>
-        <w:numPr>
-          <w:ilvl w:val="0"/>
-          <w:numId w:val="5"/>
-        </w:numPr>
-      </w:pPr>
-      <w:r>
-        <w:t>As pastas têm os seguintes objetivos:</w:t>
-      </w:r>
-    </w:p>
-    <w:p>
-      <w:pPr>
-        <w:pStyle w:val="PargrafodaLista"/>
-        <w:numPr>
-          <w:ilvl w:val="0"/>
-          <w:numId w:val="5"/>
-        </w:numPr>
-      </w:pPr>
-      <w:r>
-        <w:t xml:space="preserve">E2e – Testes </w:t>
-      </w:r>
-      <w:proofErr w:type="spellStart"/>
-      <w:r>
-        <w:t>End-To-End</w:t>
-      </w:r>
-      <w:proofErr w:type="spellEnd"/>
-      <w:r>
-        <w:t xml:space="preserve"> usando </w:t>
-      </w:r>
-      <w:proofErr w:type="spellStart"/>
-      <w:r>
-        <w:t>proctractor</w:t>
-      </w:r>
-      <w:proofErr w:type="spellEnd"/>
-      <w:r>
-        <w:t>.</w:t>
-      </w:r>
-    </w:p>
-    <w:p>
-      <w:pPr>
-        <w:pStyle w:val="PargrafodaLista"/>
-        <w:numPr>
-          <w:ilvl w:val="0"/>
-          <w:numId w:val="5"/>
-        </w:numPr>
-      </w:pPr>
-      <w:proofErr w:type="spellStart"/>
-      <w:r>
-        <w:t>Node_modules</w:t>
-      </w:r>
-      <w:proofErr w:type="spellEnd"/>
-      <w:r>
-        <w:t xml:space="preserve"> – Dependências do </w:t>
-      </w:r>
-      <w:proofErr w:type="gramStart"/>
-      <w:r>
-        <w:t>Node.</w:t>
-      </w:r>
-      <w:proofErr w:type="gramEnd"/>
-      <w:r>
-        <w:t>JS para o projeto.</w:t>
-      </w:r>
-    </w:p>
-    <w:p>
-      <w:pPr>
-        <w:pStyle w:val="PargrafodaLista"/>
-        <w:numPr>
-          <w:ilvl w:val="0"/>
-          <w:numId w:val="5"/>
-        </w:numPr>
-      </w:pPr>
-      <w:proofErr w:type="spellStart"/>
-      <w:r>
-        <w:t>Src</w:t>
-      </w:r>
-      <w:proofErr w:type="spellEnd"/>
-      <w:r>
-        <w:t>/</w:t>
-      </w:r>
-      <w:proofErr w:type="spellStart"/>
-      <w:r>
-        <w:t>assets</w:t>
-      </w:r>
-      <w:proofErr w:type="spellEnd"/>
-      <w:r>
-        <w:t xml:space="preserve"> – Recursos externos como arquivos diversos, imagens, etc.</w:t>
-      </w:r>
-    </w:p>
-    <w:p>
-      <w:pPr>
-        <w:pStyle w:val="PargrafodaLista"/>
-        <w:numPr>
-          <w:ilvl w:val="0"/>
-          <w:numId w:val="5"/>
-        </w:numPr>
-      </w:pPr>
-      <w:proofErr w:type="spellStart"/>
-      <w:r>
-        <w:t>Src</w:t>
-      </w:r>
-      <w:proofErr w:type="spellEnd"/>
-      <w:r>
-        <w:t>/</w:t>
-      </w:r>
-      <w:proofErr w:type="spellStart"/>
-      <w:r>
-        <w:t>environments</w:t>
-      </w:r>
-      <w:proofErr w:type="spellEnd"/>
-      <w:r>
-        <w:t xml:space="preserve"> – Configuração de ambientes (desenvolvimento/produção).</w:t>
-      </w:r>
-    </w:p>
-    <w:p>
-      <w:pPr>
-        <w:pStyle w:val="PargrafodaLista"/>
-        <w:numPr>
-          <w:ilvl w:val="0"/>
-          <w:numId w:val="5"/>
-        </w:numPr>
-      </w:pPr>
-      <w:proofErr w:type="spellStart"/>
-      <w:r>
-        <w:t>Src</w:t>
-      </w:r>
-      <w:proofErr w:type="spellEnd"/>
-      <w:r>
-        <w:t>/</w:t>
-      </w:r>
-      <w:proofErr w:type="spellStart"/>
-      <w:r>
-        <w:t>app</w:t>
-      </w:r>
-      <w:proofErr w:type="spellEnd"/>
-      <w:r>
-        <w:t xml:space="preserve"> – Pasta criada junto do aplicativo, que contém o código padrão da aplicação.</w:t>
-      </w:r>
-    </w:p>
-    <w:p>
-      <w:r>
-        <w:t>Para criar um novo componente, usa-se o comando “</w:t>
-      </w:r>
-      <w:proofErr w:type="spellStart"/>
-      <w:r>
-        <w:t>ng</w:t>
-      </w:r>
-      <w:proofErr w:type="spellEnd"/>
-      <w:r>
-        <w:t xml:space="preserve"> </w:t>
-      </w:r>
-      <w:proofErr w:type="spellStart"/>
-      <w:r>
-        <w:t>generate</w:t>
-      </w:r>
-      <w:proofErr w:type="spellEnd"/>
-      <w:r>
-        <w:t xml:space="preserve"> </w:t>
-      </w:r>
-      <w:proofErr w:type="spellStart"/>
-      <w:r>
-        <w:t>component</w:t>
-      </w:r>
-      <w:proofErr w:type="spellEnd"/>
-      <w:r>
-        <w:t xml:space="preserve"> [</w:t>
-      </w:r>
-      <w:proofErr w:type="spellStart"/>
-      <w:r>
-        <w:t>nomecomponente</w:t>
-      </w:r>
-      <w:proofErr w:type="spellEnd"/>
-      <w:r>
-        <w:t>]</w:t>
-      </w:r>
-      <w:proofErr w:type="gramStart"/>
-      <w:r>
-        <w:t>”</w:t>
-      </w:r>
-      <w:proofErr w:type="gramEnd"/>
-    </w:p>
-    <w:p>
-      <w:r>
-        <w:rPr>
-          <w:noProof/>
-        </w:rPr>
-        <w:lastRenderedPageBreak/>
-        <w:drawing>
-          <wp:inline distT="0" distB="0" distL="0" distR="0" wp14:anchorId="766E9F02" wp14:editId="0CD715C7">
-            <wp:extent cx="5400040" cy="4047280"/>
-            <wp:effectExtent l="0" t="0" r="0" b="0"/>
-            <wp:docPr id="2" name="Imagem 2"/>
-            <wp:cNvGraphicFramePr>
-              <a:graphicFrameLocks xmlns:a="http://schemas.openxmlformats.org/drawingml/2006/main" noChangeAspect="1"/>
-            </wp:cNvGraphicFramePr>
-            <a:graphic xmlns:a="http://schemas.openxmlformats.org/drawingml/2006/main">
-              <a:graphicData uri="http://schemas.openxmlformats.org/drawingml/2006/picture">
-                <pic:pic xmlns:pic="http://schemas.openxmlformats.org/drawingml/2006/picture">
-                  <pic:nvPicPr>
-                    <pic:cNvPr id="0" name=""/>
-                    <pic:cNvPicPr/>
-                  </pic:nvPicPr>
-                  <pic:blipFill>
-                    <a:blip r:embed="rId11"/>
-                    <a:stretch>
-                      <a:fillRect/>
-                    </a:stretch>
-                  </pic:blipFill>
-                  <pic:spPr>
-                    <a:xfrm>
-                      <a:off x="0" y="0"/>
-                      <a:ext cx="5400040" cy="4047280"/>
-                    </a:xfrm>
-                    <a:prstGeom prst="rect">
-                      <a:avLst/>
-                    </a:prstGeom>
-                  </pic:spPr>
-                </pic:pic>
-              </a:graphicData>
-            </a:graphic>
-          </wp:inline>
-        </w:drawing>
-      </w:r>
       <w:r>
         <w:t xml:space="preserve"> </w:t>
       </w:r>
@@ -5905,15 +6055,7 @@
         </w:numPr>
       </w:pPr>
       <w:r>
-        <w:t xml:space="preserve">O Componente se subdivide em </w:t>
-      </w:r>
-      <w:proofErr w:type="gramStart"/>
-      <w:r>
-        <w:t>4</w:t>
-      </w:r>
-      <w:proofErr w:type="gramEnd"/>
-      <w:r>
-        <w:t xml:space="preserve"> arquivos:</w:t>
+        <w:t>O Componente se subdivide em 4 arquivos:</w:t>
       </w:r>
     </w:p>
     <w:p>
@@ -5937,13 +6079,8 @@
         </w:numPr>
       </w:pPr>
       <w:proofErr w:type="spellStart"/>
-      <w:proofErr w:type="gramStart"/>
-      <w:r>
-        <w:t>Nome.</w:t>
-      </w:r>
-      <w:proofErr w:type="gramEnd"/>
-      <w:r>
-        <w:t>SCSS</w:t>
+      <w:r>
+        <w:t>Nome.SCSS</w:t>
       </w:r>
       <w:proofErr w:type="spellEnd"/>
       <w:r>
@@ -5959,25 +6096,12 @@
         </w:numPr>
       </w:pPr>
       <w:proofErr w:type="spellStart"/>
-      <w:proofErr w:type="gramStart"/>
-      <w:r>
-        <w:t>Nome.</w:t>
-      </w:r>
-      <w:proofErr w:type="gramEnd"/>
-      <w:r>
-        <w:t>spec.ts</w:t>
+      <w:r>
+        <w:t>Nome.spec.ts</w:t>
       </w:r>
       <w:proofErr w:type="spellEnd"/>
       <w:r>
-        <w:t xml:space="preserve"> – Arquivo para teste unitário usando </w:t>
-      </w:r>
-      <w:proofErr w:type="spellStart"/>
-      <w:r>
-        <w:t>Jasmine</w:t>
-      </w:r>
-      <w:proofErr w:type="spellEnd"/>
-      <w:r>
-        <w:t>.</w:t>
+        <w:t xml:space="preserve"> – Arquivo para teste unitário usando Jasmine.</w:t>
       </w:r>
     </w:p>
     <w:p>
@@ -5989,13 +6113,8 @@
         </w:numPr>
       </w:pPr>
       <w:proofErr w:type="spellStart"/>
-      <w:proofErr w:type="gramStart"/>
-      <w:r>
-        <w:t>Nome.</w:t>
-      </w:r>
-      <w:proofErr w:type="gramEnd"/>
-      <w:r>
-        <w:t>ts</w:t>
+      <w:r>
+        <w:t>Nome.ts</w:t>
       </w:r>
       <w:proofErr w:type="spellEnd"/>
       <w:r>
@@ -6021,352 +6140,408 @@
       </w:pPr>
       <w:r>
         <w:t xml:space="preserve">2.2.1 </w:t>
+      </w:r>
+      <w:proofErr w:type="spellStart"/>
+      <w:r>
+        <w:t>JavaScript</w:t>
+      </w:r>
+      <w:proofErr w:type="spellEnd"/>
+    </w:p>
+    <w:p>
+      <w:pPr>
+        <w:ind w:left="720"/>
+      </w:pPr>
+      <w:r>
+        <w:t xml:space="preserve">O </w:t>
+      </w:r>
+      <w:proofErr w:type="spellStart"/>
+      <w:r>
+        <w:rPr>
+          <w:i/>
+        </w:rPr>
+        <w:t>J</w:t>
+      </w:r>
+      <w:r>
+        <w:rPr>
+          <w:i/>
+        </w:rPr>
+        <w:t>avaS</w:t>
+      </w:r>
+      <w:r>
+        <w:rPr>
+          <w:i/>
+        </w:rPr>
+        <w:t>cript</w:t>
+      </w:r>
+      <w:proofErr w:type="spellEnd"/>
+      <w:r>
+        <w:t xml:space="preserve"> </w:t>
+      </w:r>
+      <w:r>
+        <w:t xml:space="preserve">foi lançado na década de 90, por Brendan </w:t>
       </w:r>
       <w:proofErr w:type="spellStart"/>
       <w:proofErr w:type="gramStart"/>
       <w:r>
+        <w:t>Eich</w:t>
+      </w:r>
+      <w:proofErr w:type="spellEnd"/>
+      <w:r>
+        <w:t>(</w:t>
+      </w:r>
+      <w:proofErr w:type="gramEnd"/>
+      <w:r>
+        <w:t xml:space="preserve">Netscape), acabou levando esse nome por uma jogada de </w:t>
+      </w:r>
+      <w:r>
+        <w:rPr>
+          <w:i/>
+        </w:rPr>
+        <w:t>marketing</w:t>
+      </w:r>
+      <w:r>
+        <w:rPr>
+          <w:b/>
+        </w:rPr>
+        <w:t xml:space="preserve"> </w:t>
+      </w:r>
+      <w:r>
+        <w:t xml:space="preserve">utilizando como propaganda a linguagem JAVA, a qual possui como única semelhança ao </w:t>
+      </w:r>
+      <w:proofErr w:type="spellStart"/>
+      <w:r>
+        <w:rPr>
+          <w:i/>
+        </w:rPr>
         <w:t>JavaScript</w:t>
       </w:r>
       <w:proofErr w:type="spellEnd"/>
+      <w:r>
+        <w:t xml:space="preserve"> o nome. Ele </w:t>
+      </w:r>
+      <w:r>
+        <w:t xml:space="preserve">é uma linguagem de programação que permite a manipulação de páginas web, sempre que uma página web faz algo a mais do que apenas mostrar seu conteúdo de forma estática, esta provavelmente está rodando </w:t>
+      </w:r>
+      <w:proofErr w:type="spellStart"/>
+      <w:r>
+        <w:rPr>
+          <w:i/>
+        </w:rPr>
+        <w:t>JavaScript</w:t>
+      </w:r>
+      <w:proofErr w:type="spellEnd"/>
+      <w:r>
+        <w:t>.</w:t>
+      </w:r>
+    </w:p>
+    <w:p>
+      <w:r>
+        <w:t xml:space="preserve">O </w:t>
+      </w:r>
+      <w:proofErr w:type="spellStart"/>
+      <w:r>
+        <w:t>J</w:t>
+      </w:r>
+      <w:r>
+        <w:rPr>
+          <w:i/>
+        </w:rPr>
+        <w:t>ava</w:t>
+      </w:r>
+      <w:r>
+        <w:rPr>
+          <w:i/>
+        </w:rPr>
+        <w:t>S</w:t>
+      </w:r>
+      <w:r>
+        <w:rPr>
+          <w:i/>
+        </w:rPr>
+        <w:t>cript</w:t>
+      </w:r>
+      <w:proofErr w:type="spellEnd"/>
+      <w:r>
+        <w:t xml:space="preserve"> permite criação e manipulação de variáveis, como por exemplo, o armazenamento dos dados de um formulário, </w:t>
+      </w:r>
+      <w:r>
+        <w:t xml:space="preserve">também permite que o programador </w:t>
+      </w:r>
+      <w:r>
+        <w:t xml:space="preserve">adicione </w:t>
+      </w:r>
+      <w:proofErr w:type="spellStart"/>
+      <w:r>
+        <w:rPr>
+          <w:i/>
+        </w:rPr>
+        <w:t>E</w:t>
+      </w:r>
+      <w:r>
+        <w:rPr>
+          <w:i/>
+        </w:rPr>
+        <w:t>vent</w:t>
+      </w:r>
+      <w:proofErr w:type="spellEnd"/>
+      <w:r>
+        <w:t xml:space="preserve"> </w:t>
+      </w:r>
+      <w:proofErr w:type="spellStart"/>
+      <w:r>
+        <w:rPr>
+          <w:i/>
+        </w:rPr>
+        <w:t>L</w:t>
+      </w:r>
+      <w:r>
+        <w:rPr>
+          <w:i/>
+        </w:rPr>
+        <w:t>isteners</w:t>
+      </w:r>
+      <w:proofErr w:type="spellEnd"/>
+      <w:r>
+        <w:t xml:space="preserve"> por eventos, tais como clique, duplo clique, pressionar e soltar de teclas entre outros inúmeros eventos. Além disso, ele também possui integrado ao núcleo da linguagem as APIs (</w:t>
+      </w:r>
+      <w:proofErr w:type="spellStart"/>
+      <w:r>
+        <w:rPr>
+          <w:i/>
+        </w:rPr>
+        <w:t>Application</w:t>
+      </w:r>
+      <w:proofErr w:type="spellEnd"/>
+      <w:r>
+        <w:rPr>
+          <w:i/>
+        </w:rPr>
+        <w:t xml:space="preserve"> </w:t>
+      </w:r>
+      <w:proofErr w:type="spellStart"/>
+      <w:r>
+        <w:rPr>
+          <w:i/>
+        </w:rPr>
+        <w:t>Programming</w:t>
+      </w:r>
+      <w:proofErr w:type="spellEnd"/>
+      <w:r>
+        <w:rPr>
+          <w:i/>
+        </w:rPr>
+        <w:t xml:space="preserve"> Interfaces</w:t>
+      </w:r>
+      <w:r>
+        <w:t xml:space="preserve"> – Interface de Programação de Aplicativos)</w:t>
+      </w:r>
+      <w:r>
+        <w:t xml:space="preserve"> que </w:t>
+      </w:r>
+      <w:r>
+        <w:t xml:space="preserve">são uma espécie de conjuntos prontos de código, os quais permitem implementações complexas com pouquíssimas </w:t>
+      </w:r>
+      <w:r>
+        <w:lastRenderedPageBreak/>
+        <w:t>linhas de código. Essas APIs dividem-se em dois grupos, as APIs de navegador e APIs de terceiros, sendo:</w:t>
+      </w:r>
+    </w:p>
+    <w:p>
+      <w:r>
+        <w:t xml:space="preserve">APIs de Navegador: </w:t>
+      </w:r>
+      <w:proofErr w:type="gramStart"/>
+      <w:r>
+        <w:t>DOM(</w:t>
+      </w:r>
+      <w:proofErr w:type="spellStart"/>
       <w:proofErr w:type="gramEnd"/>
-    </w:p>
-    <w:p>
-      <w:pPr>
-        <w:ind w:left="720"/>
-      </w:pPr>
+      <w:r>
+        <w:t>Document</w:t>
+      </w:r>
+      <w:proofErr w:type="spellEnd"/>
+      <w:r>
+        <w:t xml:space="preserve"> </w:t>
+      </w:r>
+      <w:proofErr w:type="spellStart"/>
+      <w:r>
+        <w:t>Object</w:t>
+      </w:r>
+      <w:proofErr w:type="spellEnd"/>
+      <w:r>
+        <w:t xml:space="preserve"> </w:t>
+      </w:r>
+      <w:proofErr w:type="spellStart"/>
+      <w:r>
+        <w:t>Model</w:t>
+      </w:r>
+      <w:proofErr w:type="spellEnd"/>
+      <w:r>
+        <w:t xml:space="preserve">), Geolocalização, Serviço de Notificações, Alarmes, entre </w:t>
+      </w:r>
+      <w:r>
+        <w:t>outras</w:t>
+      </w:r>
+      <w:r>
+        <w:t>.</w:t>
+      </w:r>
+    </w:p>
+    <w:p>
+      <w:r>
+        <w:t>APIs de Terceiros: API de Login do Google, API de login do Facebook, entre outras.</w:t>
+      </w:r>
+    </w:p>
+    <w:p>
+      <w:pPr>
+        <w:pStyle w:val="Ttulo3"/>
+      </w:pPr>
+      <w:r>
+        <w:t xml:space="preserve">2.2.2 </w:t>
+      </w:r>
+      <w:proofErr w:type="spellStart"/>
+      <w:r>
+        <w:t>TypeScript</w:t>
+      </w:r>
+      <w:proofErr w:type="spellEnd"/>
+    </w:p>
+    <w:p>
       <w:r>
         <w:t xml:space="preserve">O </w:t>
       </w:r>
       <w:proofErr w:type="spellStart"/>
+      <w:r>
+        <w:rPr>
+          <w:i/>
+        </w:rPr>
+        <w:t>Typescript</w:t>
+      </w:r>
+      <w:proofErr w:type="spellEnd"/>
+      <w:r>
+        <w:t xml:space="preserve"> foi lançado pela </w:t>
+      </w:r>
+      <w:r>
+        <w:rPr>
+          <w:i/>
+        </w:rPr>
+        <w:t>Microsoft</w:t>
+      </w:r>
+      <w:r>
+        <w:rPr>
+          <w:i/>
+        </w:rPr>
+        <w:t xml:space="preserve"> </w:t>
+      </w:r>
+      <w:r>
+        <w:t xml:space="preserve">em </w:t>
+      </w:r>
+      <w:r>
+        <w:t>1 de outubro de 2012</w:t>
+      </w:r>
+      <w:r>
+        <w:t xml:space="preserve"> como um </w:t>
+      </w:r>
+      <w:proofErr w:type="spellStart"/>
+      <w:r>
+        <w:rPr>
+          <w:i/>
+        </w:rPr>
+        <w:t>superset</w:t>
+      </w:r>
+      <w:proofErr w:type="spellEnd"/>
+      <w:r>
+        <w:t xml:space="preserve"> </w:t>
+      </w:r>
+      <w:r>
+        <w:t xml:space="preserve">da linguagem </w:t>
+      </w:r>
+      <w:proofErr w:type="spellStart"/>
+      <w:r>
+        <w:rPr>
+          <w:i/>
+        </w:rPr>
+        <w:t>JavaScript</w:t>
+      </w:r>
+      <w:proofErr w:type="spellEnd"/>
+      <w:r>
+        <w:t>,</w:t>
+      </w:r>
+      <w:r>
+        <w:t xml:space="preserve"> ele oferece todas as funcionalidades do </w:t>
+      </w:r>
+      <w:proofErr w:type="spellStart"/>
+      <w:r>
+        <w:rPr>
+          <w:i/>
+        </w:rPr>
+        <w:t>JavaScript</w:t>
+      </w:r>
+      <w:proofErr w:type="spellEnd"/>
+      <w:r>
+        <w:t xml:space="preserve"> adicionando, principalmente os tipos, que dão nome </w:t>
+      </w:r>
       <w:proofErr w:type="gramStart"/>
       <w:r>
+        <w:t>à</w:t>
+      </w:r>
+      <w:proofErr w:type="gramEnd"/>
+      <w:r>
+        <w:t xml:space="preserve"> ele.</w:t>
+      </w:r>
+    </w:p>
+    <w:p>
+      <w:r>
+        <w:t xml:space="preserve">O </w:t>
+      </w:r>
+      <w:proofErr w:type="spellStart"/>
+      <w:r>
         <w:rPr>
           <w:i/>
         </w:rPr>
+        <w:t>TypeScript</w:t>
+      </w:r>
+      <w:proofErr w:type="spellEnd"/>
+      <w:r>
+        <w:t xml:space="preserve"> é compilado em </w:t>
+      </w:r>
+      <w:proofErr w:type="spellStart"/>
+      <w:r>
+        <w:rPr>
+          <w:i/>
+        </w:rPr>
+        <w:t>JavaScript</w:t>
+      </w:r>
+      <w:proofErr w:type="spellEnd"/>
+      <w:r>
+        <w:t xml:space="preserve">, ou seja, todo código </w:t>
+      </w:r>
+      <w:proofErr w:type="spellStart"/>
+      <w:r>
+        <w:rPr>
+          <w:i/>
+          <w:iCs/>
+        </w:rPr>
         <w:t>J</w:t>
       </w:r>
       <w:r>
         <w:rPr>
           <w:i/>
-        </w:rPr>
-        <w:t>avaS</w:t>
+          <w:iCs/>
+        </w:rPr>
+        <w:t>ava</w:t>
       </w:r>
       <w:r>
         <w:rPr>
           <w:i/>
+          <w:iCs/>
+        </w:rPr>
+        <w:t>S</w:t>
+      </w:r>
+      <w:r>
+        <w:rPr>
+          <w:i/>
+          <w:iCs/>
         </w:rPr>
         <w:t>cript</w:t>
-      </w:r>
-      <w:proofErr w:type="spellEnd"/>
-      <w:proofErr w:type="gramEnd"/>
-      <w:r>
-        <w:t xml:space="preserve"> </w:t>
-      </w:r>
-      <w:r>
-        <w:t xml:space="preserve">foi lançado na década de 90, por Brendan </w:t>
-      </w:r>
-      <w:proofErr w:type="spellStart"/>
-      <w:r>
-        <w:t>Eich</w:t>
-      </w:r>
-      <w:proofErr w:type="spellEnd"/>
-      <w:r>
-        <w:t xml:space="preserve">(Netscape), acabou levando esse nome por uma jogada de </w:t>
-      </w:r>
-      <w:r>
-        <w:rPr>
-          <w:i/>
-        </w:rPr>
-        <w:t>marketing</w:t>
-      </w:r>
-      <w:r>
-        <w:rPr>
-          <w:b/>
-        </w:rPr>
-        <w:t xml:space="preserve"> </w:t>
-      </w:r>
-      <w:r>
-        <w:t xml:space="preserve">utilizando como propaganda a linguagem JAVA, a qual possui como única semelhança ao </w:t>
-      </w:r>
-      <w:proofErr w:type="spellStart"/>
-      <w:r>
-        <w:rPr>
-          <w:i/>
-        </w:rPr>
-        <w:t>JavaScript</w:t>
-      </w:r>
-      <w:proofErr w:type="spellEnd"/>
-      <w:r>
-        <w:t xml:space="preserve"> o nome. Ele </w:t>
-      </w:r>
-      <w:r>
-        <w:t xml:space="preserve">é uma linguagem de programação que permite a manipulação de páginas web, sempre que uma página web faz algo a mais do que apenas mostrar seu conteúdo de forma estática, esta provavelmente está rodando </w:t>
-      </w:r>
-      <w:proofErr w:type="spellStart"/>
-      <w:proofErr w:type="gramStart"/>
-      <w:r>
-        <w:rPr>
-          <w:i/>
-        </w:rPr>
-        <w:t>JavaScript</w:t>
-      </w:r>
-      <w:proofErr w:type="spellEnd"/>
-      <w:proofErr w:type="gramEnd"/>
-      <w:r>
-        <w:t>.</w:t>
-      </w:r>
-    </w:p>
-    <w:p>
-      <w:r>
-        <w:t xml:space="preserve">O </w:t>
-      </w:r>
-      <w:proofErr w:type="spellStart"/>
-      <w:proofErr w:type="gramStart"/>
-      <w:r>
-        <w:t>J</w:t>
-      </w:r>
-      <w:r>
-        <w:rPr>
-          <w:i/>
-        </w:rPr>
-        <w:t>ava</w:t>
-      </w:r>
-      <w:r>
-        <w:rPr>
-          <w:i/>
-        </w:rPr>
-        <w:t>S</w:t>
-      </w:r>
-      <w:r>
-        <w:rPr>
-          <w:i/>
-        </w:rPr>
-        <w:t>cript</w:t>
-      </w:r>
-      <w:proofErr w:type="spellEnd"/>
-      <w:proofErr w:type="gramEnd"/>
-      <w:r>
-        <w:t xml:space="preserve"> permite criação e manipulação de variáveis, como por exemplo, o armazenamento dos dados de um formulário, </w:t>
-      </w:r>
-      <w:r>
-        <w:t xml:space="preserve">também permite que o programador </w:t>
-      </w:r>
-      <w:r>
-        <w:t xml:space="preserve">adicione </w:t>
-      </w:r>
-      <w:proofErr w:type="spellStart"/>
-      <w:r>
-        <w:rPr>
-          <w:i/>
-        </w:rPr>
-        <w:t>E</w:t>
-      </w:r>
-      <w:r>
-        <w:rPr>
-          <w:i/>
-        </w:rPr>
-        <w:t>vent</w:t>
-      </w:r>
-      <w:proofErr w:type="spellEnd"/>
-      <w:r>
-        <w:t xml:space="preserve"> </w:t>
-      </w:r>
-      <w:proofErr w:type="spellStart"/>
-      <w:r>
-        <w:rPr>
-          <w:i/>
-        </w:rPr>
-        <w:t>L</w:t>
-      </w:r>
-      <w:r>
-        <w:rPr>
-          <w:i/>
-        </w:rPr>
-        <w:t>isteners</w:t>
-      </w:r>
-      <w:proofErr w:type="spellEnd"/>
-      <w:r>
-        <w:t xml:space="preserve"> por eventos, tais como clique, duplo clique, pressionar e soltar de teclas entre outros inúmeros eventos. Além disso, ele também possui integrado ao núcleo da linguagem as </w:t>
-      </w:r>
-      <w:proofErr w:type="spellStart"/>
-      <w:r>
-        <w:t>APIs</w:t>
-      </w:r>
-      <w:proofErr w:type="spellEnd"/>
-      <w:r>
-        <w:t xml:space="preserve"> (</w:t>
-      </w:r>
-      <w:proofErr w:type="spellStart"/>
-      <w:r>
-        <w:rPr>
-          <w:i/>
-        </w:rPr>
-        <w:t>Application</w:t>
-      </w:r>
-      <w:proofErr w:type="spellEnd"/>
-      <w:r>
-        <w:rPr>
-          <w:i/>
-        </w:rPr>
-        <w:t xml:space="preserve"> </w:t>
-      </w:r>
-      <w:proofErr w:type="spellStart"/>
-      <w:r>
-        <w:rPr>
-          <w:i/>
-        </w:rPr>
-        <w:t>Programming</w:t>
-      </w:r>
-      <w:proofErr w:type="spellEnd"/>
-      <w:r>
-        <w:rPr>
-          <w:i/>
-        </w:rPr>
-        <w:t xml:space="preserve"> Interfaces</w:t>
-      </w:r>
-      <w:r>
-        <w:t xml:space="preserve"> – Interface de Programação de Aplicativos)</w:t>
-      </w:r>
-      <w:r>
-        <w:t xml:space="preserve"> </w:t>
-      </w:r>
-      <w:proofErr w:type="gramStart"/>
-      <w:r>
-        <w:t>que</w:t>
-      </w:r>
-      <w:proofErr w:type="gramEnd"/>
-      <w:r>
-        <w:t xml:space="preserve"> </w:t>
-      </w:r>
-    </w:p>
-    <w:p>
-      <w:pPr>
-        <w:pStyle w:val="Ttulo3"/>
-      </w:pPr>
-      <w:r>
-        <w:lastRenderedPageBreak/>
-        <w:t xml:space="preserve">2.2.2 </w:t>
-      </w:r>
-      <w:proofErr w:type="spellStart"/>
-      <w:proofErr w:type="gramStart"/>
-      <w:r>
-        <w:t>TypeScript</w:t>
-      </w:r>
-      <w:proofErr w:type="spellEnd"/>
-      <w:proofErr w:type="gramEnd"/>
-    </w:p>
-    <w:p>
-      <w:r>
-        <w:t xml:space="preserve">O </w:t>
-      </w:r>
-      <w:proofErr w:type="spellStart"/>
-      <w:r>
-        <w:rPr>
-          <w:i/>
-        </w:rPr>
-        <w:t>Typescript</w:t>
-      </w:r>
-      <w:proofErr w:type="spellEnd"/>
-      <w:r>
-        <w:t xml:space="preserve"> foi lançado pela </w:t>
-      </w:r>
-      <w:r>
-        <w:rPr>
-          <w:i/>
-        </w:rPr>
-        <w:t>Microsoft</w:t>
-      </w:r>
-      <w:r>
-        <w:rPr>
-          <w:i/>
-        </w:rPr>
-        <w:t xml:space="preserve"> </w:t>
-      </w:r>
-      <w:r>
-        <w:t xml:space="preserve">em </w:t>
-      </w:r>
-      <w:proofErr w:type="gramStart"/>
-      <w:r>
-        <w:t>1</w:t>
-      </w:r>
-      <w:proofErr w:type="gramEnd"/>
-      <w:r>
-        <w:t xml:space="preserve"> de outubro de 2012</w:t>
-      </w:r>
-      <w:r>
-        <w:t xml:space="preserve"> como um </w:t>
-      </w:r>
-      <w:proofErr w:type="spellStart"/>
-      <w:r>
-        <w:rPr>
-          <w:i/>
-        </w:rPr>
-        <w:t>superset</w:t>
-      </w:r>
-      <w:proofErr w:type="spellEnd"/>
-      <w:r>
-        <w:t xml:space="preserve"> </w:t>
-      </w:r>
-      <w:r>
-        <w:t xml:space="preserve">da linguagem </w:t>
-      </w:r>
-      <w:proofErr w:type="spellStart"/>
-      <w:r>
-        <w:rPr>
-          <w:i/>
-        </w:rPr>
-        <w:t>JavaScript</w:t>
-      </w:r>
-      <w:proofErr w:type="spellEnd"/>
-      <w:r>
-        <w:t>,</w:t>
-      </w:r>
-      <w:r>
-        <w:t xml:space="preserve"> ele oferece todas as funcionalidades do </w:t>
-      </w:r>
-      <w:proofErr w:type="spellStart"/>
-      <w:r>
-        <w:rPr>
-          <w:i/>
-        </w:rPr>
-        <w:t>JavaScript</w:t>
-      </w:r>
-      <w:proofErr w:type="spellEnd"/>
-      <w:r>
-        <w:t xml:space="preserve"> adicionando, principalmente os tipos, que dão nome à ele.</w:t>
-      </w:r>
-    </w:p>
-    <w:p>
-      <w:r>
-        <w:t xml:space="preserve">O </w:t>
-      </w:r>
-      <w:proofErr w:type="spellStart"/>
-      <w:proofErr w:type="gramStart"/>
-      <w:r>
-        <w:rPr>
-          <w:i/>
-        </w:rPr>
-        <w:t>TypeScript</w:t>
-      </w:r>
-      <w:proofErr w:type="spellEnd"/>
-      <w:proofErr w:type="gramEnd"/>
-      <w:r>
-        <w:t xml:space="preserve"> é compilado em </w:t>
-      </w:r>
-      <w:proofErr w:type="spellStart"/>
-      <w:r>
-        <w:rPr>
-          <w:i/>
-        </w:rPr>
-        <w:t>JavaScript</w:t>
-      </w:r>
-      <w:proofErr w:type="spellEnd"/>
-      <w:r>
-        <w:t xml:space="preserve">, ou seja, todo código </w:t>
-      </w:r>
-      <w:proofErr w:type="spellStart"/>
-      <w:r>
-        <w:t>javascript</w:t>
       </w:r>
       <w:proofErr w:type="spellEnd"/>
       <w:r>
@@ -6458,20 +6633,19 @@
       <w:proofErr w:type="spellStart"/>
       <w:proofErr w:type="gramStart"/>
       <w:r>
+        <w:rPr>
+          <w:i/>
+          <w:iCs/>
+        </w:rPr>
         <w:t>IntelliSense</w:t>
       </w:r>
       <w:proofErr w:type="spellEnd"/>
+      <w:r>
+        <w:t>(</w:t>
+      </w:r>
       <w:proofErr w:type="gramEnd"/>
       <w:r>
-        <w:t xml:space="preserve">(Inteligência), ou seja, a capacidade do código de se </w:t>
-      </w:r>
-      <w:proofErr w:type="spellStart"/>
-      <w:r>
-        <w:t>autocompletar</w:t>
-      </w:r>
-      <w:proofErr w:type="spellEnd"/>
-      <w:r>
-        <w:t>;</w:t>
+        <w:t>Inteligência), ou seja, a capacidade do código de se autocompletar;</w:t>
       </w:r>
     </w:p>
     <w:p>
@@ -6486,15 +6660,7 @@
         <w:t xml:space="preserve">Métodos, funções entre </w:t>
       </w:r>
       <w:r>
-        <w:t xml:space="preserve">outras </w:t>
-      </w:r>
-      <w:proofErr w:type="gramStart"/>
-      <w:r>
-        <w:t>implementações</w:t>
-      </w:r>
-      <w:proofErr w:type="gramEnd"/>
-      <w:r>
-        <w:t xml:space="preserve"> simplificadas</w:t>
+        <w:t>outras implementações simplificadas</w:t>
       </w:r>
       <w:r>
         <w:t>;</w:t>
@@ -6514,23 +6680,16 @@
         <w:t xml:space="preserve">2.2.3 </w:t>
       </w:r>
       <w:proofErr w:type="spellStart"/>
-      <w:proofErr w:type="gramStart"/>
       <w:r>
         <w:t>Html</w:t>
       </w:r>
       <w:proofErr w:type="spellEnd"/>
-      <w:proofErr w:type="gramEnd"/>
-    </w:p>
-    <w:p>
-      <w:r>
-        <w:t xml:space="preserve">O </w:t>
-      </w:r>
-      <w:proofErr w:type="gramStart"/>
-      <w:r>
-        <w:t>HTML(</w:t>
+    </w:p>
+    <w:p>
+      <w:r>
+        <w:t>O HTML(</w:t>
       </w:r>
       <w:proofErr w:type="spellStart"/>
-      <w:proofErr w:type="gramEnd"/>
       <w:r>
         <w:rPr>
           <w:i/>
@@ -6542,21 +6701,7 @@
         <w:rPr>
           <w:i/>
         </w:rPr>
-        <w:t xml:space="preserve"> </w:t>
-      </w:r>
-      <w:proofErr w:type="spellStart"/>
-      <w:r>
-        <w:rPr>
-          <w:i/>
-        </w:rPr>
-        <w:t>Markup</w:t>
-      </w:r>
-      <w:proofErr w:type="spellEnd"/>
-      <w:r>
-        <w:rPr>
-          <w:i/>
-        </w:rPr>
-        <w:t xml:space="preserve"> </w:t>
+        <w:t xml:space="preserve"> Markup </w:t>
       </w:r>
       <w:proofErr w:type="spellStart"/>
       <w:r>
@@ -6621,7 +6766,6 @@
         <w:t xml:space="preserve">&lt;!DOCTYPE </w:t>
       </w:r>
       <w:proofErr w:type="spellStart"/>
-      <w:proofErr w:type="gramStart"/>
       <w:r>
         <w:rPr>
           <w:rFonts w:ascii="Courier New" w:eastAsia="Times New Roman" w:hAnsi="Courier New" w:cs="Courier New"/>
@@ -6632,7 +6776,6 @@
         <w:t>html</w:t>
       </w:r>
       <w:proofErr w:type="spellEnd"/>
-      <w:proofErr w:type="gramEnd"/>
       <w:r>
         <w:rPr>
           <w:rFonts w:ascii="Courier New" w:eastAsia="Times New Roman" w:hAnsi="Courier New" w:cs="Courier New"/>
@@ -6669,7 +6812,6 @@
         <w:t>&lt;</w:t>
       </w:r>
       <w:proofErr w:type="spellStart"/>
-      <w:proofErr w:type="gramStart"/>
       <w:r>
         <w:rPr>
           <w:rFonts w:ascii="Courier New" w:eastAsia="Times New Roman" w:hAnsi="Courier New" w:cs="Courier New"/>
@@ -6680,7 +6822,6 @@
         <w:t>html</w:t>
       </w:r>
       <w:proofErr w:type="spellEnd"/>
-      <w:proofErr w:type="gramEnd"/>
       <w:r>
         <w:rPr>
           <w:rFonts w:ascii="Courier New" w:eastAsia="Times New Roman" w:hAnsi="Courier New" w:cs="Courier New"/>
@@ -6960,7 +7101,6 @@
         </w:rPr>
         <w:t>=</w:t>
       </w:r>
-      <w:proofErr w:type="gramStart"/>
       <w:r>
         <w:rPr>
           <w:rFonts w:ascii="Courier New" w:eastAsia="Times New Roman" w:hAnsi="Courier New" w:cs="Courier New"/>
@@ -6968,17 +7108,7 @@
           <w:sz w:val="18"/>
           <w:szCs w:val="18"/>
         </w:rPr>
-        <w:t>"</w:t>
-      </w:r>
-      <w:proofErr w:type="gramEnd"/>
-      <w:r>
-        <w:rPr>
-          <w:rFonts w:ascii="Courier New" w:eastAsia="Times New Roman" w:hAnsi="Courier New" w:cs="Courier New"/>
-          <w:color w:val="DD1144"/>
-          <w:sz w:val="18"/>
-          <w:szCs w:val="18"/>
-        </w:rPr>
-        <w:t>utf-8"</w:t>
+        <w:t>"utf-8"</w:t>
       </w:r>
       <w:r>
         <w:rPr>
@@ -7181,7 +7311,6 @@
         <w:t>&lt;/</w:t>
       </w:r>
       <w:proofErr w:type="spellStart"/>
-      <w:proofErr w:type="gramStart"/>
       <w:r>
         <w:rPr>
           <w:rFonts w:ascii="Courier New" w:eastAsia="Times New Roman" w:hAnsi="Courier New" w:cs="Courier New"/>
@@ -7192,7 +7321,6 @@
         <w:t>html</w:t>
       </w:r>
       <w:proofErr w:type="spellEnd"/>
-      <w:proofErr w:type="gramEnd"/>
       <w:r>
         <w:rPr>
           <w:rFonts w:ascii="Courier New" w:eastAsia="Times New Roman" w:hAnsi="Courier New" w:cs="Courier New"/>
@@ -7213,15 +7341,7 @@
         <w:jc w:val="center"/>
       </w:pPr>
       <w:r>
-        <w:t xml:space="preserve">Fonte: </w:t>
-      </w:r>
-      <w:proofErr w:type="gramStart"/>
-      <w:r>
-        <w:t>tableless.</w:t>
-      </w:r>
-      <w:proofErr w:type="gramEnd"/>
-      <w:r>
-        <w:t>github.io.</w:t>
+        <w:t>Fonte: tableless.github.io.</w:t>
       </w:r>
     </w:p>
     <w:p>
@@ -7246,15 +7366,7 @@
         </w:numPr>
       </w:pPr>
       <w:r>
-        <w:t xml:space="preserve">A Linha </w:t>
-      </w:r>
-      <w:proofErr w:type="gramStart"/>
-      <w:r>
-        <w:t>1</w:t>
-      </w:r>
-      <w:proofErr w:type="gramEnd"/>
-      <w:r>
-        <w:t xml:space="preserve"> define o tipo do documento;</w:t>
+        <w:t>A Linha 1 define o tipo do documento;</w:t>
       </w:r>
     </w:p>
     <w:p>
@@ -7266,15 +7378,7 @@
         </w:numPr>
       </w:pPr>
       <w:r>
-        <w:t xml:space="preserve">As linhas </w:t>
-      </w:r>
-      <w:proofErr w:type="gramStart"/>
-      <w:r>
-        <w:t>2</w:t>
-      </w:r>
-      <w:proofErr w:type="gramEnd"/>
-      <w:r>
-        <w:t xml:space="preserve"> e 10 definem a estrutura como HTML;</w:t>
+        <w:t>As linhas 2 e 10 definem a estrutura como HTML;</w:t>
       </w:r>
     </w:p>
     <w:p>
@@ -7286,15 +7390,11 @@
         </w:numPr>
       </w:pPr>
       <w:r>
-        <w:t xml:space="preserve">As Linhas </w:t>
-      </w:r>
-      <w:proofErr w:type="gramStart"/>
-      <w:r>
-        <w:t>3</w:t>
-      </w:r>
-      <w:proofErr w:type="gramEnd"/>
-      <w:r>
-        <w:t xml:space="preserve"> e 6 definem o cabeçalho, a primeira parte do HTML que será interpretada pelo browser, aqui deve ser colocado todo o código que deve ser lido primeiro pelo navegador, como blocos de código </w:t>
+        <w:t xml:space="preserve">As Linhas 3 e 6 definem o cabeçalho, a primeira parte do HTML que será interpretada pelo browser, aqui deve ser colocado todo o código que deve ser lido primeiro pelo navegador, </w:t>
+      </w:r>
+      <w:r>
+        <w:lastRenderedPageBreak/>
+        <w:t xml:space="preserve">como blocos de código </w:t>
       </w:r>
       <w:proofErr w:type="spellStart"/>
       <w:r>
@@ -7317,15 +7417,7 @@
         </w:numPr>
       </w:pPr>
       <w:r>
-        <w:t xml:space="preserve">A linha </w:t>
-      </w:r>
-      <w:proofErr w:type="gramStart"/>
-      <w:r>
-        <w:t>4</w:t>
-      </w:r>
-      <w:proofErr w:type="gramEnd"/>
-      <w:r>
-        <w:t xml:space="preserve"> define o Título da página (que aparecerá na aba do navegador);</w:t>
+        <w:t>A linha 4 define o Título da página (que aparecerá na aba do navegador);</w:t>
       </w:r>
     </w:p>
     <w:p>
@@ -7337,15 +7429,7 @@
         </w:numPr>
       </w:pPr>
       <w:r>
-        <w:t xml:space="preserve">A linha </w:t>
-      </w:r>
-      <w:proofErr w:type="gramStart"/>
-      <w:r>
-        <w:t>5</w:t>
-      </w:r>
-      <w:proofErr w:type="gramEnd"/>
-      <w:r>
-        <w:t xml:space="preserve"> específica o tipo de </w:t>
+        <w:t xml:space="preserve">A linha 5 específica o tipo de </w:t>
       </w:r>
       <w:proofErr w:type="spellStart"/>
       <w:r>
@@ -7364,16 +7448,24 @@
           <w:numId w:val="4"/>
         </w:numPr>
       </w:pPr>
-      <w:r>
-        <w:t>As</w:t>
-      </w:r>
       <w:proofErr w:type="gramStart"/>
       <w:r>
-        <w:t xml:space="preserve">  </w:t>
+        <w:t xml:space="preserve">As  </w:t>
+      </w:r>
+      <w:r>
+        <w:t>linhas</w:t>
       </w:r>
       <w:proofErr w:type="gramEnd"/>
       <w:r>
-        <w:t>linhas 7 e 8 definem o corpo, ou seja, onde será efetivamente construída a pagina WEB.</w:t>
+        <w:t xml:space="preserve"> 7 e 8 definem o corpo, ou seja, onde será efetivamente construída a </w:t>
+      </w:r>
+      <w:proofErr w:type="spellStart"/>
+      <w:r>
+        <w:t>pagina</w:t>
+      </w:r>
+      <w:proofErr w:type="spellEnd"/>
+      <w:r>
+        <w:t xml:space="preserve"> WEB.</w:t>
       </w:r>
     </w:p>
     <w:p>
@@ -7381,7 +7473,6 @@
         <w:pStyle w:val="Ttulo3"/>
       </w:pPr>
       <w:r>
-        <w:lastRenderedPageBreak/>
         <w:t xml:space="preserve">2.2.4 </w:t>
       </w:r>
       <w:proofErr w:type="spellStart"/>
@@ -7451,15 +7542,7 @@
     </w:p>
     <w:p>
       <w:r>
-        <w:t xml:space="preserve">Com o CSS é possível aplicar estilos apenas aos elementos HTML que se deseja. Para aplicar estilo </w:t>
-      </w:r>
-      <w:proofErr w:type="gramStart"/>
-      <w:r>
-        <w:t>à</w:t>
-      </w:r>
-      <w:proofErr w:type="gramEnd"/>
-      <w:r>
-        <w:t xml:space="preserve"> um elemento, é necessário seguir um conjunto </w:t>
+        <w:t xml:space="preserve">Com o CSS é possível aplicar estilos apenas aos elementos HTML que se deseja. Para aplicar estilo à um elemento, é necessário seguir um conjunto </w:t>
       </w:r>
       <w:r>
         <w:t>composto de quatro regras, conforme destacado na imagem.</w:t>
@@ -7493,7 +7576,7 @@
                     </pic:cNvPicPr>
                   </pic:nvPicPr>
                   <pic:blipFill>
-                    <a:blip r:embed="rId12">
+                    <a:blip r:embed="rId11">
                       <a:extLst>
                         <a:ext uri="{28A0092B-C50C-407E-A947-70E740481C1C}">
                           <a14:useLocalDpi xmlns:a14="http://schemas.microsoft.com/office/drawing/2010/main" val="0"/>
@@ -7527,13 +7610,48 @@
       <w:r>
         <w:t xml:space="preserve">Fonte: </w:t>
       </w:r>
+      <w:r>
+        <w:t>https://developer.mozilla.org/pt-BR/docs/Aprender/Getting_started_with_the_web/CSS_basico</w:t>
+      </w:r>
+    </w:p>
+    <w:p>
+      <w:pPr>
+        <w:jc w:val="both"/>
+      </w:pPr>
+      <w:proofErr w:type="spellStart"/>
+      <w:r>
+        <w:rPr>
+          <w:b/>
+        </w:rPr>
+        <w:t>Selector</w:t>
+      </w:r>
+      <w:proofErr w:type="spellEnd"/>
+      <w:r>
+        <w:t xml:space="preserve">: Ele define à quem será aplicado o estilo, o seletor pode se aplicar à classe, </w:t>
+      </w:r>
       <w:proofErr w:type="gramStart"/>
       <w:r>
-        <w:t>https</w:t>
+        <w:t>elemento(</w:t>
       </w:r>
       <w:proofErr w:type="gramEnd"/>
       <w:r>
-        <w:t>://developer.mozilla.org/pt-BR/docs/Aprender/Getting_started_with_the_web/CSS_basico</w:t>
+        <w:t xml:space="preserve">p, </w:t>
+      </w:r>
+      <w:proofErr w:type="spellStart"/>
+      <w:r>
+        <w:t>div</w:t>
+      </w:r>
+      <w:proofErr w:type="spellEnd"/>
+      <w:r>
+        <w:t xml:space="preserve">, </w:t>
+      </w:r>
+      <w:proofErr w:type="spellStart"/>
+      <w:r>
+        <w:t>fieldset</w:t>
+      </w:r>
+      <w:proofErr w:type="spellEnd"/>
+      <w:r>
+        <w:t xml:space="preserve">, etc.), id entre outras combinações entre estes.  </w:t>
       </w:r>
     </w:p>
     <w:p>
@@ -7545,96 +7663,56 @@
         <w:rPr>
           <w:b/>
         </w:rPr>
-        <w:t>Selector</w:t>
+        <w:t>Declaration</w:t>
       </w:r>
       <w:proofErr w:type="spellEnd"/>
       <w:r>
-        <w:t xml:space="preserve">: Ele define </w:t>
-      </w:r>
-      <w:proofErr w:type="gramStart"/>
-      <w:r>
-        <w:t>à</w:t>
-      </w:r>
-      <w:proofErr w:type="gramEnd"/>
-      <w:r>
-        <w:t xml:space="preserve"> quem será aplicado o estilo, o seletor pode se aplicar à classe, elemento(p, </w:t>
-      </w:r>
+        <w:t>: Especifica quais propriedades do elemento deve ser estilizada.</w:t>
+      </w:r>
+    </w:p>
+    <w:p>
+      <w:pPr>
+        <w:jc w:val="both"/>
+      </w:pPr>
       <w:proofErr w:type="spellStart"/>
       <w:r>
-        <w:t>div</w:t>
+        <w:rPr>
+          <w:b/>
+        </w:rPr>
+        <w:t>Property</w:t>
       </w:r>
       <w:proofErr w:type="spellEnd"/>
       <w:r>
-        <w:t xml:space="preserve">, </w:t>
-      </w:r>
+        <w:t>: Especifica qual propriedade do elemento deve ser estilizada.</w:t>
+      </w:r>
+    </w:p>
+    <w:p>
+      <w:pPr>
+        <w:jc w:val="both"/>
+      </w:pPr>
       <w:proofErr w:type="spellStart"/>
       <w:r>
-        <w:t>fieldset</w:t>
+        <w:rPr>
+          <w:b/>
+        </w:rPr>
+        <w:t>Property</w:t>
       </w:r>
       <w:proofErr w:type="spellEnd"/>
       <w:r>
-        <w:t xml:space="preserve">, etc.), id entre outras combinações entre estes.  </w:t>
-      </w:r>
-    </w:p>
-    <w:p>
-      <w:pPr>
-        <w:jc w:val="both"/>
-      </w:pPr>
+        <w:rPr>
+          <w:b/>
+        </w:rPr>
+        <w:t xml:space="preserve"> </w:t>
+      </w:r>
       <w:proofErr w:type="spellStart"/>
       <w:r>
         <w:rPr>
           <w:b/>
         </w:rPr>
-        <w:t>Declaration</w:t>
+        <w:t>Value</w:t>
       </w:r>
       <w:proofErr w:type="spellEnd"/>
       <w:r>
-        <w:t>: Especifica quais propriedades do elemento deve ser estilizada.</w:t>
-      </w:r>
-    </w:p>
-    <w:p>
-      <w:pPr>
-        <w:jc w:val="both"/>
-      </w:pPr>
-      <w:proofErr w:type="spellStart"/>
-      <w:r>
-        <w:rPr>
-          <w:b/>
-        </w:rPr>
-        <w:t>Property</w:t>
-      </w:r>
-      <w:proofErr w:type="spellEnd"/>
-      <w:r>
-        <w:t>: Especifica qual propriedade do elemento deve ser estilizada.</w:t>
-      </w:r>
-    </w:p>
-    <w:p>
-      <w:pPr>
-        <w:jc w:val="both"/>
-      </w:pPr>
-      <w:proofErr w:type="spellStart"/>
-      <w:r>
-        <w:rPr>
-          <w:b/>
-        </w:rPr>
-        <w:t>Property</w:t>
-      </w:r>
-      <w:proofErr w:type="spellEnd"/>
-      <w:r>
-        <w:rPr>
-          <w:b/>
-        </w:rPr>
-        <w:t xml:space="preserve"> </w:t>
-      </w:r>
-      <w:proofErr w:type="spellStart"/>
-      <w:r>
-        <w:rPr>
-          <w:b/>
-        </w:rPr>
-        <w:t>Value</w:t>
-      </w:r>
-      <w:proofErr w:type="spellEnd"/>
-      <w:r>
         <w:t>: Especifica qual valor será dado à propriedade.</w:t>
       </w:r>
     </w:p>
@@ -7642,16 +7720,15 @@
       <w:pPr>
         <w:pStyle w:val="Ttulo1"/>
       </w:pPr>
-      <w:bookmarkStart w:id="20" w:name="_Toc54552478"/>
-      <w:proofErr w:type="gramStart"/>
-      <w:r>
+      <w:bookmarkStart w:id="21" w:name="_Toc54552478"/>
+      <w:r>
+        <w:lastRenderedPageBreak/>
         <w:t>3</w:t>
       </w:r>
-      <w:proofErr w:type="gramEnd"/>
       <w:r>
         <w:t xml:space="preserve"> DESENVOLVIMENTO</w:t>
       </w:r>
-      <w:bookmarkEnd w:id="20"/>
+      <w:bookmarkEnd w:id="21"/>
     </w:p>
     <w:p>
       <w:pPr>
@@ -7710,17 +7787,7 @@
           <w:sz w:val="24"/>
           <w:szCs w:val="24"/>
         </w:rPr>
-        <w:t>um estudo de como se dese</w:t>
-      </w:r>
-      <w:bookmarkStart w:id="21" w:name="_GoBack"/>
-      <w:bookmarkEnd w:id="21"/>
-      <w:r>
-        <w:rPr>
-          <w:rFonts w:ascii="Times New Roman" w:eastAsia="Times New Roman" w:hAnsi="Times New Roman" w:cs="Times New Roman"/>
-          <w:sz w:val="24"/>
-          <w:szCs w:val="24"/>
-        </w:rPr>
-        <w:t xml:space="preserve">nvolve </w:t>
+        <w:t xml:space="preserve">um estudo de como se desenvolve </w:t>
       </w:r>
       <w:r>
         <w:rPr>
@@ -7752,11 +7819,21 @@
         <w:pStyle w:val="Ttulo2"/>
       </w:pPr>
       <w:r>
-        <w:lastRenderedPageBreak/>
         <w:t>3.1 CRIANDO O PROJETO</w:t>
       </w:r>
     </w:p>
     <w:p>
+      <w:r>
+        <w:t xml:space="preserve">Para iniciar o projeto, primeiramente devemos </w:t>
+      </w:r>
+      <w:r>
+        <w:t>seguir os passos para criação de um projeto aqui</w:t>
+      </w:r>
+      <w:r>
+        <w:t xml:space="preserve"> (apontar o titulo de criar projeto angular)</w:t>
+      </w:r>
+    </w:p>
+    <w:p>
       <w:pPr>
         <w:pStyle w:val="Ttulo2"/>
       </w:pPr>
@@ -7764,6 +7841,7 @@
         <w:t>3.2 ESTRUTURA</w:t>
       </w:r>
     </w:p>
+    <w:p/>
     <w:p>
       <w:pPr>
         <w:pStyle w:val="Ttulo2"/>
@@ -7773,11 +7851,97 @@
       </w:r>
     </w:p>
     <w:p>
+      <w:r>
+        <w:t xml:space="preserve">Por padrão no Angular, os módulos são carregados todos de uma vez, ou seja, um ‘pacotão’ com todas as páginas da aplicação é enviado para o cliente em apenas uma requisição, para casos onde é previsto que o usuário não vai usar toda aplicação sempre que acessá-la, é possível utilizar sua funcionalidade de </w:t>
+      </w:r>
+      <w:proofErr w:type="spellStart"/>
+      <w:r>
+        <w:rPr>
+          <w:i/>
+          <w:iCs/>
+        </w:rPr>
+        <w:t>Lazy-loading</w:t>
+      </w:r>
+      <w:proofErr w:type="spellEnd"/>
+      <w:r>
+        <w:t xml:space="preserve">, esta funcionalidade permite enviar ao </w:t>
+      </w:r>
+      <w:proofErr w:type="spellStart"/>
+      <w:r>
+        <w:rPr>
+          <w:i/>
+          <w:iCs/>
+        </w:rPr>
+        <w:t>client</w:t>
+      </w:r>
+      <w:proofErr w:type="spellEnd"/>
+      <w:r>
+        <w:t>(navegador) apenas os dados necessários para exibição de determinada página, por exemplo, em nossa aplicação, por exemplo, o usuário nem sempre vai acessar o gerenciamento de alertas</w:t>
+      </w:r>
+      <w:r>
+        <w:t>, por exemplo</w:t>
+      </w:r>
+      <w:r>
+        <w:t>, portanto</w:t>
+      </w:r>
+      <w:r>
+        <w:t xml:space="preserve"> foi implementado</w:t>
+      </w:r>
+      <w:r>
+        <w:t xml:space="preserve"> o </w:t>
+      </w:r>
+      <w:proofErr w:type="spellStart"/>
+      <w:r>
+        <w:rPr>
+          <w:i/>
+          <w:iCs/>
+        </w:rPr>
+        <w:t>lazy</w:t>
+      </w:r>
+      <w:proofErr w:type="spellEnd"/>
+      <w:r>
+        <w:rPr>
+          <w:i/>
+          <w:iCs/>
+        </w:rPr>
+        <w:t xml:space="preserve"> </w:t>
+      </w:r>
+      <w:proofErr w:type="spellStart"/>
+      <w:r>
+        <w:rPr>
+          <w:i/>
+          <w:iCs/>
+        </w:rPr>
+        <w:t>loading</w:t>
+      </w:r>
+      <w:proofErr w:type="spellEnd"/>
+      <w:r>
+        <w:t xml:space="preserve"> para que o </w:t>
+      </w:r>
+      <w:proofErr w:type="spellStart"/>
+      <w:r>
+        <w:rPr>
+          <w:i/>
+          <w:iCs/>
+        </w:rPr>
+        <w:t>client</w:t>
+      </w:r>
+      <w:proofErr w:type="spellEnd"/>
+      <w:r>
+        <w:t xml:space="preserve"> apenas receba esse pacote caso necessário.</w:t>
+      </w:r>
+    </w:p>
+    <w:p>
       <w:pPr>
         <w:pStyle w:val="Ttulo2"/>
       </w:pPr>
       <w:r>
         <w:t>3.4 MÓDULO</w:t>
+      </w:r>
+    </w:p>
+    <w:p>
+      <w:r>
+        <w:t>A base de um projeto Angular são os Módulos, módulos são responsáveis por carregar</w:t>
       </w:r>
     </w:p>
     <w:p>
@@ -7935,7 +8099,7 @@
         </w:rPr>
         <w:t>&lt;</w:t>
       </w:r>
-      <w:hyperlink r:id="rId13" w:anchor=":~:text=%E2%80%9CA%20consequ%C3%AAncia%20maior%20do%20uso,pausas%20para%20descansar%20a%20vis%C3%A3o" w:history="1">
+      <w:hyperlink r:id="rId12" w:anchor=":~:text=%E2%80%9CA%20consequ%C3%AAncia%20maior%20do%20uso,pausas%20para%20descansar%20a%20vis%C3%A3o" w:history="1">
         <w:r>
           <w:rPr>
             <w:rStyle w:val="Hyperlink"/>
@@ -8008,7 +8172,7 @@
         </w:rPr>
         <w:t>. Disponível em: &lt;</w:t>
       </w:r>
-      <w:hyperlink r:id="rId14" w:anchor=":~:text=O%20corpo%20humano%20n%C3%A3o%20foi,podem%20provocar%20dor%20nas%20costas" w:history="1">
+      <w:hyperlink r:id="rId13" w:anchor=":~:text=O%20corpo%20humano%20n%C3%A3o%20foi,podem%20provocar%20dor%20nas%20costas" w:history="1">
         <w:r>
           <w:rPr>
             <w:rStyle w:val="Hyperlink"/>
@@ -8071,6 +8235,7 @@
           <w:sz w:val="24"/>
           <w:szCs w:val="24"/>
         </w:rPr>
+        <w:lastRenderedPageBreak/>
         <w:t>REDAÇÃO FOLHA VITÓRIA.</w:t>
       </w:r>
       <w:r>
@@ -8102,7 +8267,7 @@
       <w:r>
         <w:t>&lt;</w:t>
       </w:r>
-      <w:hyperlink r:id="rId15" w:history="1">
+      <w:hyperlink r:id="rId14" w:history="1">
         <w:r>
           <w:rPr>
             <w:rStyle w:val="Hyperlink"/>
@@ -8190,7 +8355,6 @@
         <w:t xml:space="preserve">O que é </w:t>
       </w:r>
       <w:proofErr w:type="spellStart"/>
-      <w:proofErr w:type="gramStart"/>
       <w:r>
         <w:rPr>
           <w:rFonts w:ascii="Times New Roman" w:eastAsia="Times New Roman" w:hAnsi="Times New Roman" w:cs="Times New Roman"/>
@@ -8200,7 +8364,6 @@
         <w:t>JavaScript</w:t>
       </w:r>
       <w:proofErr w:type="spellEnd"/>
-      <w:proofErr w:type="gramEnd"/>
       <w:r>
         <w:rPr>
           <w:rFonts w:ascii="Times New Roman" w:eastAsia="Times New Roman" w:hAnsi="Times New Roman" w:cs="Times New Roman"/>
@@ -8217,7 +8380,7 @@
         </w:rPr>
         <w:t xml:space="preserve"> Disponível em: </w:t>
       </w:r>
-      <w:hyperlink r:id="rId16" w:history="1">
+      <w:hyperlink r:id="rId15" w:history="1">
         <w:r>
           <w:rPr>
             <w:rStyle w:val="Hyperlink"/>
@@ -8256,7 +8419,6 @@
         <w:t xml:space="preserve">Luiz, Andrey. </w:t>
       </w:r>
       <w:proofErr w:type="spellStart"/>
-      <w:proofErr w:type="gramStart"/>
       <w:r>
         <w:rPr>
           <w:rFonts w:ascii="Times New Roman" w:eastAsia="Times New Roman" w:hAnsi="Times New Roman" w:cs="Times New Roman"/>
@@ -8266,7 +8428,6 @@
         <w:t>JavaScript</w:t>
       </w:r>
       <w:proofErr w:type="spellEnd"/>
-      <w:proofErr w:type="gramEnd"/>
       <w:r>
         <w:rPr>
           <w:rFonts w:ascii="Times New Roman" w:eastAsia="Times New Roman" w:hAnsi="Times New Roman" w:cs="Times New Roman"/>
@@ -8283,7 +8444,7 @@
         </w:rPr>
         <w:t xml:space="preserve">. Disponível em: </w:t>
       </w:r>
-      <w:hyperlink r:id="rId17" w:anchor=":~:text=O%20JavaScript%20foi%20criado%20na,era%20o%20Mosaic%2C%20da%20NCSA.&amp;text=Em%201995%2C%20a%20Netscape%20contratou,uma%20linguagem%20que%20proporcionasse%20isso" w:history="1">
+      <w:hyperlink r:id="rId16" w:anchor=":~:text=O%20JavaScript%20foi%20criado%20na,era%20o%20Mosaic%2C%20da%20NCSA.&amp;text=Em%201995%2C%20a%20Netscape%20contratou,uma%20linguagem%20que%20proporcionasse%20isso" w:history="1">
         <w:r>
           <w:rPr>
             <w:rStyle w:val="Hyperlink"/>
@@ -8348,10 +8509,18 @@
           <w:sz w:val="24"/>
           <w:szCs w:val="24"/>
         </w:rPr>
-        <w:t xml:space="preserve">, José Carlos. O que é  </w:t>
+        <w:t xml:space="preserve">, José Carlos. O que </w:t>
+      </w:r>
+      <w:proofErr w:type="gramStart"/>
+      <w:r>
+        <w:rPr>
+          <w:rFonts w:ascii="Times New Roman" w:eastAsia="Times New Roman" w:hAnsi="Times New Roman" w:cs="Times New Roman"/>
+          <w:sz w:val="24"/>
+          <w:szCs w:val="24"/>
+        </w:rPr>
+        <w:t xml:space="preserve">é  </w:t>
       </w:r>
       <w:proofErr w:type="spellStart"/>
-      <w:proofErr w:type="gramStart"/>
       <w:r>
         <w:rPr>
           <w:rFonts w:ascii="Times New Roman" w:eastAsia="Times New Roman" w:hAnsi="Times New Roman" w:cs="Times New Roman"/>
@@ -8370,7 +8539,7 @@
         </w:rPr>
         <w:t xml:space="preserve"> e quais os seus benefícios? Disponível em: </w:t>
       </w:r>
-      <w:hyperlink r:id="rId18" w:history="1">
+      <w:hyperlink r:id="rId17" w:history="1">
         <w:r>
           <w:rPr>
             <w:rStyle w:val="Hyperlink"/>
@@ -8411,6 +8580,14 @@
           <w:szCs w:val="24"/>
         </w:rPr>
       </w:pPr>
+      <w:r>
+        <w:rPr>
+          <w:rFonts w:ascii="Times New Roman" w:eastAsia="Times New Roman" w:hAnsi="Times New Roman" w:cs="Times New Roman"/>
+          <w:sz w:val="24"/>
+          <w:szCs w:val="24"/>
+        </w:rPr>
+        <w:t xml:space="preserve">Devmedia. Introdução ao </w:t>
+      </w:r>
       <w:proofErr w:type="spellStart"/>
       <w:r>
         <w:rPr>
@@ -8418,8 +8595,7 @@
           <w:sz w:val="24"/>
           <w:szCs w:val="24"/>
         </w:rPr>
-        <w:lastRenderedPageBreak/>
-        <w:t>Devmedia</w:t>
+        <w:t>TypeScript</w:t>
       </w:r>
       <w:proofErr w:type="spellEnd"/>
       <w:r>
@@ -8428,29 +8604,9 @@
           <w:sz w:val="24"/>
           <w:szCs w:val="24"/>
         </w:rPr>
-        <w:t xml:space="preserve">. Introdução ao </w:t>
-      </w:r>
-      <w:proofErr w:type="spellStart"/>
-      <w:proofErr w:type="gramStart"/>
-      <w:r>
-        <w:rPr>
-          <w:rFonts w:ascii="Times New Roman" w:eastAsia="Times New Roman" w:hAnsi="Times New Roman" w:cs="Times New Roman"/>
-          <w:sz w:val="24"/>
-          <w:szCs w:val="24"/>
-        </w:rPr>
-        <w:t>TypeScript</w:t>
-      </w:r>
-      <w:proofErr w:type="spellEnd"/>
-      <w:proofErr w:type="gramEnd"/>
-      <w:r>
-        <w:rPr>
-          <w:rFonts w:ascii="Times New Roman" w:eastAsia="Times New Roman" w:hAnsi="Times New Roman" w:cs="Times New Roman"/>
-          <w:sz w:val="24"/>
-          <w:szCs w:val="24"/>
-        </w:rPr>
         <w:t xml:space="preserve">. Disponível em: </w:t>
       </w:r>
-      <w:hyperlink r:id="rId19" w:history="1">
+      <w:hyperlink r:id="rId18" w:history="1">
         <w:r>
           <w:rPr>
             <w:rStyle w:val="Hyperlink"/>
@@ -8535,7 +8691,7 @@
         </w:rPr>
         <w:t xml:space="preserve"> HTML? Disponível em: </w:t>
       </w:r>
-      <w:hyperlink r:id="rId20" w:history="1">
+      <w:hyperlink r:id="rId19" w:history="1">
         <w:r>
           <w:rPr>
             <w:rStyle w:val="Hyperlink"/>
@@ -8595,7 +8751,7 @@
         </w:rPr>
         <w:t xml:space="preserve">Mozilla. HTML: Linguagem de Marcação de Hipertexto. Disponível em </w:t>
       </w:r>
-      <w:hyperlink r:id="rId21" w:history="1">
+      <w:hyperlink r:id="rId20" w:history="1">
         <w:r>
           <w:rPr>
             <w:rStyle w:val="Hyperlink"/>
@@ -8672,7 +8828,7 @@
         </w:rPr>
         <w:t xml:space="preserve"> – Iniciando o código básico de HTML. Disponível em </w:t>
       </w:r>
-      <w:hyperlink r:id="rId22" w:history="1">
+      <w:hyperlink r:id="rId21" w:history="1">
         <w:r>
           <w:rPr>
             <w:rStyle w:val="Hyperlink"/>
@@ -8718,6 +8874,53 @@
           <w:rFonts w:ascii="Times New Roman" w:eastAsia="Times New Roman" w:hAnsi="Times New Roman" w:cs="Times New Roman"/>
           <w:sz w:val="24"/>
           <w:szCs w:val="24"/>
+          <w:lang w:val="en-US"/>
+        </w:rPr>
+        <w:t xml:space="preserve">Angular. Setting up the local environment and workspace. </w:t>
+      </w:r>
+      <w:r>
+        <w:rPr>
+          <w:rFonts w:ascii="Times New Roman" w:eastAsia="Times New Roman" w:hAnsi="Times New Roman" w:cs="Times New Roman"/>
+          <w:sz w:val="24"/>
+          <w:szCs w:val="24"/>
+        </w:rPr>
+        <w:t xml:space="preserve">Disponível em </w:t>
+      </w:r>
+      <w:hyperlink r:id="rId22" w:anchor="setting-up-the-local-environment-and-workspace" w:history="1">
+        <w:r>
+          <w:rPr>
+            <w:rStyle w:val="Hyperlink"/>
+            <w:rFonts w:ascii="Times New Roman" w:eastAsia="Times New Roman" w:hAnsi="Times New Roman" w:cs="Times New Roman"/>
+            <w:sz w:val="24"/>
+            <w:szCs w:val="24"/>
+          </w:rPr>
+          <w:t>https://angular.io/guide/setup-local#setting-up-the-local-environment-and-workspace</w:t>
+        </w:r>
+      </w:hyperlink>
+      <w:r>
+        <w:rPr>
+          <w:rFonts w:ascii="Times New Roman" w:eastAsia="Times New Roman" w:hAnsi="Times New Roman" w:cs="Times New Roman"/>
+          <w:sz w:val="24"/>
+          <w:szCs w:val="24"/>
+        </w:rPr>
+        <w:t xml:space="preserve"> Acesso em 01/11/2020.</w:t>
+      </w:r>
+    </w:p>
+    <w:p>
+      <w:pPr>
+        <w:spacing w:after="0" w:line="240" w:lineRule="auto"/>
+        <w:jc w:val="both"/>
+        <w:rPr>
+          <w:rFonts w:ascii="Times New Roman" w:eastAsia="Times New Roman" w:hAnsi="Times New Roman" w:cs="Times New Roman"/>
+          <w:sz w:val="24"/>
+          <w:szCs w:val="24"/>
+        </w:rPr>
+      </w:pPr>
+      <w:r>
+        <w:rPr>
+          <w:rFonts w:ascii="Times New Roman" w:eastAsia="Times New Roman" w:hAnsi="Times New Roman" w:cs="Times New Roman"/>
+          <w:sz w:val="24"/>
+          <w:szCs w:val="24"/>
         </w:rPr>
         <w:t xml:space="preserve">Mozilla. CSS. Disponível em </w:t>
       </w:r>
@@ -8729,7 +8932,7 @@
             <w:sz w:val="24"/>
             <w:szCs w:val="24"/>
           </w:rPr>
-          <w:t>https://developer.mozilla.org/pt-BR/docs/Web/CSS</w:t>
+          <w:t>https://developer.mozilla.org/pt-BR/docs/Web/CSS Acesso em 26/10/2020</w:t>
         </w:r>
       </w:hyperlink>
       <w:r>
@@ -8738,11 +8941,192 @@
           <w:sz w:val="24"/>
           <w:szCs w:val="24"/>
         </w:rPr>
-        <w:t xml:space="preserve"> Acesso em 26/10/2020.</w:t>
+        <w:t>.</w:t>
+      </w:r>
+    </w:p>
+    <w:p>
+      <w:pPr>
+        <w:spacing w:after="0" w:line="240" w:lineRule="auto"/>
+        <w:jc w:val="both"/>
+        <w:rPr>
+          <w:rFonts w:ascii="Times New Roman" w:eastAsia="Times New Roman" w:hAnsi="Times New Roman" w:cs="Times New Roman"/>
+          <w:sz w:val="24"/>
+          <w:szCs w:val="24"/>
+        </w:rPr>
+      </w:pPr>
+    </w:p>
+    <w:p>
+      <w:pPr>
+        <w:spacing w:after="0" w:line="240" w:lineRule="auto"/>
+        <w:jc w:val="both"/>
+        <w:rPr>
+          <w:rFonts w:ascii="Times New Roman" w:eastAsia="Times New Roman" w:hAnsi="Times New Roman" w:cs="Times New Roman"/>
+          <w:sz w:val="24"/>
+          <w:szCs w:val="24"/>
+        </w:rPr>
+      </w:pPr>
+      <w:r>
+        <w:rPr>
+          <w:rFonts w:ascii="Times New Roman" w:eastAsia="Times New Roman" w:hAnsi="Times New Roman" w:cs="Times New Roman"/>
+          <w:sz w:val="24"/>
+          <w:szCs w:val="24"/>
+        </w:rPr>
+        <w:t xml:space="preserve">Angular. </w:t>
+      </w:r>
+      <w:proofErr w:type="spellStart"/>
+      <w:r>
+        <w:rPr>
+          <w:rFonts w:ascii="Times New Roman" w:eastAsia="Times New Roman" w:hAnsi="Times New Roman" w:cs="Times New Roman"/>
+          <w:sz w:val="24"/>
+          <w:szCs w:val="24"/>
+        </w:rPr>
+        <w:t>Lazy-loading</w:t>
+      </w:r>
+      <w:proofErr w:type="spellEnd"/>
+      <w:r>
+        <w:rPr>
+          <w:rFonts w:ascii="Times New Roman" w:eastAsia="Times New Roman" w:hAnsi="Times New Roman" w:cs="Times New Roman"/>
+          <w:sz w:val="24"/>
+          <w:szCs w:val="24"/>
+        </w:rPr>
+        <w:t xml:space="preserve"> </w:t>
+      </w:r>
+      <w:proofErr w:type="spellStart"/>
+      <w:r>
+        <w:rPr>
+          <w:rFonts w:ascii="Times New Roman" w:eastAsia="Times New Roman" w:hAnsi="Times New Roman" w:cs="Times New Roman"/>
+          <w:sz w:val="24"/>
+          <w:szCs w:val="24"/>
+        </w:rPr>
+        <w:t>feature</w:t>
+      </w:r>
+      <w:proofErr w:type="spellEnd"/>
+      <w:r>
+        <w:rPr>
+          <w:rFonts w:ascii="Times New Roman" w:eastAsia="Times New Roman" w:hAnsi="Times New Roman" w:cs="Times New Roman"/>
+          <w:sz w:val="24"/>
+          <w:szCs w:val="24"/>
+        </w:rPr>
+        <w:t xml:space="preserve"> modules. Disponível em </w:t>
+      </w:r>
+      <w:hyperlink r:id="rId24" w:history="1">
+        <w:r>
+          <w:rPr>
+            <w:rStyle w:val="Hyperlink"/>
+            <w:rFonts w:ascii="Times New Roman" w:eastAsia="Times New Roman" w:hAnsi="Times New Roman" w:cs="Times New Roman"/>
+            <w:sz w:val="24"/>
+            <w:szCs w:val="24"/>
+          </w:rPr>
+          <w:t>https://angular.io/guide/lazy-loading-ngmodules</w:t>
+        </w:r>
+        <w:r>
+          <w:rPr>
+            <w:rStyle w:val="Hyperlink"/>
+            <w:rFonts w:ascii="Times New Roman" w:eastAsia="Times New Roman" w:hAnsi="Times New Roman" w:cs="Times New Roman"/>
+            <w:color w:val="auto"/>
+            <w:sz w:val="24"/>
+            <w:szCs w:val="24"/>
+            <w:u w:val="none"/>
+          </w:rPr>
+          <w:t xml:space="preserve"> Acesso em 01/11/2020</w:t>
+        </w:r>
+      </w:hyperlink>
+      <w:r>
+        <w:rPr>
+          <w:rFonts w:ascii="Times New Roman" w:eastAsia="Times New Roman" w:hAnsi="Times New Roman" w:cs="Times New Roman"/>
+          <w:sz w:val="24"/>
+          <w:szCs w:val="24"/>
+        </w:rPr>
+        <w:t>.</w:t>
+      </w:r>
+    </w:p>
+    <w:p>
+      <w:pPr>
+        <w:spacing w:after="0" w:line="240" w:lineRule="auto"/>
+        <w:jc w:val="both"/>
+        <w:rPr>
+          <w:rFonts w:ascii="Times New Roman" w:eastAsia="Times New Roman" w:hAnsi="Times New Roman" w:cs="Times New Roman"/>
+          <w:sz w:val="24"/>
+          <w:szCs w:val="24"/>
+        </w:rPr>
+      </w:pPr>
+    </w:p>
+    <w:p>
+      <w:pPr>
+        <w:spacing w:after="0" w:line="240" w:lineRule="auto"/>
+        <w:jc w:val="both"/>
+        <w:rPr>
+          <w:rFonts w:ascii="Times New Roman" w:eastAsia="Times New Roman" w:hAnsi="Times New Roman" w:cs="Times New Roman"/>
+          <w:sz w:val="24"/>
+          <w:szCs w:val="24"/>
+        </w:rPr>
+      </w:pPr>
+      <w:r>
+        <w:rPr>
+          <w:rFonts w:ascii="Times New Roman" w:eastAsia="Times New Roman" w:hAnsi="Times New Roman" w:cs="Times New Roman"/>
+          <w:sz w:val="24"/>
+          <w:szCs w:val="24"/>
+        </w:rPr>
+        <w:t xml:space="preserve">Angular. </w:t>
+      </w:r>
+      <w:proofErr w:type="spellStart"/>
+      <w:r>
+        <w:rPr>
+          <w:rFonts w:ascii="Times New Roman" w:eastAsia="Times New Roman" w:hAnsi="Times New Roman" w:cs="Times New Roman"/>
+          <w:sz w:val="24"/>
+          <w:szCs w:val="24"/>
+        </w:rPr>
+        <w:t>Introduction</w:t>
+      </w:r>
+      <w:proofErr w:type="spellEnd"/>
+      <w:r>
+        <w:rPr>
+          <w:rFonts w:ascii="Times New Roman" w:eastAsia="Times New Roman" w:hAnsi="Times New Roman" w:cs="Times New Roman"/>
+          <w:sz w:val="24"/>
+          <w:szCs w:val="24"/>
+        </w:rPr>
+        <w:t xml:space="preserve"> </w:t>
+      </w:r>
+      <w:proofErr w:type="spellStart"/>
+      <w:r>
+        <w:rPr>
+          <w:rFonts w:ascii="Times New Roman" w:eastAsia="Times New Roman" w:hAnsi="Times New Roman" w:cs="Times New Roman"/>
+          <w:sz w:val="24"/>
+          <w:szCs w:val="24"/>
+        </w:rPr>
+        <w:t>to</w:t>
+      </w:r>
+      <w:proofErr w:type="spellEnd"/>
+      <w:r>
+        <w:rPr>
+          <w:rFonts w:ascii="Times New Roman" w:eastAsia="Times New Roman" w:hAnsi="Times New Roman" w:cs="Times New Roman"/>
+          <w:sz w:val="24"/>
+          <w:szCs w:val="24"/>
+        </w:rPr>
+        <w:t xml:space="preserve"> modules. Disponível em </w:t>
+      </w:r>
+      <w:hyperlink r:id="rId25" w:history="1">
+        <w:r>
+          <w:rPr>
+            <w:rStyle w:val="Hyperlink"/>
+            <w:rFonts w:ascii="Times New Roman" w:eastAsia="Times New Roman" w:hAnsi="Times New Roman" w:cs="Times New Roman"/>
+            <w:sz w:val="24"/>
+            <w:szCs w:val="24"/>
+          </w:rPr>
+          <w:t>https://angular.io/guide/architecture-modules</w:t>
+        </w:r>
+      </w:hyperlink>
+      <w:r>
+        <w:rPr>
+          <w:rFonts w:ascii="Times New Roman" w:eastAsia="Times New Roman" w:hAnsi="Times New Roman" w:cs="Times New Roman"/>
+          <w:sz w:val="24"/>
+          <w:szCs w:val="24"/>
+        </w:rPr>
+        <w:t xml:space="preserve"> Acesso em 01/11/2020.</w:t>
       </w:r>
     </w:p>
     <w:sectPr>
-      <w:headerReference w:type="default" r:id="rId24"/>
+      <w:headerReference w:type="default" r:id="rId26"/>
       <w:pgSz w:w="11906" w:h="16838"/>
       <w:pgMar w:top="1701" w:right="1134" w:bottom="1134" w:left="1701" w:header="720" w:footer="720" w:gutter="0"/>
       <w:cols w:space="720" w:equalWidth="0">
@@ -8754,7 +9138,7 @@
 </file>
 
 <file path=word/endnotes.xml><?xml version="1.0" encoding="utf-8"?>
-<w:endnotes xmlns:wpc="http://schemas.microsoft.com/office/word/2010/wordprocessingCanvas" xmlns:mc="http://schemas.openxmlformats.org/markup-compatibility/2006" xmlns:o="urn:schemas-microsoft-com:office:office" xmlns:r="http://schemas.openxmlformats.org/officeDocument/2006/relationships" xmlns:m="http://schemas.openxmlformats.org/officeDocument/2006/math" xmlns:v="urn:schemas-microsoft-com:vml" xmlns:wp14="http://schemas.microsoft.com/office/word/2010/wordprocessingDrawing" xmlns:wp="http://schemas.openxmlformats.org/drawingml/2006/wordprocessingDrawing" xmlns:w10="urn:schemas-microsoft-com:office:word" xmlns:w="http://schemas.openxmlformats.org/wordprocessingml/2006/main" xmlns:w14="http://schemas.microsoft.com/office/word/2010/wordml" xmlns:wpg="http://schemas.microsoft.com/office/word/2010/wordprocessingGroup" xmlns:wpi="http://schemas.microsoft.com/office/word/2010/wordprocessingInk" xmlns:wne="http://schemas.microsoft.com/office/word/2006/wordml" xmlns:wps="http://schemas.microsoft.com/office/word/2010/wordprocessingShape" mc:Ignorable="w14 wp14">
+<w:endnotes xmlns:wpc="http://schemas.microsoft.com/office/word/2010/wordprocessingCanvas" xmlns:cx="http://schemas.microsoft.com/office/drawing/2014/chartex" xmlns:cx1="http://schemas.microsoft.com/office/drawing/2015/9/8/chartex" xmlns:cx2="http://schemas.microsoft.com/office/drawing/2015/10/21/chartex" xmlns:cx3="http://schemas.microsoft.com/office/drawing/2016/5/9/chartex" xmlns:cx4="http://schemas.microsoft.com/office/drawing/2016/5/10/chartex" xmlns:cx5="http://schemas.microsoft.com/office/drawing/2016/5/11/chartex" xmlns:cx6="http://schemas.microsoft.com/office/drawing/2016/5/12/chartex" xmlns:cx7="http://schemas.microsoft.com/office/drawing/2016/5/13/chartex" xmlns:cx8="http://schemas.microsoft.com/office/drawing/2016/5/14/chartex" xmlns:mc="http://schemas.openxmlformats.org/markup-compatibility/2006" xmlns:aink="http://schemas.microsoft.com/office/drawing/2016/ink" xmlns:am3d="http://schemas.microsoft.com/office/drawing/2017/model3d" xmlns:o="urn:schemas-microsoft-com:office:office" xmlns:r="http://schemas.openxmlformats.org/officeDocument/2006/relationships" xmlns:m="http://schemas.openxmlformats.org/officeDocument/2006/math" xmlns:v="urn:schemas-microsoft-com:vml" xmlns:wp14="http://schemas.microsoft.com/office/word/2010/wordprocessingDrawing" xmlns:wp="http://schemas.openxmlformats.org/drawingml/2006/wordprocessingDrawing" xmlns:w10="urn:schemas-microsoft-com:office:word" xmlns:w="http://schemas.openxmlformats.org/wordprocessingml/2006/main" xmlns:w14="http://schemas.microsoft.com/office/word/2010/wordml" xmlns:w15="http://schemas.microsoft.com/office/word/2012/wordml" xmlns:w16cex="http://schemas.microsoft.com/office/word/2018/wordml/cex" xmlns:w16cid="http://schemas.microsoft.com/office/word/2016/wordml/cid" xmlns:w16="http://schemas.microsoft.com/office/word/2018/wordml" xmlns:w16se="http://schemas.microsoft.com/office/word/2015/wordml/symex" xmlns:wpg="http://schemas.microsoft.com/office/word/2010/wordprocessingGroup" xmlns:wpi="http://schemas.microsoft.com/office/word/2010/wordprocessingInk" xmlns:wne="http://schemas.microsoft.com/office/word/2006/wordml" xmlns:wps="http://schemas.microsoft.com/office/word/2010/wordprocessingShape" mc:Ignorable="w14 w15 w16se w16cid w16 w16cex wp14">
   <w:endnote w:type="separator" w:id="-1">
     <w:p>
       <w:pPr>
@@ -8779,7 +9163,7 @@
 </file>
 
 <file path=word/footnotes.xml><?xml version="1.0" encoding="utf-8"?>
-<w:footnotes xmlns:wpc="http://schemas.microsoft.com/office/word/2010/wordprocessingCanvas" xmlns:mc="http://schemas.openxmlformats.org/markup-compatibility/2006" xmlns:o="urn:schemas-microsoft-com:office:office" xmlns:r="http://schemas.openxmlformats.org/officeDocument/2006/relationships" xmlns:m="http://schemas.openxmlformats.org/officeDocument/2006/math" xmlns:v="urn:schemas-microsoft-com:vml" xmlns:wp14="http://schemas.microsoft.com/office/word/2010/wordprocessingDrawing" xmlns:wp="http://schemas.openxmlformats.org/drawingml/2006/wordprocessingDrawing" xmlns:w10="urn:schemas-microsoft-com:office:word" xmlns:w="http://schemas.openxmlformats.org/wordprocessingml/2006/main" xmlns:w14="http://schemas.microsoft.com/office/word/2010/wordml" xmlns:wpg="http://schemas.microsoft.com/office/word/2010/wordprocessingGroup" xmlns:wpi="http://schemas.microsoft.com/office/word/2010/wordprocessingInk" xmlns:wne="http://schemas.microsoft.com/office/word/2006/wordml" xmlns:wps="http://schemas.microsoft.com/office/word/2010/wordprocessingShape" mc:Ignorable="w14 wp14">
+<w:footnotes xmlns:wpc="http://schemas.microsoft.com/office/word/2010/wordprocessingCanvas" xmlns:cx="http://schemas.microsoft.com/office/drawing/2014/chartex" xmlns:cx1="http://schemas.microsoft.com/office/drawing/2015/9/8/chartex" xmlns:cx2="http://schemas.microsoft.com/office/drawing/2015/10/21/chartex" xmlns:cx3="http://schemas.microsoft.com/office/drawing/2016/5/9/chartex" xmlns:cx4="http://schemas.microsoft.com/office/drawing/2016/5/10/chartex" xmlns:cx5="http://schemas.microsoft.com/office/drawing/2016/5/11/chartex" xmlns:cx6="http://schemas.microsoft.com/office/drawing/2016/5/12/chartex" xmlns:cx7="http://schemas.microsoft.com/office/drawing/2016/5/13/chartex" xmlns:cx8="http://schemas.microsoft.com/office/drawing/2016/5/14/chartex" xmlns:mc="http://schemas.openxmlformats.org/markup-compatibility/2006" xmlns:aink="http://schemas.microsoft.com/office/drawing/2016/ink" xmlns:am3d="http://schemas.microsoft.com/office/drawing/2017/model3d" xmlns:o="urn:schemas-microsoft-com:office:office" xmlns:r="http://schemas.openxmlformats.org/officeDocument/2006/relationships" xmlns:m="http://schemas.openxmlformats.org/officeDocument/2006/math" xmlns:v="urn:schemas-microsoft-com:vml" xmlns:wp14="http://schemas.microsoft.com/office/word/2010/wordprocessingDrawing" xmlns:wp="http://schemas.openxmlformats.org/drawingml/2006/wordprocessingDrawing" xmlns:w10="urn:schemas-microsoft-com:office:word" xmlns:w="http://schemas.openxmlformats.org/wordprocessingml/2006/main" xmlns:w14="http://schemas.microsoft.com/office/word/2010/wordml" xmlns:w15="http://schemas.microsoft.com/office/word/2012/wordml" xmlns:w16cex="http://schemas.microsoft.com/office/word/2018/wordml/cex" xmlns:w16cid="http://schemas.microsoft.com/office/word/2016/wordml/cid" xmlns:w16="http://schemas.microsoft.com/office/word/2018/wordml" xmlns:w16se="http://schemas.microsoft.com/office/word/2015/wordml/symex" xmlns:wpg="http://schemas.microsoft.com/office/word/2010/wordprocessingGroup" xmlns:wpi="http://schemas.microsoft.com/office/word/2010/wordprocessingInk" xmlns:wne="http://schemas.microsoft.com/office/word/2006/wordml" xmlns:wps="http://schemas.microsoft.com/office/word/2010/wordprocessingShape" mc:Ignorable="w14 w15 w16se w16cid w16 w16cex wp14">
   <w:footnote w:type="separator" w:id="-1">
     <w:p>
       <w:pPr>
@@ -8804,7 +9188,7 @@
 </file>
 
 <file path=word/header1.xml><?xml version="1.0" encoding="utf-8"?>
-<w:hdr xmlns:wpc="http://schemas.microsoft.com/office/word/2010/wordprocessingCanvas" xmlns:mc="http://schemas.openxmlformats.org/markup-compatibility/2006" xmlns:o="urn:schemas-microsoft-com:office:office" xmlns:r="http://schemas.openxmlformats.org/officeDocument/2006/relationships" xmlns:m="http://schemas.openxmlformats.org/officeDocument/2006/math" xmlns:v="urn:schemas-microsoft-com:vml" xmlns:wp14="http://schemas.microsoft.com/office/word/2010/wordprocessingDrawing" xmlns:wp="http://schemas.openxmlformats.org/drawingml/2006/wordprocessingDrawing" xmlns:w10="urn:schemas-microsoft-com:office:word" xmlns:w="http://schemas.openxmlformats.org/wordprocessingml/2006/main" xmlns:w14="http://schemas.microsoft.com/office/word/2010/wordml" xmlns:wpg="http://schemas.microsoft.com/office/word/2010/wordprocessingGroup" xmlns:wpi="http://schemas.microsoft.com/office/word/2010/wordprocessingInk" xmlns:wne="http://schemas.microsoft.com/office/word/2006/wordml" xmlns:wps="http://schemas.microsoft.com/office/word/2010/wordprocessingShape" mc:Ignorable="w14 wp14">
+<w:hdr xmlns:wpc="http://schemas.microsoft.com/office/word/2010/wordprocessingCanvas" xmlns:cx="http://schemas.microsoft.com/office/drawing/2014/chartex" xmlns:cx1="http://schemas.microsoft.com/office/drawing/2015/9/8/chartex" xmlns:cx2="http://schemas.microsoft.com/office/drawing/2015/10/21/chartex" xmlns:cx3="http://schemas.microsoft.com/office/drawing/2016/5/9/chartex" xmlns:cx4="http://schemas.microsoft.com/office/drawing/2016/5/10/chartex" xmlns:cx5="http://schemas.microsoft.com/office/drawing/2016/5/11/chartex" xmlns:cx6="http://schemas.microsoft.com/office/drawing/2016/5/12/chartex" xmlns:cx7="http://schemas.microsoft.com/office/drawing/2016/5/13/chartex" xmlns:cx8="http://schemas.microsoft.com/office/drawing/2016/5/14/chartex" xmlns:mc="http://schemas.openxmlformats.org/markup-compatibility/2006" xmlns:aink="http://schemas.microsoft.com/office/drawing/2016/ink" xmlns:am3d="http://schemas.microsoft.com/office/drawing/2017/model3d" xmlns:o="urn:schemas-microsoft-com:office:office" xmlns:r="http://schemas.openxmlformats.org/officeDocument/2006/relationships" xmlns:m="http://schemas.openxmlformats.org/officeDocument/2006/math" xmlns:v="urn:schemas-microsoft-com:vml" xmlns:wp14="http://schemas.microsoft.com/office/word/2010/wordprocessingDrawing" xmlns:wp="http://schemas.openxmlformats.org/drawingml/2006/wordprocessingDrawing" xmlns:w10="urn:schemas-microsoft-com:office:word" xmlns:w="http://schemas.openxmlformats.org/wordprocessingml/2006/main" xmlns:w14="http://schemas.microsoft.com/office/word/2010/wordml" xmlns:w15="http://schemas.microsoft.com/office/word/2012/wordml" xmlns:w16cex="http://schemas.microsoft.com/office/word/2018/wordml/cex" xmlns:w16cid="http://schemas.microsoft.com/office/word/2016/wordml/cid" xmlns:w16="http://schemas.microsoft.com/office/word/2018/wordml" xmlns:w16se="http://schemas.microsoft.com/office/word/2015/wordml/symex" xmlns:wpg="http://schemas.microsoft.com/office/word/2010/wordprocessingGroup" xmlns:wpi="http://schemas.microsoft.com/office/word/2010/wordprocessingInk" xmlns:wne="http://schemas.microsoft.com/office/word/2006/wordml" xmlns:wps="http://schemas.microsoft.com/office/word/2010/wordprocessingShape" mc:Ignorable="w14 w15 w16se w16cid w16 w16cex wp14">
   <w:p>
     <w:r>
       <w:fldChar w:fldCharType="begin"/>
@@ -8829,8 +9213,8 @@
 </file>
 
 <file path=word/numbering.xml><?xml version="1.0" encoding="utf-8"?>
-<w:numbering xmlns:wpc="http://schemas.microsoft.com/office/word/2010/wordprocessingCanvas" xmlns:mc="http://schemas.openxmlformats.org/markup-compatibility/2006" xmlns:o="urn:schemas-microsoft-com:office:office" xmlns:r="http://schemas.openxmlformats.org/officeDocument/2006/relationships" xmlns:m="http://schemas.openxmlformats.org/officeDocument/2006/math" xmlns:v="urn:schemas-microsoft-com:vml" xmlns:wp14="http://schemas.microsoft.com/office/word/2010/wordprocessingDrawing" xmlns:wp="http://schemas.openxmlformats.org/drawingml/2006/wordprocessingDrawing" xmlns:w10="urn:schemas-microsoft-com:office:word" xmlns:w="http://schemas.openxmlformats.org/wordprocessingml/2006/main" xmlns:w14="http://schemas.microsoft.com/office/word/2010/wordml" xmlns:wpg="http://schemas.microsoft.com/office/word/2010/wordprocessingGroup" xmlns:wpi="http://schemas.microsoft.com/office/word/2010/wordprocessingInk" xmlns:wne="http://schemas.microsoft.com/office/word/2006/wordml" xmlns:wps="http://schemas.microsoft.com/office/word/2010/wordprocessingShape" mc:Ignorable="w14 wp14">
-  <w:abstractNum w:abstractNumId="0">
+<w:numbering xmlns:wpc="http://schemas.microsoft.com/office/word/2010/wordprocessingCanvas" xmlns:cx="http://schemas.microsoft.com/office/drawing/2014/chartex" xmlns:cx1="http://schemas.microsoft.com/office/drawing/2015/9/8/chartex" xmlns:cx2="http://schemas.microsoft.com/office/drawing/2015/10/21/chartex" xmlns:cx3="http://schemas.microsoft.com/office/drawing/2016/5/9/chartex" xmlns:cx4="http://schemas.microsoft.com/office/drawing/2016/5/10/chartex" xmlns:cx5="http://schemas.microsoft.com/office/drawing/2016/5/11/chartex" xmlns:cx6="http://schemas.microsoft.com/office/drawing/2016/5/12/chartex" xmlns:cx7="http://schemas.microsoft.com/office/drawing/2016/5/13/chartex" xmlns:cx8="http://schemas.microsoft.com/office/drawing/2016/5/14/chartex" xmlns:mc="http://schemas.openxmlformats.org/markup-compatibility/2006" xmlns:aink="http://schemas.microsoft.com/office/drawing/2016/ink" xmlns:am3d="http://schemas.microsoft.com/office/drawing/2017/model3d" xmlns:o="urn:schemas-microsoft-com:office:office" xmlns:r="http://schemas.openxmlformats.org/officeDocument/2006/relationships" xmlns:m="http://schemas.openxmlformats.org/officeDocument/2006/math" xmlns:v="urn:schemas-microsoft-com:vml" xmlns:wp14="http://schemas.microsoft.com/office/word/2010/wordprocessingDrawing" xmlns:wp="http://schemas.openxmlformats.org/drawingml/2006/wordprocessingDrawing" xmlns:w10="urn:schemas-microsoft-com:office:word" xmlns:w="http://schemas.openxmlformats.org/wordprocessingml/2006/main" xmlns:w14="http://schemas.microsoft.com/office/word/2010/wordml" xmlns:w15="http://schemas.microsoft.com/office/word/2012/wordml" xmlns:w16cex="http://schemas.microsoft.com/office/word/2018/wordml/cex" xmlns:w16cid="http://schemas.microsoft.com/office/word/2016/wordml/cid" xmlns:w16="http://schemas.microsoft.com/office/word/2018/wordml" xmlns:w16se="http://schemas.microsoft.com/office/word/2015/wordml/symex" xmlns:wpg="http://schemas.microsoft.com/office/word/2010/wordprocessingGroup" xmlns:wpi="http://schemas.microsoft.com/office/word/2010/wordprocessingInk" xmlns:wne="http://schemas.microsoft.com/office/word/2006/wordml" xmlns:wps="http://schemas.microsoft.com/office/word/2010/wordprocessingShape" mc:Ignorable="w14 w15 w16se w16cid w16 w16cex wp14">
+  <w:abstractNum w:abstractNumId="0" w15:restartNumberingAfterBreak="0">
     <w:nsid w:val="01400FD5"/>
     <w:multiLevelType w:val="hybridMultilevel"/>
     <w:tmpl w:val="14FE9C60"/>
@@ -8943,7 +9327,7 @@
       </w:rPr>
     </w:lvl>
   </w:abstractNum>
-  <w:abstractNum w:abstractNumId="1">
+  <w:abstractNum w:abstractNumId="1" w15:restartNumberingAfterBreak="0">
     <w:nsid w:val="22A831BE"/>
     <w:multiLevelType w:val="multilevel"/>
     <w:tmpl w:val="7B0E5870"/>
@@ -9056,7 +9440,7 @@
       </w:rPr>
     </w:lvl>
   </w:abstractNum>
-  <w:abstractNum w:abstractNumId="2">
+  <w:abstractNum w:abstractNumId="2" w15:restartNumberingAfterBreak="0">
     <w:nsid w:val="326A537B"/>
     <w:multiLevelType w:val="hybridMultilevel"/>
     <w:tmpl w:val="A704E0BC"/>
@@ -9169,7 +9553,7 @@
       </w:rPr>
     </w:lvl>
   </w:abstractNum>
-  <w:abstractNum w:abstractNumId="3">
+  <w:abstractNum w:abstractNumId="3" w15:restartNumberingAfterBreak="0">
     <w:nsid w:val="3D827423"/>
     <w:multiLevelType w:val="hybridMultilevel"/>
     <w:tmpl w:val="6226BC44"/>
@@ -9282,7 +9666,7 @@
       </w:rPr>
     </w:lvl>
   </w:abstractNum>
-  <w:abstractNum w:abstractNumId="4">
+  <w:abstractNum w:abstractNumId="4" w15:restartNumberingAfterBreak="0">
     <w:nsid w:val="43E3213E"/>
     <w:multiLevelType w:val="multilevel"/>
     <w:tmpl w:val="FD262A60"/>
@@ -9395,7 +9779,7 @@
       </w:pPr>
     </w:lvl>
   </w:abstractNum>
-  <w:abstractNum w:abstractNumId="5">
+  <w:abstractNum w:abstractNumId="5" w15:restartNumberingAfterBreak="0">
     <w:nsid w:val="56EF5F52"/>
     <w:multiLevelType w:val="hybridMultilevel"/>
     <w:tmpl w:val="25C4552E"/>
@@ -9530,7 +9914,7 @@
 </file>
 
 <file path=word/styles.xml><?xml version="1.0" encoding="utf-8"?>
-<w:styles xmlns:mc="http://schemas.openxmlformats.org/markup-compatibility/2006" xmlns:r="http://schemas.openxmlformats.org/officeDocument/2006/relationships" xmlns:w="http://schemas.openxmlformats.org/wordprocessingml/2006/main" xmlns:w14="http://schemas.microsoft.com/office/word/2010/wordml" mc:Ignorable="w14">
+<w:styles xmlns:mc="http://schemas.openxmlformats.org/markup-compatibility/2006" xmlns:r="http://schemas.openxmlformats.org/officeDocument/2006/relationships" xmlns:w="http://schemas.openxmlformats.org/wordprocessingml/2006/main" xmlns:w14="http://schemas.microsoft.com/office/word/2010/wordml" xmlns:w15="http://schemas.microsoft.com/office/word/2012/wordml" xmlns:w16cex="http://schemas.microsoft.com/office/word/2018/wordml/cex" xmlns:w16cid="http://schemas.microsoft.com/office/word/2016/wordml/cid" xmlns:w16="http://schemas.microsoft.com/office/word/2018/wordml" xmlns:w16se="http://schemas.microsoft.com/office/word/2015/wordml/symex" mc:Ignorable="w14 w15 w16se w16cid w16 w16cex">
   <w:docDefaults>
     <w:rPrDefault>
       <w:rPr>
@@ -9547,144 +9931,383 @@
       </w:pPr>
     </w:pPrDefault>
   </w:docDefaults>
-  <w:latentStyles w:defLockedState="0" w:defUIPriority="99" w:defSemiHidden="1" w:defUnhideWhenUsed="1" w:defQFormat="0" w:count="267">
-    <w:lsdException w:name="Normal" w:semiHidden="0" w:uiPriority="0" w:unhideWhenUsed="0" w:qFormat="1"/>
-    <w:lsdException w:name="heading 1" w:semiHidden="0" w:uiPriority="9" w:unhideWhenUsed="0" w:qFormat="1"/>
-    <w:lsdException w:name="heading 2" w:uiPriority="9" w:qFormat="1"/>
-    <w:lsdException w:name="heading 3" w:uiPriority="9" w:qFormat="1"/>
-    <w:lsdException w:name="heading 4" w:uiPriority="9" w:qFormat="1"/>
-    <w:lsdException w:name="heading 5" w:uiPriority="9" w:qFormat="1"/>
-    <w:lsdException w:name="heading 6" w:uiPriority="9" w:qFormat="1"/>
-    <w:lsdException w:name="heading 7" w:uiPriority="9" w:qFormat="1"/>
-    <w:lsdException w:name="heading 8" w:uiPriority="9" w:qFormat="1"/>
-    <w:lsdException w:name="heading 9" w:uiPriority="9" w:qFormat="1"/>
-    <w:lsdException w:name="toc 1" w:uiPriority="39"/>
-    <w:lsdException w:name="toc 2" w:uiPriority="39"/>
-    <w:lsdException w:name="toc 3" w:uiPriority="39"/>
-    <w:lsdException w:name="toc 4" w:uiPriority="39"/>
-    <w:lsdException w:name="toc 5" w:uiPriority="39"/>
-    <w:lsdException w:name="toc 6" w:uiPriority="39"/>
-    <w:lsdException w:name="toc 7" w:uiPriority="39"/>
-    <w:lsdException w:name="toc 8" w:uiPriority="39"/>
-    <w:lsdException w:name="toc 9" w:uiPriority="39"/>
-    <w:lsdException w:name="caption" w:uiPriority="35" w:qFormat="1"/>
-    <w:lsdException w:name="Title" w:semiHidden="0" w:uiPriority="10" w:unhideWhenUsed="0" w:qFormat="1"/>
-    <w:lsdException w:name="Default Paragraph Font" w:uiPriority="1"/>
-    <w:lsdException w:name="Subtitle" w:semiHidden="0" w:uiPriority="11" w:unhideWhenUsed="0" w:qFormat="1"/>
-    <w:lsdException w:name="Strong" w:semiHidden="0" w:uiPriority="22" w:unhideWhenUsed="0" w:qFormat="1"/>
-    <w:lsdException w:name="Emphasis" w:semiHidden="0" w:uiPriority="20" w:unhideWhenUsed="0" w:qFormat="1"/>
-    <w:lsdException w:name="Table Grid" w:semiHidden="0" w:uiPriority="39" w:unhideWhenUsed="0"/>
-    <w:lsdException w:name="Placeholder Text" w:unhideWhenUsed="0"/>
-    <w:lsdException w:name="No Spacing" w:semiHidden="0" w:uiPriority="1" w:unhideWhenUsed="0" w:qFormat="1"/>
-    <w:lsdException w:name="Light Shading" w:semiHidden="0" w:uiPriority="60" w:unhideWhenUsed="0"/>
-    <w:lsdException w:name="Light List" w:semiHidden="0" w:uiPriority="61" w:unhideWhenUsed="0"/>
-    <w:lsdException w:name="Light Grid" w:semiHidden="0" w:uiPriority="62" w:unhideWhenUsed="0"/>
-    <w:lsdException w:name="Medium Shading 1" w:semiHidden="0" w:uiPriority="63" w:unhideWhenUsed="0"/>
-    <w:lsdException w:name="Medium Shading 2" w:semiHidden="0" w:uiPriority="64" w:unhideWhenUsed="0"/>
-    <w:lsdException w:name="Medium List 1" w:semiHidden="0" w:uiPriority="65" w:unhideWhenUsed="0"/>
-    <w:lsdException w:name="Medium List 2" w:semiHidden="0" w:uiPriority="66" w:unhideWhenUsed="0"/>
-    <w:lsdException w:name="Medium Grid 1" w:semiHidden="0" w:uiPriority="67" w:unhideWhenUsed="0"/>
-    <w:lsdException w:name="Medium Grid 2" w:semiHidden="0" w:uiPriority="68" w:unhideWhenUsed="0"/>
-    <w:lsdException w:name="Medium Grid 3" w:semiHidden="0" w:uiPriority="69" w:unhideWhenUsed="0"/>
-    <w:lsdException w:name="Dark List" w:semiHidden="0" w:uiPriority="70" w:unhideWhenUsed="0"/>
-    <w:lsdException w:name="Colorful Shading" w:semiHidden="0" w:uiPriority="71" w:unhideWhenUsed="0"/>
-    <w:lsdException w:name="Colorful List" w:semiHidden="0" w:uiPriority="72" w:unhideWhenUsed="0"/>
-    <w:lsdException w:name="Colorful Grid" w:semiHidden="0" w:uiPriority="73" w:unhideWhenUsed="0"/>
-    <w:lsdException w:name="Light Shading Accent 1" w:semiHidden="0" w:uiPriority="60" w:unhideWhenUsed="0"/>
-    <w:lsdException w:name="Light List Accent 1" w:semiHidden="0" w:uiPriority="61" w:unhideWhenUsed="0"/>
-    <w:lsdException w:name="Light Grid Accent 1" w:semiHidden="0" w:uiPriority="62" w:unhideWhenUsed="0"/>
-    <w:lsdException w:name="Medium Shading 1 Accent 1" w:semiHidden="0" w:uiPriority="63" w:unhideWhenUsed="0"/>
-    <w:lsdException w:name="Medium Shading 2 Accent 1" w:semiHidden="0" w:uiPriority="64" w:unhideWhenUsed="0"/>
-    <w:lsdException w:name="Medium List 1 Accent 1" w:semiHidden="0" w:uiPriority="65" w:unhideWhenUsed="0"/>
-    <w:lsdException w:name="Revision" w:unhideWhenUsed="0"/>
-    <w:lsdException w:name="List Paragraph" w:semiHidden="0" w:uiPriority="34" w:unhideWhenUsed="0" w:qFormat="1"/>
-    <w:lsdException w:name="Quote" w:semiHidden="0" w:uiPriority="29" w:unhideWhenUsed="0" w:qFormat="1"/>
-    <w:lsdException w:name="Intense Quote" w:semiHidden="0" w:uiPriority="30" w:unhideWhenUsed="0" w:qFormat="1"/>
-    <w:lsdException w:name="Medium List 2 Accent 1" w:semiHidden="0" w:uiPriority="66" w:unhideWhenUsed="0"/>
-    <w:lsdException w:name="Medium Grid 1 Accent 1" w:semiHidden="0" w:uiPriority="67" w:unhideWhenUsed="0"/>
-    <w:lsdException w:name="Medium Grid 2 Accent 1" w:semiHidden="0" w:uiPriority="68" w:unhideWhenUsed="0"/>
-    <w:lsdException w:name="Medium Grid 3 Accent 1" w:semiHidden="0" w:uiPriority="69" w:unhideWhenUsed="0"/>
-    <w:lsdException w:name="Dark List Accent 1" w:semiHidden="0" w:uiPriority="70" w:unhideWhenUsed="0"/>
-    <w:lsdException w:name="Colorful Shading Accent 1" w:semiHidden="0" w:uiPriority="71" w:unhideWhenUsed="0"/>
-    <w:lsdException w:name="Colorful List Accent 1" w:semiHidden="0" w:uiPriority="72" w:unhideWhenUsed="0"/>
-    <w:lsdException w:name="Colorful Grid Accent 1" w:semiHidden="0" w:uiPriority="73" w:unhideWhenUsed="0"/>
-    <w:lsdException w:name="Light Shading Accent 2" w:semiHidden="0" w:uiPriority="60" w:unhideWhenUsed="0"/>
-    <w:lsdException w:name="Light List Accent 2" w:semiHidden="0" w:uiPriority="61" w:unhideWhenUsed="0"/>
-    <w:lsdException w:name="Light Grid Accent 2" w:semiHidden="0" w:uiPriority="62" w:unhideWhenUsed="0"/>
-    <w:lsdException w:name="Medium Shading 1 Accent 2" w:semiHidden="0" w:uiPriority="63" w:unhideWhenUsed="0"/>
-    <w:lsdException w:name="Medium Shading 2 Accent 2" w:semiHidden="0" w:uiPriority="64" w:unhideWhenUsed="0"/>
-    <w:lsdException w:name="Medium List 1 Accent 2" w:semiHidden="0" w:uiPriority="65" w:unhideWhenUsed="0"/>
-    <w:lsdException w:name="Medium List 2 Accent 2" w:semiHidden="0" w:uiPriority="66" w:unhideWhenUsed="0"/>
-    <w:lsdException w:name="Medium Grid 1 Accent 2" w:semiHidden="0" w:uiPriority="67" w:unhideWhenUsed="0"/>
-    <w:lsdException w:name="Medium Grid 2 Accent 2" w:semiHidden="0" w:uiPriority="68" w:unhideWhenUsed="0"/>
-    <w:lsdException w:name="Medium Grid 3 Accent 2" w:semiHidden="0" w:uiPriority="69" w:unhideWhenUsed="0"/>
-    <w:lsdException w:name="Dark List Accent 2" w:semiHidden="0" w:uiPriority="70" w:unhideWhenUsed="0"/>
-    <w:lsdException w:name="Colorful Shading Accent 2" w:semiHidden="0" w:uiPriority="71" w:unhideWhenUsed="0"/>
-    <w:lsdException w:name="Colorful List Accent 2" w:semiHidden="0" w:uiPriority="72" w:unhideWhenUsed="0"/>
-    <w:lsdException w:name="Colorful Grid Accent 2" w:semiHidden="0" w:uiPriority="73" w:unhideWhenUsed="0"/>
-    <w:lsdException w:name="Light Shading Accent 3" w:semiHidden="0" w:uiPriority="60" w:unhideWhenUsed="0"/>
-    <w:lsdException w:name="Light List Accent 3" w:semiHidden="0" w:uiPriority="61" w:unhideWhenUsed="0"/>
-    <w:lsdException w:name="Light Grid Accent 3" w:semiHidden="0" w:uiPriority="62" w:unhideWhenUsed="0"/>
-    <w:lsdException w:name="Medium Shading 1 Accent 3" w:semiHidden="0" w:uiPriority="63" w:unhideWhenUsed="0"/>
-    <w:lsdException w:name="Medium Shading 2 Accent 3" w:semiHidden="0" w:uiPriority="64" w:unhideWhenUsed="0"/>
-    <w:lsdException w:name="Medium List 1 Accent 3" w:semiHidden="0" w:uiPriority="65" w:unhideWhenUsed="0"/>
-    <w:lsdException w:name="Medium List 2 Accent 3" w:semiHidden="0" w:uiPriority="66" w:unhideWhenUsed="0"/>
-    <w:lsdException w:name="Medium Grid 1 Accent 3" w:semiHidden="0" w:uiPriority="67" w:unhideWhenUsed="0"/>
-    <w:lsdException w:name="Medium Grid 2 Accent 3" w:semiHidden="0" w:uiPriority="68" w:unhideWhenUsed="0"/>
-    <w:lsdException w:name="Medium Grid 3 Accent 3" w:semiHidden="0" w:uiPriority="69" w:unhideWhenUsed="0"/>
-    <w:lsdException w:name="Dark List Accent 3" w:semiHidden="0" w:uiPriority="70" w:unhideWhenUsed="0"/>
-    <w:lsdException w:name="Colorful Shading Accent 3" w:semiHidden="0" w:uiPriority="71" w:unhideWhenUsed="0"/>
-    <w:lsdException w:name="Colorful List Accent 3" w:semiHidden="0" w:uiPriority="72" w:unhideWhenUsed="0"/>
-    <w:lsdException w:name="Colorful Grid Accent 3" w:semiHidden="0" w:uiPriority="73" w:unhideWhenUsed="0"/>
-    <w:lsdException w:name="Light Shading Accent 4" w:semiHidden="0" w:uiPriority="60" w:unhideWhenUsed="0"/>
-    <w:lsdException w:name="Light List Accent 4" w:semiHidden="0" w:uiPriority="61" w:unhideWhenUsed="0"/>
-    <w:lsdException w:name="Light Grid Accent 4" w:semiHidden="0" w:uiPriority="62" w:unhideWhenUsed="0"/>
-    <w:lsdException w:name="Medium Shading 1 Accent 4" w:semiHidden="0" w:uiPriority="63" w:unhideWhenUsed="0"/>
-    <w:lsdException w:name="Medium Shading 2 Accent 4" w:semiHidden="0" w:uiPriority="64" w:unhideWhenUsed="0"/>
-    <w:lsdException w:name="Medium List 1 Accent 4" w:semiHidden="0" w:uiPriority="65" w:unhideWhenUsed="0"/>
-    <w:lsdException w:name="Medium List 2 Accent 4" w:semiHidden="0" w:uiPriority="66" w:unhideWhenUsed="0"/>
-    <w:lsdException w:name="Medium Grid 1 Accent 4" w:semiHidden="0" w:uiPriority="67" w:unhideWhenUsed="0"/>
-    <w:lsdException w:name="Medium Grid 2 Accent 4" w:semiHidden="0" w:uiPriority="68" w:unhideWhenUsed="0"/>
-    <w:lsdException w:name="Medium Grid 3 Accent 4" w:semiHidden="0" w:uiPriority="69" w:unhideWhenUsed="0"/>
-    <w:lsdException w:name="Dark List Accent 4" w:semiHidden="0" w:uiPriority="70" w:unhideWhenUsed="0"/>
-    <w:lsdException w:name="Colorful Shading Accent 4" w:semiHidden="0" w:uiPriority="71" w:unhideWhenUsed="0"/>
-    <w:lsdException w:name="Colorful List Accent 4" w:semiHidden="0" w:uiPriority="72" w:unhideWhenUsed="0"/>
-    <w:lsdException w:name="Colorful Grid Accent 4" w:semiHidden="0" w:uiPriority="73" w:unhideWhenUsed="0"/>
-    <w:lsdException w:name="Light Shading Accent 5" w:semiHidden="0" w:uiPriority="60" w:unhideWhenUsed="0"/>
-    <w:lsdException w:name="Light List Accent 5" w:semiHidden="0" w:uiPriority="61" w:unhideWhenUsed="0"/>
-    <w:lsdException w:name="Light Grid Accent 5" w:semiHidden="0" w:uiPriority="62" w:unhideWhenUsed="0"/>
-    <w:lsdException w:name="Medium Shading 1 Accent 5" w:semiHidden="0" w:uiPriority="63" w:unhideWhenUsed="0"/>
-    <w:lsdException w:name="Medium Shading 2 Accent 5" w:semiHidden="0" w:uiPriority="64" w:unhideWhenUsed="0"/>
-    <w:lsdException w:name="Medium List 1 Accent 5" w:semiHidden="0" w:uiPriority="65" w:unhideWhenUsed="0"/>
-    <w:lsdException w:name="Medium List 2 Accent 5" w:semiHidden="0" w:uiPriority="66" w:unhideWhenUsed="0"/>
-    <w:lsdException w:name="Medium Grid 1 Accent 5" w:semiHidden="0" w:uiPriority="67" w:unhideWhenUsed="0"/>
-    <w:lsdException w:name="Medium Grid 2 Accent 5" w:semiHidden="0" w:uiPriority="68" w:unhideWhenUsed="0"/>
-    <w:lsdException w:name="Medium Grid 3 Accent 5" w:semiHidden="0" w:uiPriority="69" w:unhideWhenUsed="0"/>
-    <w:lsdException w:name="Dark List Accent 5" w:semiHidden="0" w:uiPriority="70" w:unhideWhenUsed="0"/>
-    <w:lsdException w:name="Colorful Shading Accent 5" w:semiHidden="0" w:uiPriority="71" w:unhideWhenUsed="0"/>
-    <w:lsdException w:name="Colorful List Accent 5" w:semiHidden="0" w:uiPriority="72" w:unhideWhenUsed="0"/>
-    <w:lsdException w:name="Colorful Grid Accent 5" w:semiHidden="0" w:uiPriority="73" w:unhideWhenUsed="0"/>
-    <w:lsdException w:name="Light Shading Accent 6" w:semiHidden="0" w:uiPriority="60" w:unhideWhenUsed="0"/>
-    <w:lsdException w:name="Light List Accent 6" w:semiHidden="0" w:uiPriority="61" w:unhideWhenUsed="0"/>
-    <w:lsdException w:name="Light Grid Accent 6" w:semiHidden="0" w:uiPriority="62" w:unhideWhenUsed="0"/>
-    <w:lsdException w:name="Medium Shading 1 Accent 6" w:semiHidden="0" w:uiPriority="63" w:unhideWhenUsed="0"/>
-    <w:lsdException w:name="Medium Shading 2 Accent 6" w:semiHidden="0" w:uiPriority="64" w:unhideWhenUsed="0"/>
-    <w:lsdException w:name="Medium List 1 Accent 6" w:semiHidden="0" w:uiPriority="65" w:unhideWhenUsed="0"/>
-    <w:lsdException w:name="Medium List 2 Accent 6" w:semiHidden="0" w:uiPriority="66" w:unhideWhenUsed="0"/>
-    <w:lsdException w:name="Medium Grid 1 Accent 6" w:semiHidden="0" w:uiPriority="67" w:unhideWhenUsed="0"/>
-    <w:lsdException w:name="Medium Grid 2 Accent 6" w:semiHidden="0" w:uiPriority="68" w:unhideWhenUsed="0"/>
-    <w:lsdException w:name="Medium Grid 3 Accent 6" w:semiHidden="0" w:uiPriority="69" w:unhideWhenUsed="0"/>
-    <w:lsdException w:name="Dark List Accent 6" w:semiHidden="0" w:uiPriority="70" w:unhideWhenUsed="0"/>
-    <w:lsdException w:name="Colorful Shading Accent 6" w:semiHidden="0" w:uiPriority="71" w:unhideWhenUsed="0"/>
-    <w:lsdException w:name="Colorful List Accent 6" w:semiHidden="0" w:uiPriority="72" w:unhideWhenUsed="0"/>
-    <w:lsdException w:name="Colorful Grid Accent 6" w:semiHidden="0" w:uiPriority="73" w:unhideWhenUsed="0"/>
-    <w:lsdException w:name="Subtle Emphasis" w:semiHidden="0" w:uiPriority="19" w:unhideWhenUsed="0" w:qFormat="1"/>
-    <w:lsdException w:name="Intense Emphasis" w:semiHidden="0" w:uiPriority="21" w:unhideWhenUsed="0" w:qFormat="1"/>
-    <w:lsdException w:name="Subtle Reference" w:semiHidden="0" w:uiPriority="31" w:unhideWhenUsed="0" w:qFormat="1"/>
-    <w:lsdException w:name="Intense Reference" w:semiHidden="0" w:uiPriority="32" w:unhideWhenUsed="0" w:qFormat="1"/>
-    <w:lsdException w:name="Book Title" w:semiHidden="0" w:uiPriority="33" w:unhideWhenUsed="0" w:qFormat="1"/>
-    <w:lsdException w:name="Bibliography" w:uiPriority="37"/>
-    <w:lsdException w:name="TOC Heading" w:uiPriority="39" w:qFormat="1"/>
+  <w:latentStyles w:defLockedState="0" w:defUIPriority="99" w:defSemiHidden="0" w:defUnhideWhenUsed="0" w:defQFormat="0" w:count="376">
+    <w:lsdException w:name="Normal" w:uiPriority="0" w:qFormat="1"/>
+    <w:lsdException w:name="heading 1" w:uiPriority="9" w:qFormat="1"/>
+    <w:lsdException w:name="heading 2" w:semiHidden="1" w:uiPriority="9" w:unhideWhenUsed="1" w:qFormat="1"/>
+    <w:lsdException w:name="heading 3" w:semiHidden="1" w:uiPriority="9" w:unhideWhenUsed="1" w:qFormat="1"/>
+    <w:lsdException w:name="heading 4" w:semiHidden="1" w:uiPriority="9" w:unhideWhenUsed="1" w:qFormat="1"/>
+    <w:lsdException w:name="heading 5" w:semiHidden="1" w:uiPriority="9" w:unhideWhenUsed="1" w:qFormat="1"/>
+    <w:lsdException w:name="heading 6" w:semiHidden="1" w:uiPriority="9" w:unhideWhenUsed="1" w:qFormat="1"/>
+    <w:lsdException w:name="heading 7" w:semiHidden="1" w:uiPriority="9" w:unhideWhenUsed="1" w:qFormat="1"/>
+    <w:lsdException w:name="heading 8" w:semiHidden="1" w:uiPriority="9" w:unhideWhenUsed="1" w:qFormat="1"/>
+    <w:lsdException w:name="heading 9" w:semiHidden="1" w:uiPriority="9" w:unhideWhenUsed="1" w:qFormat="1"/>
+    <w:lsdException w:name="index 1" w:semiHidden="1" w:unhideWhenUsed="1"/>
+    <w:lsdException w:name="index 2" w:semiHidden="1" w:unhideWhenUsed="1"/>
+    <w:lsdException w:name="index 3" w:semiHidden="1" w:unhideWhenUsed="1"/>
+    <w:lsdException w:name="index 4" w:semiHidden="1" w:unhideWhenUsed="1"/>
+    <w:lsdException w:name="index 5" w:semiHidden="1" w:unhideWhenUsed="1"/>
+    <w:lsdException w:name="index 6" w:semiHidden="1" w:unhideWhenUsed="1"/>
+    <w:lsdException w:name="index 7" w:semiHidden="1" w:unhideWhenUsed="1"/>
+    <w:lsdException w:name="index 8" w:semiHidden="1" w:unhideWhenUsed="1"/>
+    <w:lsdException w:name="index 9" w:semiHidden="1" w:unhideWhenUsed="1"/>
+    <w:lsdException w:name="toc 1" w:semiHidden="1" w:uiPriority="39" w:unhideWhenUsed="1"/>
+    <w:lsdException w:name="toc 2" w:semiHidden="1" w:uiPriority="39" w:unhideWhenUsed="1"/>
+    <w:lsdException w:name="toc 3" w:semiHidden="1" w:uiPriority="39" w:unhideWhenUsed="1"/>
+    <w:lsdException w:name="toc 4" w:semiHidden="1" w:uiPriority="39" w:unhideWhenUsed="1"/>
+    <w:lsdException w:name="toc 5" w:semiHidden="1" w:uiPriority="39" w:unhideWhenUsed="1"/>
+    <w:lsdException w:name="toc 6" w:semiHidden="1" w:uiPriority="39" w:unhideWhenUsed="1"/>
+    <w:lsdException w:name="toc 7" w:semiHidden="1" w:uiPriority="39" w:unhideWhenUsed="1"/>
+    <w:lsdException w:name="toc 8" w:semiHidden="1" w:uiPriority="39" w:unhideWhenUsed="1"/>
+    <w:lsdException w:name="toc 9" w:semiHidden="1" w:uiPriority="39" w:unhideWhenUsed="1"/>
+    <w:lsdException w:name="Normal Indent" w:semiHidden="1" w:unhideWhenUsed="1"/>
+    <w:lsdException w:name="footnote text" w:semiHidden="1" w:unhideWhenUsed="1"/>
+    <w:lsdException w:name="annotation text" w:semiHidden="1" w:unhideWhenUsed="1"/>
+    <w:lsdException w:name="header" w:semiHidden="1" w:unhideWhenUsed="1"/>
+    <w:lsdException w:name="footer" w:semiHidden="1" w:unhideWhenUsed="1"/>
+    <w:lsdException w:name="index heading" w:semiHidden="1" w:unhideWhenUsed="1"/>
+    <w:lsdException w:name="caption" w:semiHidden="1" w:uiPriority="35" w:unhideWhenUsed="1" w:qFormat="1"/>
+    <w:lsdException w:name="table of figures" w:semiHidden="1" w:unhideWhenUsed="1"/>
+    <w:lsdException w:name="envelope address" w:semiHidden="1" w:unhideWhenUsed="1"/>
+    <w:lsdException w:name="envelope return" w:semiHidden="1" w:unhideWhenUsed="1"/>
+    <w:lsdException w:name="footnote reference" w:semiHidden="1" w:unhideWhenUsed="1"/>
+    <w:lsdException w:name="annotation reference" w:semiHidden="1" w:unhideWhenUsed="1"/>
+    <w:lsdException w:name="line number" w:semiHidden="1" w:unhideWhenUsed="1"/>
+    <w:lsdException w:name="page number" w:semiHidden="1" w:unhideWhenUsed="1"/>
+    <w:lsdException w:name="endnote reference" w:semiHidden="1" w:unhideWhenUsed="1"/>
+    <w:lsdException w:name="endnote text" w:semiHidden="1" w:unhideWhenUsed="1"/>
+    <w:lsdException w:name="table of authorities" w:semiHidden="1" w:unhideWhenUsed="1"/>
+    <w:lsdException w:name="macro" w:semiHidden="1" w:unhideWhenUsed="1"/>
+    <w:lsdException w:name="toa heading" w:semiHidden="1" w:unhideWhenUsed="1"/>
+    <w:lsdException w:name="List" w:semiHidden="1" w:unhideWhenUsed="1"/>
+    <w:lsdException w:name="List Bullet" w:semiHidden="1" w:unhideWhenUsed="1"/>
+    <w:lsdException w:name="List Number" w:semiHidden="1" w:unhideWhenUsed="1"/>
+    <w:lsdException w:name="List 2" w:semiHidden="1" w:unhideWhenUsed="1"/>
+    <w:lsdException w:name="List 3" w:semiHidden="1" w:unhideWhenUsed="1"/>
+    <w:lsdException w:name="List 4" w:semiHidden="1" w:unhideWhenUsed="1"/>
+    <w:lsdException w:name="List 5" w:semiHidden="1" w:unhideWhenUsed="1"/>
+    <w:lsdException w:name="List Bullet 2" w:semiHidden="1" w:unhideWhenUsed="1"/>
+    <w:lsdException w:name="List Bullet 3" w:semiHidden="1" w:unhideWhenUsed="1"/>
+    <w:lsdException w:name="List Bullet 4" w:semiHidden="1" w:unhideWhenUsed="1"/>
+    <w:lsdException w:name="List Bullet 5" w:semiHidden="1" w:unhideWhenUsed="1"/>
+    <w:lsdException w:name="List Number 2" w:semiHidden="1" w:unhideWhenUsed="1"/>
+    <w:lsdException w:name="List Number 3" w:semiHidden="1" w:unhideWhenUsed="1"/>
+    <w:lsdException w:name="List Number 4" w:semiHidden="1" w:unhideWhenUsed="1"/>
+    <w:lsdException w:name="List Number 5" w:semiHidden="1" w:unhideWhenUsed="1"/>
+    <w:lsdException w:name="Title" w:uiPriority="10" w:qFormat="1"/>
+    <w:lsdException w:name="Closing" w:semiHidden="1" w:unhideWhenUsed="1"/>
+    <w:lsdException w:name="Signature" w:semiHidden="1" w:unhideWhenUsed="1"/>
+    <w:lsdException w:name="Default Paragraph Font" w:semiHidden="1" w:uiPriority="1" w:unhideWhenUsed="1"/>
+    <w:lsdException w:name="Body Text" w:semiHidden="1" w:unhideWhenUsed="1"/>
+    <w:lsdException w:name="Body Text Indent" w:semiHidden="1" w:unhideWhenUsed="1"/>
+    <w:lsdException w:name="List Continue" w:semiHidden="1" w:unhideWhenUsed="1"/>
+    <w:lsdException w:name="List Continue 2" w:semiHidden="1" w:unhideWhenUsed="1"/>
+    <w:lsdException w:name="List Continue 3" w:semiHidden="1" w:unhideWhenUsed="1"/>
+    <w:lsdException w:name="List Continue 4" w:semiHidden="1" w:unhideWhenUsed="1"/>
+    <w:lsdException w:name="List Continue 5" w:semiHidden="1" w:unhideWhenUsed="1"/>
+    <w:lsdException w:name="Message Header" w:semiHidden="1" w:unhideWhenUsed="1"/>
+    <w:lsdException w:name="Subtitle" w:uiPriority="11" w:qFormat="1"/>
+    <w:lsdException w:name="Salutation" w:semiHidden="1" w:unhideWhenUsed="1"/>
+    <w:lsdException w:name="Date" w:semiHidden="1" w:unhideWhenUsed="1"/>
+    <w:lsdException w:name="Body Text First Indent" w:semiHidden="1" w:unhideWhenUsed="1"/>
+    <w:lsdException w:name="Body Text First Indent 2" w:semiHidden="1" w:unhideWhenUsed="1"/>
+    <w:lsdException w:name="Note Heading" w:semiHidden="1" w:unhideWhenUsed="1"/>
+    <w:lsdException w:name="Body Text 2" w:semiHidden="1" w:unhideWhenUsed="1"/>
+    <w:lsdException w:name="Body Text 3" w:semiHidden="1" w:unhideWhenUsed="1"/>
+    <w:lsdException w:name="Body Text Indent 2" w:semiHidden="1" w:unhideWhenUsed="1"/>
+    <w:lsdException w:name="Body Text Indent 3" w:semiHidden="1" w:unhideWhenUsed="1"/>
+    <w:lsdException w:name="Block Text" w:semiHidden="1" w:unhideWhenUsed="1"/>
+    <w:lsdException w:name="Hyperlink" w:semiHidden="1" w:unhideWhenUsed="1"/>
+    <w:lsdException w:name="FollowedHyperlink" w:semiHidden="1" w:unhideWhenUsed="1"/>
+    <w:lsdException w:name="Strong" w:uiPriority="22" w:qFormat="1"/>
+    <w:lsdException w:name="Emphasis" w:uiPriority="20" w:qFormat="1"/>
+    <w:lsdException w:name="Document Map" w:semiHidden="1" w:unhideWhenUsed="1"/>
+    <w:lsdException w:name="Plain Text" w:semiHidden="1" w:unhideWhenUsed="1"/>
+    <w:lsdException w:name="E-mail Signature" w:semiHidden="1" w:unhideWhenUsed="1"/>
+    <w:lsdException w:name="HTML Top of Form" w:semiHidden="1" w:unhideWhenUsed="1"/>
+    <w:lsdException w:name="HTML Bottom of Form" w:semiHidden="1" w:unhideWhenUsed="1"/>
+    <w:lsdException w:name="Normal (Web)" w:semiHidden="1" w:unhideWhenUsed="1"/>
+    <w:lsdException w:name="HTML Acronym" w:semiHidden="1" w:unhideWhenUsed="1"/>
+    <w:lsdException w:name="HTML Address" w:semiHidden="1" w:unhideWhenUsed="1"/>
+    <w:lsdException w:name="HTML Cite" w:semiHidden="1" w:unhideWhenUsed="1"/>
+    <w:lsdException w:name="HTML Code" w:semiHidden="1" w:unhideWhenUsed="1"/>
+    <w:lsdException w:name="HTML Definition" w:semiHidden="1" w:unhideWhenUsed="1"/>
+    <w:lsdException w:name="HTML Keyboard" w:semiHidden="1" w:unhideWhenUsed="1"/>
+    <w:lsdException w:name="HTML Preformatted" w:semiHidden="1" w:unhideWhenUsed="1"/>
+    <w:lsdException w:name="HTML Sample" w:semiHidden="1" w:unhideWhenUsed="1"/>
+    <w:lsdException w:name="HTML Typewriter" w:semiHidden="1" w:unhideWhenUsed="1"/>
+    <w:lsdException w:name="HTML Variable" w:semiHidden="1" w:unhideWhenUsed="1"/>
+    <w:lsdException w:name="Normal Table" w:semiHidden="1" w:unhideWhenUsed="1"/>
+    <w:lsdException w:name="annotation subject" w:semiHidden="1" w:unhideWhenUsed="1"/>
+    <w:lsdException w:name="No List" w:semiHidden="1" w:unhideWhenUsed="1"/>
+    <w:lsdException w:name="Outline List 1" w:semiHidden="1" w:unhideWhenUsed="1"/>
+    <w:lsdException w:name="Outline List 2" w:semiHidden="1" w:unhideWhenUsed="1"/>
+    <w:lsdException w:name="Outline List 3" w:semiHidden="1" w:unhideWhenUsed="1"/>
+    <w:lsdException w:name="Table Simple 1" w:semiHidden="1" w:unhideWhenUsed="1"/>
+    <w:lsdException w:name="Table Simple 2" w:semiHidden="1" w:unhideWhenUsed="1"/>
+    <w:lsdException w:name="Table Simple 3" w:semiHidden="1" w:unhideWhenUsed="1"/>
+    <w:lsdException w:name="Table Classic 1" w:semiHidden="1" w:unhideWhenUsed="1"/>
+    <w:lsdException w:name="Table Classic 2" w:semiHidden="1" w:unhideWhenUsed="1"/>
+    <w:lsdException w:name="Table Classic 3" w:semiHidden="1" w:unhideWhenUsed="1"/>
+    <w:lsdException w:name="Table Classic 4" w:semiHidden="1" w:unhideWhenUsed="1"/>
+    <w:lsdException w:name="Table Colorful 1" w:semiHidden="1" w:unhideWhenUsed="1"/>
+    <w:lsdException w:name="Table Colorful 2" w:semiHidden="1" w:unhideWhenUsed="1"/>
+    <w:lsdException w:name="Table Colorful 3" w:semiHidden="1" w:unhideWhenUsed="1"/>
+    <w:lsdException w:name="Table Columns 1" w:semiHidden="1" w:unhideWhenUsed="1"/>
+    <w:lsdException w:name="Table Columns 2" w:semiHidden="1" w:unhideWhenUsed="1"/>
+    <w:lsdException w:name="Table Columns 3" w:semiHidden="1" w:unhideWhenUsed="1"/>
+    <w:lsdException w:name="Table Columns 4" w:semiHidden="1" w:unhideWhenUsed="1"/>
+    <w:lsdException w:name="Table Columns 5" w:semiHidden="1" w:unhideWhenUsed="1"/>
+    <w:lsdException w:name="Table Grid 1" w:semiHidden="1" w:unhideWhenUsed="1"/>
+    <w:lsdException w:name="Table Grid 2" w:semiHidden="1" w:unhideWhenUsed="1"/>
+    <w:lsdException w:name="Table Grid 3" w:semiHidden="1" w:unhideWhenUsed="1"/>
+    <w:lsdException w:name="Table Grid 4" w:semiHidden="1" w:unhideWhenUsed="1"/>
+    <w:lsdException w:name="Table Grid 5" w:semiHidden="1" w:unhideWhenUsed="1"/>
+    <w:lsdException w:name="Table Grid 6" w:semiHidden="1" w:unhideWhenUsed="1"/>
+    <w:lsdException w:name="Table Grid 7" w:semiHidden="1" w:unhideWhenUsed="1"/>
+    <w:lsdException w:name="Table Grid 8" w:semiHidden="1" w:unhideWhenUsed="1"/>
+    <w:lsdException w:name="Table List 1" w:semiHidden="1" w:unhideWhenUsed="1"/>
+    <w:lsdException w:name="Table List 2" w:semiHidden="1" w:unhideWhenUsed="1"/>
+    <w:lsdException w:name="Table List 3" w:semiHidden="1" w:unhideWhenUsed="1"/>
+    <w:lsdException w:name="Table List 4" w:semiHidden="1" w:unhideWhenUsed="1"/>
+    <w:lsdException w:name="Table List 5" w:semiHidden="1" w:unhideWhenUsed="1"/>
+    <w:lsdException w:name="Table List 6" w:semiHidden="1" w:unhideWhenUsed="1"/>
+    <w:lsdException w:name="Table List 7" w:semiHidden="1" w:unhideWhenUsed="1"/>
+    <w:lsdException w:name="Table List 8" w:semiHidden="1" w:unhideWhenUsed="1"/>
+    <w:lsdException w:name="Table 3D effects 1" w:semiHidden="1" w:unhideWhenUsed="1"/>
+    <w:lsdException w:name="Table 3D effects 2" w:semiHidden="1" w:unhideWhenUsed="1"/>
+    <w:lsdException w:name="Table 3D effects 3" w:semiHidden="1" w:unhideWhenUsed="1"/>
+    <w:lsdException w:name="Table Contemporary" w:semiHidden="1" w:unhideWhenUsed="1"/>
+    <w:lsdException w:name="Table Elegant" w:semiHidden="1" w:unhideWhenUsed="1"/>
+    <w:lsdException w:name="Table Professional" w:semiHidden="1" w:unhideWhenUsed="1"/>
+    <w:lsdException w:name="Table Subtle 1" w:semiHidden="1" w:unhideWhenUsed="1"/>
+    <w:lsdException w:name="Table Subtle 2" w:semiHidden="1" w:unhideWhenUsed="1"/>
+    <w:lsdException w:name="Table Web 1" w:semiHidden="1" w:unhideWhenUsed="1"/>
+    <w:lsdException w:name="Table Web 2" w:semiHidden="1" w:unhideWhenUsed="1"/>
+    <w:lsdException w:name="Table Web 3" w:semiHidden="1" w:unhideWhenUsed="1"/>
+    <w:lsdException w:name="Balloon Text" w:semiHidden="1" w:unhideWhenUsed="1"/>
+    <w:lsdException w:name="Table Grid" w:uiPriority="39"/>
+    <w:lsdException w:name="Table Theme" w:semiHidden="1" w:unhideWhenUsed="1"/>
+    <w:lsdException w:name="Placeholder Text" w:semiHidden="1"/>
+    <w:lsdException w:name="No Spacing" w:uiPriority="1" w:qFormat="1"/>
+    <w:lsdException w:name="Light Shading" w:uiPriority="60"/>
+    <w:lsdException w:name="Light List" w:uiPriority="61"/>
+    <w:lsdException w:name="Light Grid" w:uiPriority="62"/>
+    <w:lsdException w:name="Medium Shading 1" w:uiPriority="63"/>
+    <w:lsdException w:name="Medium Shading 2" w:uiPriority="64"/>
+    <w:lsdException w:name="Medium List 1" w:uiPriority="65"/>
+    <w:lsdException w:name="Medium List 2" w:uiPriority="66"/>
+    <w:lsdException w:name="Medium Grid 1" w:uiPriority="67"/>
+    <w:lsdException w:name="Medium Grid 2" w:uiPriority="68"/>
+    <w:lsdException w:name="Medium Grid 3" w:uiPriority="69"/>
+    <w:lsdException w:name="Dark List" w:uiPriority="70"/>
+    <w:lsdException w:name="Colorful Shading" w:uiPriority="71"/>
+    <w:lsdException w:name="Colorful List" w:uiPriority="72"/>
+    <w:lsdException w:name="Colorful Grid" w:uiPriority="73"/>
+    <w:lsdException w:name="Light Shading Accent 1" w:uiPriority="60"/>
+    <w:lsdException w:name="Light List Accent 1" w:uiPriority="61"/>
+    <w:lsdException w:name="Light Grid Accent 1" w:uiPriority="62"/>
+    <w:lsdException w:name="Medium Shading 1 Accent 1" w:uiPriority="63"/>
+    <w:lsdException w:name="Medium Shading 2 Accent 1" w:uiPriority="64"/>
+    <w:lsdException w:name="Medium List 1 Accent 1" w:uiPriority="65"/>
+    <w:lsdException w:name="Revision" w:semiHidden="1"/>
+    <w:lsdException w:name="List Paragraph" w:uiPriority="34" w:qFormat="1"/>
+    <w:lsdException w:name="Quote" w:uiPriority="29" w:qFormat="1"/>
+    <w:lsdException w:name="Intense Quote" w:uiPriority="30" w:qFormat="1"/>
+    <w:lsdException w:name="Medium List 2 Accent 1" w:uiPriority="66"/>
+    <w:lsdException w:name="Medium Grid 1 Accent 1" w:uiPriority="67"/>
+    <w:lsdException w:name="Medium Grid 2 Accent 1" w:uiPriority="68"/>
+    <w:lsdException w:name="Medium Grid 3 Accent 1" w:uiPriority="69"/>
+    <w:lsdException w:name="Dark List Accent 1" w:uiPriority="70"/>
+    <w:lsdException w:name="Colorful Shading Accent 1" w:uiPriority="71"/>
+    <w:lsdException w:name="Colorful List Accent 1" w:uiPriority="72"/>
+    <w:lsdException w:name="Colorful Grid Accent 1" w:uiPriority="73"/>
+    <w:lsdException w:name="Light Shading Accent 2" w:uiPriority="60"/>
+    <w:lsdException w:name="Light List Accent 2" w:uiPriority="61"/>
+    <w:lsdException w:name="Light Grid Accent 2" w:uiPriority="62"/>
+    <w:lsdException w:name="Medium Shading 1 Accent 2" w:uiPriority="63"/>
+    <w:lsdException w:name="Medium Shading 2 Accent 2" w:uiPriority="64"/>
+    <w:lsdException w:name="Medium List 1 Accent 2" w:uiPriority="65"/>
+    <w:lsdException w:name="Medium List 2 Accent 2" w:uiPriority="66"/>
+    <w:lsdException w:name="Medium Grid 1 Accent 2" w:uiPriority="67"/>
+    <w:lsdException w:name="Medium Grid 2 Accent 2" w:uiPriority="68"/>
+    <w:lsdException w:name="Medium Grid 3 Accent 2" w:uiPriority="69"/>
+    <w:lsdException w:name="Dark List Accent 2" w:uiPriority="70"/>
+    <w:lsdException w:name="Colorful Shading Accent 2" w:uiPriority="71"/>
+    <w:lsdException w:name="Colorful List Accent 2" w:uiPriority="72"/>
+    <w:lsdException w:name="Colorful Grid Accent 2" w:uiPriority="73"/>
+    <w:lsdException w:name="Light Shading Accent 3" w:uiPriority="60"/>
+    <w:lsdException w:name="Light List Accent 3" w:uiPriority="61"/>
+    <w:lsdException w:name="Light Grid Accent 3" w:uiPriority="62"/>
+    <w:lsdException w:name="Medium Shading 1 Accent 3" w:uiPriority="63"/>
+    <w:lsdException w:name="Medium Shading 2 Accent 3" w:uiPriority="64"/>
+    <w:lsdException w:name="Medium List 1 Accent 3" w:uiPriority="65"/>
+    <w:lsdException w:name="Medium List 2 Accent 3" w:uiPriority="66"/>
+    <w:lsdException w:name="Medium Grid 1 Accent 3" w:uiPriority="67"/>
+    <w:lsdException w:name="Medium Grid 2 Accent 3" w:uiPriority="68"/>
+    <w:lsdException w:name="Medium Grid 3 Accent 3" w:uiPriority="69"/>
+    <w:lsdException w:name="Dark List Accent 3" w:uiPriority="70"/>
+    <w:lsdException w:name="Colorful Shading Accent 3" w:uiPriority="71"/>
+    <w:lsdException w:name="Colorful List Accent 3" w:uiPriority="72"/>
+    <w:lsdException w:name="Colorful Grid Accent 3" w:uiPriority="73"/>
+    <w:lsdException w:name="Light Shading Accent 4" w:uiPriority="60"/>
+    <w:lsdException w:name="Light List Accent 4" w:uiPriority="61"/>
+    <w:lsdException w:name="Light Grid Accent 4" w:uiPriority="62"/>
+    <w:lsdException w:name="Medium Shading 1 Accent 4" w:uiPriority="63"/>
+    <w:lsdException w:name="Medium Shading 2 Accent 4" w:uiPriority="64"/>
+    <w:lsdException w:name="Medium List 1 Accent 4" w:uiPriority="65"/>
+    <w:lsdException w:name="Medium List 2 Accent 4" w:uiPriority="66"/>
+    <w:lsdException w:name="Medium Grid 1 Accent 4" w:uiPriority="67"/>
+    <w:lsdException w:name="Medium Grid 2 Accent 4" w:uiPriority="68"/>
+    <w:lsdException w:name="Medium Grid 3 Accent 4" w:uiPriority="69"/>
+    <w:lsdException w:name="Dark List Accent 4" w:uiPriority="70"/>
+    <w:lsdException w:name="Colorful Shading Accent 4" w:uiPriority="71"/>
+    <w:lsdException w:name="Colorful List Accent 4" w:uiPriority="72"/>
+    <w:lsdException w:name="Colorful Grid Accent 4" w:uiPriority="73"/>
+    <w:lsdException w:name="Light Shading Accent 5" w:uiPriority="60"/>
+    <w:lsdException w:name="Light List Accent 5" w:uiPriority="61"/>
+    <w:lsdException w:name="Light Grid Accent 5" w:uiPriority="62"/>
+    <w:lsdException w:name="Medium Shading 1 Accent 5" w:uiPriority="63"/>
+    <w:lsdException w:name="Medium Shading 2 Accent 5" w:uiPriority="64"/>
+    <w:lsdException w:name="Medium List 1 Accent 5" w:uiPriority="65"/>
+    <w:lsdException w:name="Medium List 2 Accent 5" w:uiPriority="66"/>
+    <w:lsdException w:name="Medium Grid 1 Accent 5" w:uiPriority="67"/>
+    <w:lsdException w:name="Medium Grid 2 Accent 5" w:uiPriority="68"/>
+    <w:lsdException w:name="Medium Grid 3 Accent 5" w:uiPriority="69"/>
+    <w:lsdException w:name="Dark List Accent 5" w:uiPriority="70"/>
+    <w:lsdException w:name="Colorful Shading Accent 5" w:uiPriority="71"/>
+    <w:lsdException w:name="Colorful List Accent 5" w:uiPriority="72"/>
+    <w:lsdException w:name="Colorful Grid Accent 5" w:uiPriority="73"/>
+    <w:lsdException w:name="Light Shading Accent 6" w:uiPriority="60"/>
+    <w:lsdException w:name="Light List Accent 6" w:uiPriority="61"/>
+    <w:lsdException w:name="Light Grid Accent 6" w:uiPriority="62"/>
+    <w:lsdException w:name="Medium Shading 1 Accent 6" w:uiPriority="63"/>
+    <w:lsdException w:name="Medium Shading 2 Accent 6" w:uiPriority="64"/>
+    <w:lsdException w:name="Medium List 1 Accent 6" w:uiPriority="65"/>
+    <w:lsdException w:name="Medium List 2 Accent 6" w:uiPriority="66"/>
+    <w:lsdException w:name="Medium Grid 1 Accent 6" w:uiPriority="67"/>
+    <w:lsdException w:name="Medium Grid 2 Accent 6" w:uiPriority="68"/>
+    <w:lsdException w:name="Medium Grid 3 Accent 6" w:uiPriority="69"/>
+    <w:lsdException w:name="Dark List Accent 6" w:uiPriority="70"/>
+    <w:lsdException w:name="Colorful Shading Accent 6" w:uiPriority="71"/>
+    <w:lsdException w:name="Colorful List Accent 6" w:uiPriority="72"/>
+    <w:lsdException w:name="Colorful Grid Accent 6" w:uiPriority="73"/>
+    <w:lsdException w:name="Subtle Emphasis" w:uiPriority="19" w:qFormat="1"/>
+    <w:lsdException w:name="Intense Emphasis" w:uiPriority="21" w:qFormat="1"/>
+    <w:lsdException w:name="Subtle Reference" w:uiPriority="31" w:qFormat="1"/>
+    <w:lsdException w:name="Intense Reference" w:uiPriority="32" w:qFormat="1"/>
+    <w:lsdException w:name="Book Title" w:uiPriority="33" w:qFormat="1"/>
+    <w:lsdException w:name="Bibliography" w:semiHidden="1" w:uiPriority="37" w:unhideWhenUsed="1"/>
+    <w:lsdException w:name="TOC Heading" w:semiHidden="1" w:uiPriority="39" w:unhideWhenUsed="1" w:qFormat="1"/>
+    <w:lsdException w:name="Plain Table 1" w:uiPriority="41"/>
+    <w:lsdException w:name="Plain Table 2" w:uiPriority="42"/>
+    <w:lsdException w:name="Plain Table 3" w:uiPriority="43"/>
+    <w:lsdException w:name="Plain Table 4" w:uiPriority="44"/>
+    <w:lsdException w:name="Plain Table 5" w:uiPriority="45"/>
+    <w:lsdException w:name="Grid Table Light" w:uiPriority="40"/>
+    <w:lsdException w:name="Grid Table 1 Light" w:uiPriority="46"/>
+    <w:lsdException w:name="Grid Table 2" w:uiPriority="47"/>
+    <w:lsdException w:name="Grid Table 3" w:uiPriority="48"/>
+    <w:lsdException w:name="Grid Table 4" w:uiPriority="49"/>
+    <w:lsdException w:name="Grid Table 5 Dark" w:uiPriority="50"/>
+    <w:lsdException w:name="Grid Table 6 Colorful" w:uiPriority="51"/>
+    <w:lsdException w:name="Grid Table 7 Colorful" w:uiPriority="52"/>
+    <w:lsdException w:name="Grid Table 1 Light Accent 1" w:uiPriority="46"/>
+    <w:lsdException w:name="Grid Table 2 Accent 1" w:uiPriority="47"/>
+    <w:lsdException w:name="Grid Table 3 Accent 1" w:uiPriority="48"/>
+    <w:lsdException w:name="Grid Table 4 Accent 1" w:uiPriority="49"/>
+    <w:lsdException w:name="Grid Table 5 Dark Accent 1" w:uiPriority="50"/>
+    <w:lsdException w:name="Grid Table 6 Colorful Accent 1" w:uiPriority="51"/>
+    <w:lsdException w:name="Grid Table 7 Colorful Accent 1" w:uiPriority="52"/>
+    <w:lsdException w:name="Grid Table 1 Light Accent 2" w:uiPriority="46"/>
+    <w:lsdException w:name="Grid Table 2 Accent 2" w:uiPriority="47"/>
+    <w:lsdException w:name="Grid Table 3 Accent 2" w:uiPriority="48"/>
+    <w:lsdException w:name="Grid Table 4 Accent 2" w:uiPriority="49"/>
+    <w:lsdException w:name="Grid Table 5 Dark Accent 2" w:uiPriority="50"/>
+    <w:lsdException w:name="Grid Table 6 Colorful Accent 2" w:uiPriority="51"/>
+    <w:lsdException w:name="Grid Table 7 Colorful Accent 2" w:uiPriority="52"/>
+    <w:lsdException w:name="Grid Table 1 Light Accent 3" w:uiPriority="46"/>
+    <w:lsdException w:name="Grid Table 2 Accent 3" w:uiPriority="47"/>
+    <w:lsdException w:name="Grid Table 3 Accent 3" w:uiPriority="48"/>
+    <w:lsdException w:name="Grid Table 4 Accent 3" w:uiPriority="49"/>
+    <w:lsdException w:name="Grid Table 5 Dark Accent 3" w:uiPriority="50"/>
+    <w:lsdException w:name="Grid Table 6 Colorful Accent 3" w:uiPriority="51"/>
+    <w:lsdException w:name="Grid Table 7 Colorful Accent 3" w:uiPriority="52"/>
+    <w:lsdException w:name="Grid Table 1 Light Accent 4" w:uiPriority="46"/>
+    <w:lsdException w:name="Grid Table 2 Accent 4" w:uiPriority="47"/>
+    <w:lsdException w:name="Grid Table 3 Accent 4" w:uiPriority="48"/>
+    <w:lsdException w:name="Grid Table 4 Accent 4" w:uiPriority="49"/>
+    <w:lsdException w:name="Grid Table 5 Dark Accent 4" w:uiPriority="50"/>
+    <w:lsdException w:name="Grid Table 6 Colorful Accent 4" w:uiPriority="51"/>
+    <w:lsdException w:name="Grid Table 7 Colorful Accent 4" w:uiPriority="52"/>
+    <w:lsdException w:name="Grid Table 1 Light Accent 5" w:uiPriority="46"/>
+    <w:lsdException w:name="Grid Table 2 Accent 5" w:uiPriority="47"/>
+    <w:lsdException w:name="Grid Table 3 Accent 5" w:uiPriority="48"/>
+    <w:lsdException w:name="Grid Table 4 Accent 5" w:uiPriority="49"/>
+    <w:lsdException w:name="Grid Table 5 Dark Accent 5" w:uiPriority="50"/>
+    <w:lsdException w:name="Grid Table 6 Colorful Accent 5" w:uiPriority="51"/>
+    <w:lsdException w:name="Grid Table 7 Colorful Accent 5" w:uiPriority="52"/>
+    <w:lsdException w:name="Grid Table 1 Light Accent 6" w:uiPriority="46"/>
+    <w:lsdException w:name="Grid Table 2 Accent 6" w:uiPriority="47"/>
+    <w:lsdException w:name="Grid Table 3 Accent 6" w:uiPriority="48"/>
+    <w:lsdException w:name="Grid Table 4 Accent 6" w:uiPriority="49"/>
+    <w:lsdException w:name="Grid Table 5 Dark Accent 6" w:uiPriority="50"/>
+    <w:lsdException w:name="Grid Table 6 Colorful Accent 6" w:uiPriority="51"/>
+    <w:lsdException w:name="Grid Table 7 Colorful Accent 6" w:uiPriority="52"/>
+    <w:lsdException w:name="List Table 1 Light" w:uiPriority="46"/>
+    <w:lsdException w:name="List Table 2" w:uiPriority="47"/>
+    <w:lsdException w:name="List Table 3" w:uiPriority="48"/>
+    <w:lsdException w:name="List Table 4" w:uiPriority="49"/>
+    <w:lsdException w:name="List Table 5 Dark" w:uiPriority="50"/>
+    <w:lsdException w:name="List Table 6 Colorful" w:uiPriority="51"/>
+    <w:lsdException w:name="List Table 7 Colorful" w:uiPriority="52"/>
+    <w:lsdException w:name="List Table 1 Light Accent 1" w:uiPriority="46"/>
+    <w:lsdException w:name="List Table 2 Accent 1" w:uiPriority="47"/>
+    <w:lsdException w:name="List Table 3 Accent 1" w:uiPriority="48"/>
+    <w:lsdException w:name="List Table 4 Accent 1" w:uiPriority="49"/>
+    <w:lsdException w:name="List Table 5 Dark Accent 1" w:uiPriority="50"/>
+    <w:lsdException w:name="List Table 6 Colorful Accent 1" w:uiPriority="51"/>
+    <w:lsdException w:name="List Table 7 Colorful Accent 1" w:uiPriority="52"/>
+    <w:lsdException w:name="List Table 1 Light Accent 2" w:uiPriority="46"/>
+    <w:lsdException w:name="List Table 2 Accent 2" w:uiPriority="47"/>
+    <w:lsdException w:name="List Table 3 Accent 2" w:uiPriority="48"/>
+    <w:lsdException w:name="List Table 4 Accent 2" w:uiPriority="49"/>
+    <w:lsdException w:name="List Table 5 Dark Accent 2" w:uiPriority="50"/>
+    <w:lsdException w:name="List Table 6 Colorful Accent 2" w:uiPriority="51"/>
+    <w:lsdException w:name="List Table 7 Colorful Accent 2" w:uiPriority="52"/>
+    <w:lsdException w:name="List Table 1 Light Accent 3" w:uiPriority="46"/>
+    <w:lsdException w:name="List Table 2 Accent 3" w:uiPriority="47"/>
+    <w:lsdException w:name="List Table 3 Accent 3" w:uiPriority="48"/>
+    <w:lsdException w:name="List Table 4 Accent 3" w:uiPriority="49"/>
+    <w:lsdException w:name="List Table 5 Dark Accent 3" w:uiPriority="50"/>
+    <w:lsdException w:name="List Table 6 Colorful Accent 3" w:uiPriority="51"/>
+    <w:lsdException w:name="List Table 7 Colorful Accent 3" w:uiPriority="52"/>
+    <w:lsdException w:name="List Table 1 Light Accent 4" w:uiPriority="46"/>
+    <w:lsdException w:name="List Table 2 Accent 4" w:uiPriority="47"/>
+    <w:lsdException w:name="List Table 3 Accent 4" w:uiPriority="48"/>
+    <w:lsdException w:name="List Table 4 Accent 4" w:uiPriority="49"/>
+    <w:lsdException w:name="List Table 5 Dark Accent 4" w:uiPriority="50"/>
+    <w:lsdException w:name="List Table 6 Colorful Accent 4" w:uiPriority="51"/>
+    <w:lsdException w:name="List Table 7 Colorful Accent 4" w:uiPriority="52"/>
+    <w:lsdException w:name="List Table 1 Light Accent 5" w:uiPriority="46"/>
+    <w:lsdException w:name="List Table 2 Accent 5" w:uiPriority="47"/>
+    <w:lsdException w:name="List Table 3 Accent 5" w:uiPriority="48"/>
+    <w:lsdException w:name="List Table 4 Accent 5" w:uiPriority="49"/>
+    <w:lsdException w:name="List Table 5 Dark Accent 5" w:uiPriority="50"/>
+    <w:lsdException w:name="List Table 6 Colorful Accent 5" w:uiPriority="51"/>
+    <w:lsdException w:name="List Table 7 Colorful Accent 5" w:uiPriority="52"/>
+    <w:lsdException w:name="List Table 1 Light Accent 6" w:uiPriority="46"/>
+    <w:lsdException w:name="List Table 2 Accent 6" w:uiPriority="47"/>
+    <w:lsdException w:name="List Table 3 Accent 6" w:uiPriority="48"/>
+    <w:lsdException w:name="List Table 4 Accent 6" w:uiPriority="49"/>
+    <w:lsdException w:name="List Table 5 Dark Accent 6" w:uiPriority="50"/>
+    <w:lsdException w:name="List Table 6 Colorful Accent 6" w:uiPriority="51"/>
+    <w:lsdException w:name="List Table 7 Colorful Accent 6" w:uiPriority="52"/>
+    <w:lsdException w:name="Mention" w:semiHidden="1" w:unhideWhenUsed="1"/>
+    <w:lsdException w:name="Smart Hyperlink" w:semiHidden="1" w:unhideWhenUsed="1"/>
+    <w:lsdException w:name="Hashtag" w:semiHidden="1" w:unhideWhenUsed="1"/>
+    <w:lsdException w:name="Unresolved Mention" w:semiHidden="1" w:unhideWhenUsed="1"/>
+    <w:lsdException w:name="Smart Link" w:semiHidden="1" w:unhideWhenUsed="1"/>
   </w:latentStyles>
   <w:style w:type="paragraph" w:default="1" w:styleId="Normal">
     <w:name w:val="Normal"/>
@@ -9813,7 +10436,6 @@
   <w:style w:type="character" w:default="1" w:styleId="Fontepargpadro">
     <w:name w:val="Default Paragraph Font"/>
     <w:uiPriority w:val="1"/>
-    <w:semiHidden/>
     <w:unhideWhenUsed/>
   </w:style>
   <w:style w:type="table" w:default="1" w:styleId="Tabelanormal">
@@ -9914,9 +10536,7 @@
       <w:tblStyleRowBandSize w:val="1"/>
       <w:tblStyleColBandSize w:val="1"/>
       <w:tblCellMar>
-        <w:top w:w="0" w:type="dxa"/>
         <w:left w:w="70" w:type="dxa"/>
-        <w:bottom w:w="0" w:type="dxa"/>
         <w:right w:w="70" w:type="dxa"/>
       </w:tblCellMar>
     </w:tblPr>
@@ -10099,8 +10719,8 @@
       <w:u w:val="single"/>
     </w:rPr>
   </w:style>
-  <w:style w:type="character" w:customStyle="1" w:styleId="UnresolvedMention">
-    <w:name w:val="Unresolved Mention"/>
+  <w:style w:type="character" w:customStyle="1" w:styleId="MenoPendente1">
+    <w:name w:val="Menção Pendente1"/>
     <w:basedOn w:val="Fontepargpadro"/>
     <w:uiPriority w:val="99"/>
     <w:semiHidden/>
@@ -10319,798 +10939,17 @@
     <w:basedOn w:val="Fontepargpadro"/>
     <w:rsid w:val="00A43B30"/>
   </w:style>
-</w:styles>
-</file>
-
-<file path=word/stylesWithEffects.xml><?xml version="1.0" encoding="utf-8"?>
-<w:styles xmlns:wpc="http://schemas.microsoft.com/office/word/2010/wordprocessingCanvas" xmlns:mc="http://schemas.openxmlformats.org/markup-compatibility/2006" xmlns:o="urn:schemas-microsoft-com:office:office" xmlns:r="http://schemas.openxmlformats.org/officeDocument/2006/relationships" xmlns:m="http://schemas.openxmlformats.org/officeDocument/2006/math" xmlns:v="urn:schemas-microsoft-com:vml" xmlns:wp14="http://schemas.microsoft.com/office/word/2010/wordprocessingDrawing" xmlns:wp="http://schemas.openxmlformats.org/drawingml/2006/wordprocessingDrawing" xmlns:w10="urn:schemas-microsoft-com:office:word" xmlns:w="http://schemas.openxmlformats.org/wordprocessingml/2006/main" xmlns:w14="http://schemas.microsoft.com/office/word/2010/wordml" xmlns:wpg="http://schemas.microsoft.com/office/word/2010/wordprocessingGroup" xmlns:wpi="http://schemas.microsoft.com/office/word/2010/wordprocessingInk" xmlns:wne="http://schemas.microsoft.com/office/word/2006/wordml" xmlns:wps="http://schemas.microsoft.com/office/word/2010/wordprocessingShape" mc:Ignorable="w14 wp14">
-  <w:docDefaults>
-    <w:rPrDefault>
-      <w:rPr>
-        <w:rFonts w:ascii="Calibri" w:eastAsia="Calibri" w:hAnsi="Calibri" w:cs="Calibri"/>
-        <w:sz w:val="22"/>
-        <w:szCs w:val="22"/>
-        <w:lang w:val="pt-BR" w:eastAsia="pt-BR" w:bidi="ar-SA"/>
-      </w:rPr>
-    </w:rPrDefault>
-    <w:pPrDefault>
-      <w:pPr>
-        <w:spacing w:after="200" w:line="276" w:lineRule="auto"/>
-        <w:jc w:val="right"/>
-      </w:pPr>
-    </w:pPrDefault>
-  </w:docDefaults>
-  <w:latentStyles w:defLockedState="0" w:defUIPriority="99" w:defSemiHidden="1" w:defUnhideWhenUsed="1" w:defQFormat="0" w:count="267">
-    <w:lsdException w:name="Normal" w:semiHidden="0" w:uiPriority="0" w:unhideWhenUsed="0" w:qFormat="1"/>
-    <w:lsdException w:name="heading 1" w:semiHidden="0" w:uiPriority="9" w:unhideWhenUsed="0" w:qFormat="1"/>
-    <w:lsdException w:name="heading 2" w:uiPriority="9" w:qFormat="1"/>
-    <w:lsdException w:name="heading 3" w:uiPriority="9" w:qFormat="1"/>
-    <w:lsdException w:name="heading 4" w:uiPriority="9" w:qFormat="1"/>
-    <w:lsdException w:name="heading 5" w:uiPriority="9" w:qFormat="1"/>
-    <w:lsdException w:name="heading 6" w:uiPriority="9" w:qFormat="1"/>
-    <w:lsdException w:name="heading 7" w:uiPriority="9" w:qFormat="1"/>
-    <w:lsdException w:name="heading 8" w:uiPriority="9" w:qFormat="1"/>
-    <w:lsdException w:name="heading 9" w:uiPriority="9" w:qFormat="1"/>
-    <w:lsdException w:name="toc 1" w:uiPriority="39"/>
-    <w:lsdException w:name="toc 2" w:uiPriority="39"/>
-    <w:lsdException w:name="toc 3" w:uiPriority="39"/>
-    <w:lsdException w:name="toc 4" w:uiPriority="39"/>
-    <w:lsdException w:name="toc 5" w:uiPriority="39"/>
-    <w:lsdException w:name="toc 6" w:uiPriority="39"/>
-    <w:lsdException w:name="toc 7" w:uiPriority="39"/>
-    <w:lsdException w:name="toc 8" w:uiPriority="39"/>
-    <w:lsdException w:name="toc 9" w:uiPriority="39"/>
-    <w:lsdException w:name="caption" w:uiPriority="35" w:qFormat="1"/>
-    <w:lsdException w:name="Title" w:semiHidden="0" w:uiPriority="10" w:unhideWhenUsed="0" w:qFormat="1"/>
-    <w:lsdException w:name="Default Paragraph Font" w:uiPriority="1"/>
-    <w:lsdException w:name="Subtitle" w:semiHidden="0" w:uiPriority="11" w:unhideWhenUsed="0" w:qFormat="1"/>
-    <w:lsdException w:name="Strong" w:semiHidden="0" w:uiPriority="22" w:unhideWhenUsed="0" w:qFormat="1"/>
-    <w:lsdException w:name="Emphasis" w:semiHidden="0" w:uiPriority="20" w:unhideWhenUsed="0" w:qFormat="1"/>
-    <w:lsdException w:name="Table Grid" w:semiHidden="0" w:uiPriority="39" w:unhideWhenUsed="0"/>
-    <w:lsdException w:name="Placeholder Text" w:unhideWhenUsed="0"/>
-    <w:lsdException w:name="No Spacing" w:semiHidden="0" w:uiPriority="1" w:unhideWhenUsed="0" w:qFormat="1"/>
-    <w:lsdException w:name="Light Shading" w:semiHidden="0" w:uiPriority="60" w:unhideWhenUsed="0"/>
-    <w:lsdException w:name="Light List" w:semiHidden="0" w:uiPriority="61" w:unhideWhenUsed="0"/>
-    <w:lsdException w:name="Light Grid" w:semiHidden="0" w:uiPriority="62" w:unhideWhenUsed="0"/>
-    <w:lsdException w:name="Medium Shading 1" w:semiHidden="0" w:uiPriority="63" w:unhideWhenUsed="0"/>
-    <w:lsdException w:name="Medium Shading 2" w:semiHidden="0" w:uiPriority="64" w:unhideWhenUsed="0"/>
-    <w:lsdException w:name="Medium List 1" w:semiHidden="0" w:uiPriority="65" w:unhideWhenUsed="0"/>
-    <w:lsdException w:name="Medium List 2" w:semiHidden="0" w:uiPriority="66" w:unhideWhenUsed="0"/>
-    <w:lsdException w:name="Medium Grid 1" w:semiHidden="0" w:uiPriority="67" w:unhideWhenUsed="0"/>
-    <w:lsdException w:name="Medium Grid 2" w:semiHidden="0" w:uiPriority="68" w:unhideWhenUsed="0"/>
-    <w:lsdException w:name="Medium Grid 3" w:semiHidden="0" w:uiPriority="69" w:unhideWhenUsed="0"/>
-    <w:lsdException w:name="Dark List" w:semiHidden="0" w:uiPriority="70" w:unhideWhenUsed="0"/>
-    <w:lsdException w:name="Colorful Shading" w:semiHidden="0" w:uiPriority="71" w:unhideWhenUsed="0"/>
-    <w:lsdException w:name="Colorful List" w:semiHidden="0" w:uiPriority="72" w:unhideWhenUsed="0"/>
-    <w:lsdException w:name="Colorful Grid" w:semiHidden="0" w:uiPriority="73" w:unhideWhenUsed="0"/>
-    <w:lsdException w:name="Light Shading Accent 1" w:semiHidden="0" w:uiPriority="60" w:unhideWhenUsed="0"/>
-    <w:lsdException w:name="Light List Accent 1" w:semiHidden="0" w:uiPriority="61" w:unhideWhenUsed="0"/>
-    <w:lsdException w:name="Light Grid Accent 1" w:semiHidden="0" w:uiPriority="62" w:unhideWhenUsed="0"/>
-    <w:lsdException w:name="Medium Shading 1 Accent 1" w:semiHidden="0" w:uiPriority="63" w:unhideWhenUsed="0"/>
-    <w:lsdException w:name="Medium Shading 2 Accent 1" w:semiHidden="0" w:uiPriority="64" w:unhideWhenUsed="0"/>
-    <w:lsdException w:name="Medium List 1 Accent 1" w:semiHidden="0" w:uiPriority="65" w:unhideWhenUsed="0"/>
-    <w:lsdException w:name="Revision" w:unhideWhenUsed="0"/>
-    <w:lsdException w:name="List Paragraph" w:semiHidden="0" w:uiPriority="34" w:unhideWhenUsed="0" w:qFormat="1"/>
-    <w:lsdException w:name="Quote" w:semiHidden="0" w:uiPriority="29" w:unhideWhenUsed="0" w:qFormat="1"/>
-    <w:lsdException w:name="Intense Quote" w:semiHidden="0" w:uiPriority="30" w:unhideWhenUsed="0" w:qFormat="1"/>
-    <w:lsdException w:name="Medium List 2 Accent 1" w:semiHidden="0" w:uiPriority="66" w:unhideWhenUsed="0"/>
-    <w:lsdException w:name="Medium Grid 1 Accent 1" w:semiHidden="0" w:uiPriority="67" w:unhideWhenUsed="0"/>
-    <w:lsdException w:name="Medium Grid 2 Accent 1" w:semiHidden="0" w:uiPriority="68" w:unhideWhenUsed="0"/>
-    <w:lsdException w:name="Medium Grid 3 Accent 1" w:semiHidden="0" w:uiPriority="69" w:unhideWhenUsed="0"/>
-    <w:lsdException w:name="Dark List Accent 1" w:semiHidden="0" w:uiPriority="70" w:unhideWhenUsed="0"/>
-    <w:lsdException w:name="Colorful Shading Accent 1" w:semiHidden="0" w:uiPriority="71" w:unhideWhenUsed="0"/>
-    <w:lsdException w:name="Colorful List Accent 1" w:semiHidden="0" w:uiPriority="72" w:unhideWhenUsed="0"/>
-    <w:lsdException w:name="Colorful Grid Accent 1" w:semiHidden="0" w:uiPriority="73" w:unhideWhenUsed="0"/>
-    <w:lsdException w:name="Light Shading Accent 2" w:semiHidden="0" w:uiPriority="60" w:unhideWhenUsed="0"/>
-    <w:lsdException w:name="Light List Accent 2" w:semiHidden="0" w:uiPriority="61" w:unhideWhenUsed="0"/>
-    <w:lsdException w:name="Light Grid Accent 2" w:semiHidden="0" w:uiPriority="62" w:unhideWhenUsed="0"/>
-    <w:lsdException w:name="Medium Shading 1 Accent 2" w:semiHidden="0" w:uiPriority="63" w:unhideWhenUsed="0"/>
-    <w:lsdException w:name="Medium Shading 2 Accent 2" w:semiHidden="0" w:uiPriority="64" w:unhideWhenUsed="0"/>
-    <w:lsdException w:name="Medium List 1 Accent 2" w:semiHidden="0" w:uiPriority="65" w:unhideWhenUsed="0"/>
-    <w:lsdException w:name="Medium List 2 Accent 2" w:semiHidden="0" w:uiPriority="66" w:unhideWhenUsed="0"/>
-    <w:lsdException w:name="Medium Grid 1 Accent 2" w:semiHidden="0" w:uiPriority="67" w:unhideWhenUsed="0"/>
-    <w:lsdException w:name="Medium Grid 2 Accent 2" w:semiHidden="0" w:uiPriority="68" w:unhideWhenUsed="0"/>
-    <w:lsdException w:name="Medium Grid 3 Accent 2" w:semiHidden="0" w:uiPriority="69" w:unhideWhenUsed="0"/>
-    <w:lsdException w:name="Dark List Accent 2" w:semiHidden="0" w:uiPriority="70" w:unhideWhenUsed="0"/>
-    <w:lsdException w:name="Colorful Shading Accent 2" w:semiHidden="0" w:uiPriority="71" w:unhideWhenUsed="0"/>
-    <w:lsdException w:name="Colorful List Accent 2" w:semiHidden="0" w:uiPriority="72" w:unhideWhenUsed="0"/>
-    <w:lsdException w:name="Colorful Grid Accent 2" w:semiHidden="0" w:uiPriority="73" w:unhideWhenUsed="0"/>
-    <w:lsdException w:name="Light Shading Accent 3" w:semiHidden="0" w:uiPriority="60" w:unhideWhenUsed="0"/>
-    <w:lsdException w:name="Light List Accent 3" w:semiHidden="0" w:uiPriority="61" w:unhideWhenUsed="0"/>
-    <w:lsdException w:name="Light Grid Accent 3" w:semiHidden="0" w:uiPriority="62" w:unhideWhenUsed="0"/>
-    <w:lsdException w:name="Medium Shading 1 Accent 3" w:semiHidden="0" w:uiPriority="63" w:unhideWhenUsed="0"/>
-    <w:lsdException w:name="Medium Shading 2 Accent 3" w:semiHidden="0" w:uiPriority="64" w:unhideWhenUsed="0"/>
-    <w:lsdException w:name="Medium List 1 Accent 3" w:semiHidden="0" w:uiPriority="65" w:unhideWhenUsed="0"/>
-    <w:lsdException w:name="Medium List 2 Accent 3" w:semiHidden="0" w:uiPriority="66" w:unhideWhenUsed="0"/>
-    <w:lsdException w:name="Medium Grid 1 Accent 3" w:semiHidden="0" w:uiPriority="67" w:unhideWhenUsed="0"/>
-    <w:lsdException w:name="Medium Grid 2 Accent 3" w:semiHidden="0" w:uiPriority="68" w:unhideWhenUsed="0"/>
-    <w:lsdException w:name="Medium Grid 3 Accent 3" w:semiHidden="0" w:uiPriority="69" w:unhideWhenUsed="0"/>
-    <w:lsdException w:name="Dark List Accent 3" w:semiHidden="0" w:uiPriority="70" w:unhideWhenUsed="0"/>
-    <w:lsdException w:name="Colorful Shading Accent 3" w:semiHidden="0" w:uiPriority="71" w:unhideWhenUsed="0"/>
-    <w:lsdException w:name="Colorful List Accent 3" w:semiHidden="0" w:uiPriority="72" w:unhideWhenUsed="0"/>
-    <w:lsdException w:name="Colorful Grid Accent 3" w:semiHidden="0" w:uiPriority="73" w:unhideWhenUsed="0"/>
-    <w:lsdException w:name="Light Shading Accent 4" w:semiHidden="0" w:uiPriority="60" w:unhideWhenUsed="0"/>
-    <w:lsdException w:name="Light List Accent 4" w:semiHidden="0" w:uiPriority="61" w:unhideWhenUsed="0"/>
-    <w:lsdException w:name="Light Grid Accent 4" w:semiHidden="0" w:uiPriority="62" w:unhideWhenUsed="0"/>
-    <w:lsdException w:name="Medium Shading 1 Accent 4" w:semiHidden="0" w:uiPriority="63" w:unhideWhenUsed="0"/>
-    <w:lsdException w:name="Medium Shading 2 Accent 4" w:semiHidden="0" w:uiPriority="64" w:unhideWhenUsed="0"/>
-    <w:lsdException w:name="Medium List 1 Accent 4" w:semiHidden="0" w:uiPriority="65" w:unhideWhenUsed="0"/>
-    <w:lsdException w:name="Medium List 2 Accent 4" w:semiHidden="0" w:uiPriority="66" w:unhideWhenUsed="0"/>
-    <w:lsdException w:name="Medium Grid 1 Accent 4" w:semiHidden="0" w:uiPriority="67" w:unhideWhenUsed="0"/>
-    <w:lsdException w:name="Medium Grid 2 Accent 4" w:semiHidden="0" w:uiPriority="68" w:unhideWhenUsed="0"/>
-    <w:lsdException w:name="Medium Grid 3 Accent 4" w:semiHidden="0" w:uiPriority="69" w:unhideWhenUsed="0"/>
-    <w:lsdException w:name="Dark List Accent 4" w:semiHidden="0" w:uiPriority="70" w:unhideWhenUsed="0"/>
-    <w:lsdException w:name="Colorful Shading Accent 4" w:semiHidden="0" w:uiPriority="71" w:unhideWhenUsed="0"/>
-    <w:lsdException w:name="Colorful List Accent 4" w:semiHidden="0" w:uiPriority="72" w:unhideWhenUsed="0"/>
-    <w:lsdException w:name="Colorful Grid Accent 4" w:semiHidden="0" w:uiPriority="73" w:unhideWhenUsed="0"/>
-    <w:lsdException w:name="Light Shading Accent 5" w:semiHidden="0" w:uiPriority="60" w:unhideWhenUsed="0"/>
-    <w:lsdException w:name="Light List Accent 5" w:semiHidden="0" w:uiPriority="61" w:unhideWhenUsed="0"/>
-    <w:lsdException w:name="Light Grid Accent 5" w:semiHidden="0" w:uiPriority="62" w:unhideWhenUsed="0"/>
-    <w:lsdException w:name="Medium Shading 1 Accent 5" w:semiHidden="0" w:uiPriority="63" w:unhideWhenUsed="0"/>
-    <w:lsdException w:name="Medium Shading 2 Accent 5" w:semiHidden="0" w:uiPriority="64" w:unhideWhenUsed="0"/>
-    <w:lsdException w:name="Medium List 1 Accent 5" w:semiHidden="0" w:uiPriority="65" w:unhideWhenUsed="0"/>
-    <w:lsdException w:name="Medium List 2 Accent 5" w:semiHidden="0" w:uiPriority="66" w:unhideWhenUsed="0"/>
-    <w:lsdException w:name="Medium Grid 1 Accent 5" w:semiHidden="0" w:uiPriority="67" w:unhideWhenUsed="0"/>
-    <w:lsdException w:name="Medium Grid 2 Accent 5" w:semiHidden="0" w:uiPriority="68" w:unhideWhenUsed="0"/>
-    <w:lsdException w:name="Medium Grid 3 Accent 5" w:semiHidden="0" w:uiPriority="69" w:unhideWhenUsed="0"/>
-    <w:lsdException w:name="Dark List Accent 5" w:semiHidden="0" w:uiPriority="70" w:unhideWhenUsed="0"/>
-    <w:lsdException w:name="Colorful Shading Accent 5" w:semiHidden="0" w:uiPriority="71" w:unhideWhenUsed="0"/>
-    <w:lsdException w:name="Colorful List Accent 5" w:semiHidden="0" w:uiPriority="72" w:unhideWhenUsed="0"/>
-    <w:lsdException w:name="Colorful Grid Accent 5" w:semiHidden="0" w:uiPriority="73" w:unhideWhenUsed="0"/>
-    <w:lsdException w:name="Light Shading Accent 6" w:semiHidden="0" w:uiPriority="60" w:unhideWhenUsed="0"/>
-    <w:lsdException w:name="Light List Accent 6" w:semiHidden="0" w:uiPriority="61" w:unhideWhenUsed="0"/>
-    <w:lsdException w:name="Light Grid Accent 6" w:semiHidden="0" w:uiPriority="62" w:unhideWhenUsed="0"/>
-    <w:lsdException w:name="Medium Shading 1 Accent 6" w:semiHidden="0" w:uiPriority="63" w:unhideWhenUsed="0"/>
-    <w:lsdException w:name="Medium Shading 2 Accent 6" w:semiHidden="0" w:uiPriority="64" w:unhideWhenUsed="0"/>
-    <w:lsdException w:name="Medium List 1 Accent 6" w:semiHidden="0" w:uiPriority="65" w:unhideWhenUsed="0"/>
-    <w:lsdException w:name="Medium List 2 Accent 6" w:semiHidden="0" w:uiPriority="66" w:unhideWhenUsed="0"/>
-    <w:lsdException w:name="Medium Grid 1 Accent 6" w:semiHidden="0" w:uiPriority="67" w:unhideWhenUsed="0"/>
-    <w:lsdException w:name="Medium Grid 2 Accent 6" w:semiHidden="0" w:uiPriority="68" w:unhideWhenUsed="0"/>
-    <w:lsdException w:name="Medium Grid 3 Accent 6" w:semiHidden="0" w:uiPriority="69" w:unhideWhenUsed="0"/>
-    <w:lsdException w:name="Dark List Accent 6" w:semiHidden="0" w:uiPriority="70" w:unhideWhenUsed="0"/>
-    <w:lsdException w:name="Colorful Shading Accent 6" w:semiHidden="0" w:uiPriority="71" w:unhideWhenUsed="0"/>
-    <w:lsdException w:name="Colorful List Accent 6" w:semiHidden="0" w:uiPriority="72" w:unhideWhenUsed="0"/>
-    <w:lsdException w:name="Colorful Grid Accent 6" w:semiHidden="0" w:uiPriority="73" w:unhideWhenUsed="0"/>
-    <w:lsdException w:name="Subtle Emphasis" w:semiHidden="0" w:uiPriority="19" w:unhideWhenUsed="0" w:qFormat="1"/>
-    <w:lsdException w:name="Intense Emphasis" w:semiHidden="0" w:uiPriority="21" w:unhideWhenUsed="0" w:qFormat="1"/>
-    <w:lsdException w:name="Subtle Reference" w:semiHidden="0" w:uiPriority="31" w:unhideWhenUsed="0" w:qFormat="1"/>
-    <w:lsdException w:name="Intense Reference" w:semiHidden="0" w:uiPriority="32" w:unhideWhenUsed="0" w:qFormat="1"/>
-    <w:lsdException w:name="Book Title" w:semiHidden="0" w:uiPriority="33" w:unhideWhenUsed="0" w:qFormat="1"/>
-    <w:lsdException w:name="Bibliography" w:uiPriority="37"/>
-    <w:lsdException w:name="TOC Heading" w:uiPriority="39" w:qFormat="1"/>
-  </w:latentStyles>
-  <w:style w:type="paragraph" w:default="1" w:styleId="Normal">
-    <w:name w:val="Normal"/>
-    <w:qFormat/>
-  </w:style>
-  <w:style w:type="paragraph" w:styleId="Ttulo1">
-    <w:name w:val="heading 1"/>
-    <w:basedOn w:val="Normal"/>
-    <w:next w:val="Normal"/>
-    <w:uiPriority w:val="9"/>
-    <w:qFormat/>
-    <w:pPr>
-      <w:keepNext/>
-      <w:keepLines/>
-      <w:spacing w:line="360" w:lineRule="auto"/>
-      <w:jc w:val="both"/>
-      <w:outlineLvl w:val="0"/>
-    </w:pPr>
-    <w:rPr>
-      <w:rFonts w:ascii="Times New Roman" w:eastAsia="Times New Roman" w:hAnsi="Times New Roman" w:cs="Times New Roman"/>
-      <w:b/>
-      <w:sz w:val="24"/>
-      <w:szCs w:val="24"/>
-    </w:rPr>
-  </w:style>
-  <w:style w:type="paragraph" w:styleId="Ttulo2">
-    <w:name w:val="heading 2"/>
-    <w:basedOn w:val="Normal"/>
-    <w:next w:val="Normal"/>
-    <w:uiPriority w:val="9"/>
-    <w:unhideWhenUsed/>
-    <w:qFormat/>
-    <w:rsid w:val="00AA1D11"/>
-    <w:pPr>
-      <w:keepNext/>
-      <w:keepLines/>
-      <w:spacing w:line="360" w:lineRule="auto"/>
-      <w:jc w:val="both"/>
-      <w:outlineLvl w:val="1"/>
-    </w:pPr>
-    <w:rPr>
-      <w:rFonts w:ascii="Times New Roman" w:eastAsia="Times New Roman" w:hAnsi="Times New Roman" w:cs="Times New Roman"/>
-      <w:sz w:val="24"/>
-      <w:szCs w:val="24"/>
-    </w:rPr>
-  </w:style>
-  <w:style w:type="paragraph" w:styleId="Ttulo3">
-    <w:name w:val="heading 3"/>
-    <w:basedOn w:val="Normal"/>
-    <w:next w:val="Normal"/>
-    <w:uiPriority w:val="9"/>
-    <w:unhideWhenUsed/>
-    <w:qFormat/>
-    <w:pPr>
-      <w:keepNext/>
-      <w:keepLines/>
-      <w:spacing w:line="360" w:lineRule="auto"/>
-      <w:jc w:val="both"/>
-      <w:outlineLvl w:val="2"/>
-    </w:pPr>
-    <w:rPr>
-      <w:rFonts w:ascii="Times New Roman" w:eastAsia="Times New Roman" w:hAnsi="Times New Roman" w:cs="Times New Roman"/>
-      <w:i/>
-      <w:sz w:val="24"/>
-      <w:szCs w:val="24"/>
-    </w:rPr>
-  </w:style>
-  <w:style w:type="paragraph" w:styleId="Ttulo4">
-    <w:name w:val="heading 4"/>
-    <w:basedOn w:val="Normal"/>
-    <w:next w:val="Normal"/>
-    <w:uiPriority w:val="9"/>
-    <w:semiHidden/>
-    <w:unhideWhenUsed/>
-    <w:qFormat/>
-    <w:pPr>
-      <w:keepNext/>
-      <w:keepLines/>
-      <w:spacing w:before="240" w:after="40"/>
-      <w:outlineLvl w:val="3"/>
-    </w:pPr>
-    <w:rPr>
-      <w:b/>
-      <w:sz w:val="24"/>
-      <w:szCs w:val="24"/>
-    </w:rPr>
-  </w:style>
-  <w:style w:type="paragraph" w:styleId="Ttulo5">
-    <w:name w:val="heading 5"/>
-    <w:basedOn w:val="Normal"/>
-    <w:next w:val="Normal"/>
-    <w:uiPriority w:val="9"/>
-    <w:semiHidden/>
-    <w:unhideWhenUsed/>
-    <w:qFormat/>
-    <w:pPr>
-      <w:keepNext/>
-      <w:keepLines/>
-      <w:spacing w:before="220" w:after="40"/>
-      <w:outlineLvl w:val="4"/>
-    </w:pPr>
-    <w:rPr>
-      <w:b/>
-    </w:rPr>
-  </w:style>
-  <w:style w:type="paragraph" w:styleId="Ttulo6">
-    <w:name w:val="heading 6"/>
-    <w:basedOn w:val="Normal"/>
-    <w:next w:val="Normal"/>
-    <w:uiPriority w:val="9"/>
-    <w:semiHidden/>
-    <w:unhideWhenUsed/>
-    <w:qFormat/>
-    <w:pPr>
-      <w:keepNext/>
-      <w:keepLines/>
-      <w:spacing w:before="200" w:after="40"/>
-      <w:outlineLvl w:val="5"/>
-    </w:pPr>
-    <w:rPr>
-      <w:b/>
-      <w:sz w:val="20"/>
-      <w:szCs w:val="20"/>
-    </w:rPr>
-  </w:style>
-  <w:style w:type="character" w:default="1" w:styleId="Fontepargpadro">
-    <w:name w:val="Default Paragraph Font"/>
-    <w:uiPriority w:val="1"/>
-    <w:semiHidden/>
-    <w:unhideWhenUsed/>
-  </w:style>
-  <w:style w:type="table" w:default="1" w:styleId="Tabelanormal">
-    <w:name w:val="Normal Table"/>
-    <w:uiPriority w:val="99"/>
-    <w:semiHidden/>
-    <w:unhideWhenUsed/>
-    <w:tblPr>
-      <w:tblInd w:w="0" w:type="dxa"/>
-      <w:tblCellMar>
-        <w:top w:w="0" w:type="dxa"/>
-        <w:left w:w="108" w:type="dxa"/>
-        <w:bottom w:w="0" w:type="dxa"/>
-        <w:right w:w="108" w:type="dxa"/>
-      </w:tblCellMar>
-    </w:tblPr>
-  </w:style>
-  <w:style w:type="numbering" w:default="1" w:styleId="Semlista">
-    <w:name w:val="No List"/>
-    <w:uiPriority w:val="99"/>
-    <w:semiHidden/>
-    <w:unhideWhenUsed/>
-  </w:style>
-  <w:style w:type="table" w:customStyle="1" w:styleId="TableNormal">
-    <w:name w:val="Table Normal"/>
-    <w:tblPr>
-      <w:tblCellMar>
-        <w:top w:w="0" w:type="dxa"/>
-        <w:left w:w="0" w:type="dxa"/>
-        <w:bottom w:w="0" w:type="dxa"/>
-        <w:right w:w="0" w:type="dxa"/>
-      </w:tblCellMar>
-    </w:tblPr>
-  </w:style>
-  <w:style w:type="paragraph" w:styleId="Ttulo">
-    <w:name w:val="Title"/>
-    <w:basedOn w:val="Normal"/>
-    <w:next w:val="Normal"/>
-    <w:uiPriority w:val="10"/>
-    <w:qFormat/>
-    <w:pPr>
-      <w:keepNext/>
-      <w:keepLines/>
-      <w:spacing w:before="480" w:after="120"/>
-    </w:pPr>
-    <w:rPr>
-      <w:b/>
-      <w:sz w:val="72"/>
-      <w:szCs w:val="72"/>
-    </w:rPr>
-  </w:style>
-  <w:style w:type="table" w:customStyle="1" w:styleId="TableNormal0">
-    <w:name w:val="Table Normal"/>
-    <w:tblPr>
-      <w:tblCellMar>
-        <w:top w:w="0" w:type="dxa"/>
-        <w:left w:w="0" w:type="dxa"/>
-        <w:bottom w:w="0" w:type="dxa"/>
-        <w:right w:w="0" w:type="dxa"/>
-      </w:tblCellMar>
-    </w:tblPr>
-  </w:style>
-  <w:style w:type="paragraph" w:styleId="Subttulo">
-    <w:name w:val="Subtitle"/>
-    <w:basedOn w:val="Normal"/>
-    <w:next w:val="Normal"/>
-    <w:uiPriority w:val="11"/>
-    <w:qFormat/>
-    <w:pPr>
-      <w:keepNext/>
-      <w:keepLines/>
-      <w:spacing w:before="360" w:after="80"/>
-    </w:pPr>
-    <w:rPr>
-      <w:rFonts w:ascii="Georgia" w:eastAsia="Georgia" w:hAnsi="Georgia" w:cs="Georgia"/>
-      <w:i/>
-      <w:color w:val="666666"/>
-      <w:sz w:val="48"/>
-      <w:szCs w:val="48"/>
-    </w:rPr>
-  </w:style>
-  <w:style w:type="table" w:customStyle="1" w:styleId="a">
-    <w:basedOn w:val="TableNormal0"/>
-    <w:tblPr>
-      <w:tblStyleRowBandSize w:val="1"/>
-      <w:tblStyleColBandSize w:val="1"/>
-      <w:tblCellMar>
-        <w:top w:w="100" w:type="dxa"/>
-        <w:left w:w="100" w:type="dxa"/>
-        <w:bottom w:w="100" w:type="dxa"/>
-        <w:right w:w="100" w:type="dxa"/>
-      </w:tblCellMar>
-    </w:tblPr>
-  </w:style>
-  <w:style w:type="table" w:customStyle="1" w:styleId="a0">
-    <w:basedOn w:val="TableNormal0"/>
-    <w:tblPr>
-      <w:tblStyleRowBandSize w:val="1"/>
-      <w:tblStyleColBandSize w:val="1"/>
-      <w:tblCellMar>
-        <w:top w:w="0" w:type="dxa"/>
-        <w:left w:w="70" w:type="dxa"/>
-        <w:bottom w:w="0" w:type="dxa"/>
-        <w:right w:w="70" w:type="dxa"/>
-      </w:tblCellMar>
-    </w:tblPr>
-  </w:style>
-  <w:style w:type="paragraph" w:styleId="Cabealho">
-    <w:name w:val="header"/>
-    <w:basedOn w:val="Normal"/>
-    <w:link w:val="CabealhoChar"/>
-    <w:uiPriority w:val="99"/>
-    <w:rsid w:val="00D02ABD"/>
-    <w:pPr>
-      <w:tabs>
-        <w:tab w:val="center" w:pos="4419"/>
-        <w:tab w:val="right" w:pos="8838"/>
-      </w:tabs>
-      <w:spacing w:after="0" w:line="240" w:lineRule="auto"/>
-      <w:jc w:val="left"/>
-    </w:pPr>
-    <w:rPr>
-      <w:rFonts w:ascii="Times New Roman" w:eastAsia="Times New Roman" w:hAnsi="Times New Roman" w:cs="Times New Roman"/>
-      <w:sz w:val="20"/>
-      <w:szCs w:val="20"/>
-      <w:lang w:val="x-none"/>
-    </w:rPr>
-  </w:style>
-  <w:style w:type="character" w:customStyle="1" w:styleId="CabealhoChar">
-    <w:name w:val="Cabeçalho Char"/>
-    <w:basedOn w:val="Fontepargpadro"/>
-    <w:link w:val="Cabealho"/>
-    <w:uiPriority w:val="99"/>
-    <w:rsid w:val="00D02ABD"/>
-    <w:rPr>
-      <w:rFonts w:ascii="Times New Roman" w:eastAsia="Times New Roman" w:hAnsi="Times New Roman" w:cs="Times New Roman"/>
-      <w:sz w:val="20"/>
-      <w:szCs w:val="20"/>
-      <w:lang w:val="x-none"/>
-    </w:rPr>
-  </w:style>
-  <w:style w:type="paragraph" w:styleId="Pr-formataoHTML">
-    <w:name w:val="HTML Preformatted"/>
-    <w:basedOn w:val="Normal"/>
-    <w:link w:val="Pr-formataoHTMLChar"/>
-    <w:uiPriority w:val="99"/>
-    <w:semiHidden/>
-    <w:unhideWhenUsed/>
-    <w:rsid w:val="00D02ABD"/>
-    <w:pPr>
-      <w:tabs>
-        <w:tab w:val="left" w:pos="916"/>
-        <w:tab w:val="left" w:pos="1832"/>
-        <w:tab w:val="left" w:pos="2748"/>
-        <w:tab w:val="left" w:pos="3664"/>
-        <w:tab w:val="left" w:pos="4580"/>
-        <w:tab w:val="left" w:pos="5496"/>
-        <w:tab w:val="left" w:pos="6412"/>
-        <w:tab w:val="left" w:pos="7328"/>
-        <w:tab w:val="left" w:pos="8244"/>
-        <w:tab w:val="left" w:pos="9160"/>
-        <w:tab w:val="left" w:pos="10076"/>
-        <w:tab w:val="left" w:pos="10992"/>
-        <w:tab w:val="left" w:pos="11908"/>
-        <w:tab w:val="left" w:pos="12824"/>
-        <w:tab w:val="left" w:pos="13740"/>
-        <w:tab w:val="left" w:pos="14656"/>
-      </w:tabs>
-      <w:spacing w:after="0" w:line="240" w:lineRule="auto"/>
-      <w:jc w:val="left"/>
-    </w:pPr>
-    <w:rPr>
-      <w:rFonts w:ascii="Courier New" w:eastAsia="Times New Roman" w:hAnsi="Courier New" w:cs="Courier New"/>
-      <w:sz w:val="20"/>
-      <w:szCs w:val="20"/>
-    </w:rPr>
-  </w:style>
-  <w:style w:type="character" w:customStyle="1" w:styleId="Pr-formataoHTMLChar">
-    <w:name w:val="Pré-formatação HTML Char"/>
-    <w:basedOn w:val="Fontepargpadro"/>
-    <w:link w:val="Pr-formataoHTML"/>
-    <w:uiPriority w:val="99"/>
-    <w:semiHidden/>
-    <w:rsid w:val="00D02ABD"/>
-    <w:rPr>
-      <w:rFonts w:ascii="Courier New" w:eastAsia="Times New Roman" w:hAnsi="Courier New" w:cs="Courier New"/>
-      <w:sz w:val="20"/>
-      <w:szCs w:val="20"/>
-    </w:rPr>
-  </w:style>
-  <w:style w:type="character" w:styleId="nfase">
-    <w:name w:val="Emphasis"/>
-    <w:basedOn w:val="Fontepargpadro"/>
-    <w:uiPriority w:val="20"/>
-    <w:qFormat/>
-    <w:rsid w:val="00323D6E"/>
-    <w:rPr>
-      <w:i/>
-      <w:iCs/>
-    </w:rPr>
-  </w:style>
-  <w:style w:type="paragraph" w:styleId="PargrafodaLista">
-    <w:name w:val="List Paragraph"/>
-    <w:basedOn w:val="Normal"/>
-    <w:uiPriority w:val="34"/>
-    <w:qFormat/>
-    <w:rsid w:val="00AA1D11"/>
-    <w:pPr>
-      <w:ind w:left="720"/>
-      <w:contextualSpacing/>
-    </w:pPr>
-  </w:style>
-  <w:style w:type="paragraph" w:styleId="Sumrio1">
-    <w:name w:val="toc 1"/>
-    <w:basedOn w:val="Normal"/>
-    <w:next w:val="Normal"/>
-    <w:autoRedefine/>
-    <w:uiPriority w:val="39"/>
-    <w:unhideWhenUsed/>
-    <w:rsid w:val="0018200B"/>
-    <w:pPr>
-      <w:spacing w:before="120" w:after="120"/>
-      <w:jc w:val="left"/>
-    </w:pPr>
-    <w:rPr>
-      <w:rFonts w:asciiTheme="minorHAnsi" w:hAnsiTheme="minorHAnsi"/>
-      <w:b/>
-      <w:bCs/>
-      <w:caps/>
-      <w:sz w:val="20"/>
-      <w:szCs w:val="20"/>
-    </w:rPr>
-  </w:style>
-  <w:style w:type="paragraph" w:styleId="Sumrio2">
-    <w:name w:val="toc 2"/>
-    <w:basedOn w:val="Normal"/>
-    <w:next w:val="Normal"/>
-    <w:autoRedefine/>
-    <w:uiPriority w:val="39"/>
-    <w:unhideWhenUsed/>
-    <w:rsid w:val="0018200B"/>
-    <w:pPr>
-      <w:spacing w:after="0"/>
-      <w:ind w:left="220"/>
-      <w:jc w:val="left"/>
-    </w:pPr>
-    <w:rPr>
-      <w:rFonts w:asciiTheme="minorHAnsi" w:hAnsiTheme="minorHAnsi"/>
-      <w:smallCaps/>
-      <w:sz w:val="20"/>
-      <w:szCs w:val="20"/>
-    </w:rPr>
-  </w:style>
-  <w:style w:type="paragraph" w:styleId="Sumrio3">
-    <w:name w:val="toc 3"/>
-    <w:basedOn w:val="Normal"/>
-    <w:next w:val="Normal"/>
-    <w:autoRedefine/>
-    <w:uiPriority w:val="39"/>
-    <w:unhideWhenUsed/>
-    <w:rsid w:val="0018200B"/>
-    <w:pPr>
-      <w:spacing w:after="0"/>
-      <w:ind w:left="440"/>
-      <w:jc w:val="left"/>
-    </w:pPr>
-    <w:rPr>
-      <w:rFonts w:asciiTheme="minorHAnsi" w:hAnsiTheme="minorHAnsi"/>
-      <w:i/>
-      <w:iCs/>
-      <w:sz w:val="20"/>
-      <w:szCs w:val="20"/>
-    </w:rPr>
-  </w:style>
-  <w:style w:type="character" w:styleId="Hyperlink">
-    <w:name w:val="Hyperlink"/>
-    <w:basedOn w:val="Fontepargpadro"/>
-    <w:uiPriority w:val="99"/>
-    <w:unhideWhenUsed/>
-    <w:rsid w:val="0018200B"/>
-    <w:rPr>
-      <w:color w:val="0000FF" w:themeColor="hyperlink"/>
-      <w:u w:val="single"/>
-    </w:rPr>
-  </w:style>
-  <w:style w:type="character" w:customStyle="1" w:styleId="UnresolvedMention">
+  <w:style w:type="character" w:styleId="MenoPendente">
     <w:name w:val="Unresolved Mention"/>
     <w:basedOn w:val="Fontepargpadro"/>
     <w:uiPriority w:val="99"/>
     <w:semiHidden/>
     <w:unhideWhenUsed/>
-    <w:rsid w:val="00107F0C"/>
+    <w:rsid w:val="00487E15"/>
     <w:rPr>
       <w:color w:val="605E5C"/>
       <w:shd w:val="clear" w:color="auto" w:fill="E1DFDD"/>
     </w:rPr>
-  </w:style>
-  <w:style w:type="character" w:styleId="HiperlinkVisitado">
-    <w:name w:val="FollowedHyperlink"/>
-    <w:basedOn w:val="Fontepargpadro"/>
-    <w:uiPriority w:val="99"/>
-    <w:semiHidden/>
-    <w:unhideWhenUsed/>
-    <w:rsid w:val="00D60BD9"/>
-    <w:rPr>
-      <w:color w:val="800080" w:themeColor="followedHyperlink"/>
-      <w:u w:val="single"/>
-    </w:rPr>
-  </w:style>
-  <w:style w:type="paragraph" w:styleId="Sumrio4">
-    <w:name w:val="toc 4"/>
-    <w:basedOn w:val="Normal"/>
-    <w:next w:val="Normal"/>
-    <w:autoRedefine/>
-    <w:uiPriority w:val="39"/>
-    <w:unhideWhenUsed/>
-    <w:rsid w:val="008F035F"/>
-    <w:pPr>
-      <w:spacing w:after="0"/>
-      <w:ind w:left="660"/>
-      <w:jc w:val="left"/>
-    </w:pPr>
-    <w:rPr>
-      <w:rFonts w:asciiTheme="minorHAnsi" w:hAnsiTheme="minorHAnsi"/>
-      <w:sz w:val="18"/>
-      <w:szCs w:val="18"/>
-    </w:rPr>
-  </w:style>
-  <w:style w:type="paragraph" w:styleId="Sumrio5">
-    <w:name w:val="toc 5"/>
-    <w:basedOn w:val="Normal"/>
-    <w:next w:val="Normal"/>
-    <w:autoRedefine/>
-    <w:uiPriority w:val="39"/>
-    <w:unhideWhenUsed/>
-    <w:rsid w:val="008F035F"/>
-    <w:pPr>
-      <w:spacing w:after="0"/>
-      <w:ind w:left="880"/>
-      <w:jc w:val="left"/>
-    </w:pPr>
-    <w:rPr>
-      <w:rFonts w:asciiTheme="minorHAnsi" w:hAnsiTheme="minorHAnsi"/>
-      <w:sz w:val="18"/>
-      <w:szCs w:val="18"/>
-    </w:rPr>
-  </w:style>
-  <w:style w:type="paragraph" w:styleId="Sumrio6">
-    <w:name w:val="toc 6"/>
-    <w:basedOn w:val="Normal"/>
-    <w:next w:val="Normal"/>
-    <w:autoRedefine/>
-    <w:uiPriority w:val="39"/>
-    <w:unhideWhenUsed/>
-    <w:rsid w:val="008F035F"/>
-    <w:pPr>
-      <w:spacing w:after="0"/>
-      <w:ind w:left="1100"/>
-      <w:jc w:val="left"/>
-    </w:pPr>
-    <w:rPr>
-      <w:rFonts w:asciiTheme="minorHAnsi" w:hAnsiTheme="minorHAnsi"/>
-      <w:sz w:val="18"/>
-      <w:szCs w:val="18"/>
-    </w:rPr>
-  </w:style>
-  <w:style w:type="paragraph" w:styleId="Sumrio7">
-    <w:name w:val="toc 7"/>
-    <w:basedOn w:val="Normal"/>
-    <w:next w:val="Normal"/>
-    <w:autoRedefine/>
-    <w:uiPriority w:val="39"/>
-    <w:unhideWhenUsed/>
-    <w:rsid w:val="008F035F"/>
-    <w:pPr>
-      <w:spacing w:after="0"/>
-      <w:ind w:left="1320"/>
-      <w:jc w:val="left"/>
-    </w:pPr>
-    <w:rPr>
-      <w:rFonts w:asciiTheme="minorHAnsi" w:hAnsiTheme="minorHAnsi"/>
-      <w:sz w:val="18"/>
-      <w:szCs w:val="18"/>
-    </w:rPr>
-  </w:style>
-  <w:style w:type="paragraph" w:styleId="Sumrio8">
-    <w:name w:val="toc 8"/>
-    <w:basedOn w:val="Normal"/>
-    <w:next w:val="Normal"/>
-    <w:autoRedefine/>
-    <w:uiPriority w:val="39"/>
-    <w:unhideWhenUsed/>
-    <w:rsid w:val="008F035F"/>
-    <w:pPr>
-      <w:spacing w:after="0"/>
-      <w:ind w:left="1540"/>
-      <w:jc w:val="left"/>
-    </w:pPr>
-    <w:rPr>
-      <w:rFonts w:asciiTheme="minorHAnsi" w:hAnsiTheme="minorHAnsi"/>
-      <w:sz w:val="18"/>
-      <w:szCs w:val="18"/>
-    </w:rPr>
-  </w:style>
-  <w:style w:type="paragraph" w:styleId="Sumrio9">
-    <w:name w:val="toc 9"/>
-    <w:basedOn w:val="Normal"/>
-    <w:next w:val="Normal"/>
-    <w:autoRedefine/>
-    <w:uiPriority w:val="39"/>
-    <w:unhideWhenUsed/>
-    <w:rsid w:val="008F035F"/>
-    <w:pPr>
-      <w:spacing w:after="0"/>
-      <w:ind w:left="1760"/>
-      <w:jc w:val="left"/>
-    </w:pPr>
-    <w:rPr>
-      <w:rFonts w:asciiTheme="minorHAnsi" w:hAnsiTheme="minorHAnsi"/>
-      <w:sz w:val="18"/>
-      <w:szCs w:val="18"/>
-    </w:rPr>
-  </w:style>
-  <w:style w:type="paragraph" w:styleId="Rodap">
-    <w:name w:val="footer"/>
-    <w:basedOn w:val="Normal"/>
-    <w:link w:val="RodapChar"/>
-    <w:uiPriority w:val="99"/>
-    <w:unhideWhenUsed/>
-    <w:rsid w:val="00AE2DAA"/>
-    <w:pPr>
-      <w:tabs>
-        <w:tab w:val="center" w:pos="4252"/>
-        <w:tab w:val="right" w:pos="8504"/>
-      </w:tabs>
-      <w:spacing w:after="0" w:line="240" w:lineRule="auto"/>
-    </w:pPr>
-  </w:style>
-  <w:style w:type="character" w:customStyle="1" w:styleId="RodapChar">
-    <w:name w:val="Rodapé Char"/>
-    <w:basedOn w:val="Fontepargpadro"/>
-    <w:link w:val="Rodap"/>
-    <w:uiPriority w:val="99"/>
-    <w:rsid w:val="00AE2DAA"/>
-  </w:style>
-  <w:style w:type="paragraph" w:styleId="Textodebalo">
-    <w:name w:val="Balloon Text"/>
-    <w:basedOn w:val="Normal"/>
-    <w:link w:val="TextodebaloChar"/>
-    <w:uiPriority w:val="99"/>
-    <w:semiHidden/>
-    <w:unhideWhenUsed/>
-    <w:rsid w:val="00C55D5E"/>
-    <w:pPr>
-      <w:spacing w:after="0" w:line="240" w:lineRule="auto"/>
-    </w:pPr>
-    <w:rPr>
-      <w:rFonts w:ascii="Tahoma" w:hAnsi="Tahoma" w:cs="Tahoma"/>
-      <w:sz w:val="16"/>
-      <w:szCs w:val="16"/>
-    </w:rPr>
-  </w:style>
-  <w:style w:type="character" w:customStyle="1" w:styleId="TextodebaloChar">
-    <w:name w:val="Texto de balão Char"/>
-    <w:basedOn w:val="Fontepargpadro"/>
-    <w:link w:val="Textodebalo"/>
-    <w:uiPriority w:val="99"/>
-    <w:semiHidden/>
-    <w:rsid w:val="00C55D5E"/>
-    <w:rPr>
-      <w:rFonts w:ascii="Tahoma" w:hAnsi="Tahoma" w:cs="Tahoma"/>
-      <w:sz w:val="16"/>
-      <w:szCs w:val="16"/>
-    </w:rPr>
-  </w:style>
-  <w:style w:type="character" w:customStyle="1" w:styleId="dec">
-    <w:name w:val="dec"/>
-    <w:basedOn w:val="Fontepargpadro"/>
-    <w:rsid w:val="00A43B30"/>
-  </w:style>
-  <w:style w:type="character" w:customStyle="1" w:styleId="tag">
-    <w:name w:val="tag"/>
-    <w:basedOn w:val="Fontepargpadro"/>
-    <w:rsid w:val="00A43B30"/>
-  </w:style>
-  <w:style w:type="character" w:customStyle="1" w:styleId="pln">
-    <w:name w:val="pln"/>
-    <w:basedOn w:val="Fontepargpadro"/>
-    <w:rsid w:val="00A43B30"/>
-  </w:style>
-  <w:style w:type="character" w:customStyle="1" w:styleId="atn">
-    <w:name w:val="atn"/>
-    <w:basedOn w:val="Fontepargpadro"/>
-    <w:rsid w:val="00A43B30"/>
-  </w:style>
-  <w:style w:type="character" w:customStyle="1" w:styleId="pun">
-    <w:name w:val="pun"/>
-    <w:basedOn w:val="Fontepargpadro"/>
-    <w:rsid w:val="00A43B30"/>
-  </w:style>
-  <w:style w:type="character" w:customStyle="1" w:styleId="atv">
-    <w:name w:val="atv"/>
-    <w:basedOn w:val="Fontepargpadro"/>
-    <w:rsid w:val="00A43B30"/>
   </w:style>
 </w:styles>
 </file>
@@ -11436,28 +11275,28 @@
 </file>
 
 <file path=customXml/item1.xml><?xml version="1.0" encoding="utf-8"?>
+<b:Sources xmlns:b="http://schemas.openxmlformats.org/officeDocument/2006/bibliography" xmlns="http://schemas.openxmlformats.org/officeDocument/2006/bibliography" SelectedStyle="\APASixthEditionOfficeOnline.xsl" StyleName="APA" Version="6"/>
+</file>
+
+<file path=customXml/item2.xml><?xml version="1.0" encoding="utf-8"?>
 <go:gDocsCustomXmlDataStorage xmlns:go="http://customooxmlschemas.google.com/" xmlns:r="http://schemas.openxmlformats.org/officeDocument/2006/relationships">
   <go:docsCustomData xmlns:go="http://customooxmlschemas.google.com/" roundtripDataSignature="AMtx7mj2gs2Y5iAw+zzVcDaZgozTD9Y+EQ==">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</go:docsCustomData>
 </go:gDocsCustomXmlDataStorage>
 </file>
 
-<file path=customXml/item2.xml><?xml version="1.0" encoding="utf-8"?>
-<b:Sources xmlns:b="http://schemas.openxmlformats.org/officeDocument/2006/bibliography" xmlns="http://schemas.openxmlformats.org/officeDocument/2006/bibliography" SelectedStyle="\APASixthEditionOfficeOnline.xsl" StyleName="APA" Version="6"/>
+<file path=customXml/itemProps1.xml><?xml version="1.0" encoding="utf-8"?>
+<ds:datastoreItem xmlns:ds="http://schemas.openxmlformats.org/officeDocument/2006/customXml" ds:itemID="{A28E6949-BC0F-454B-B962-8E9C6D76B279}">
+  <ds:schemaRefs>
+    <ds:schemaRef ds:uri="http://schemas.openxmlformats.org/officeDocument/2006/bibliography"/>
+  </ds:schemaRefs>
+</ds:datastoreItem>
 </file>
 
-<file path=customXml/itemProps1.xml><?xml version="1.0" encoding="utf-8"?>
+<file path=customXml/itemProps2.xml><?xml version="1.0" encoding="utf-8"?>
 <ds:datastoreItem xmlns:ds="http://schemas.openxmlformats.org/officeDocument/2006/customXml" ds:itemID="{11111111-1234-1234-1234-123412341234}">
   <ds:schemaRefs>
     <ds:schemaRef ds:uri="http://customooxmlschemas.google.com/"/>
     <ds:schemaRef ds:uri="http://schemas.openxmlformats.org/officeDocument/2006/relationships"/>
   </ds:schemaRefs>
 </ds:datastoreItem>
-</file>
-
-<file path=customXml/itemProps2.xml><?xml version="1.0" encoding="utf-8"?>
-<ds:datastoreItem xmlns:ds="http://schemas.openxmlformats.org/officeDocument/2006/customXml" ds:itemID="{A28E6949-BC0F-454B-B962-8E9C6D76B279}">
-  <ds:schemaRefs>
-    <ds:schemaRef ds:uri="http://schemas.openxmlformats.org/officeDocument/2006/bibliography"/>
-  </ds:schemaRefs>
-</ds:datastoreItem>
 </file>
</xml_diff>